<commit_message>
Version 1.6 - offenes Feedback
</commit_message>
<xml_diff>
--- a/LHIND_Mitbericht/Dokumentation Mitberichtsverfahrent.docx
+++ b/LHIND_Mitbericht/Dokumentation Mitberichtsverfahrent.docx
@@ -1,10 +1,10 @@
 
 <file path=word/document.xml><?xml version="1.0" encoding="utf-8"?>
-<w:document xmlns:wpc="http://schemas.microsoft.com/office/word/2010/wordprocessingCanvas" xmlns:mc="http://schemas.openxmlformats.org/markup-compatibility/2006" xmlns:o="urn:schemas-microsoft-com:office:office" xmlns:r="http://schemas.openxmlformats.org/officeDocument/2006/relationships" xmlns:m="http://schemas.openxmlformats.org/officeDocument/2006/math" xmlns:v="urn:schemas-microsoft-com:vml" xmlns:wp14="http://schemas.microsoft.com/office/word/2010/wordprocessingDrawing" xmlns:wp="http://schemas.openxmlformats.org/drawingml/2006/wordprocessingDrawing" xmlns:w10="urn:schemas-microsoft-com:office:word" xmlns:w="http://schemas.openxmlformats.org/wordprocessingml/2006/main" xmlns:w14="http://schemas.microsoft.com/office/word/2010/wordml" xmlns:w15="http://schemas.microsoft.com/office/word/2012/wordml" xmlns:wpg="http://schemas.microsoft.com/office/word/2010/wordprocessingGroup" xmlns:wpi="http://schemas.microsoft.com/office/word/2010/wordprocessingInk" xmlns:wne="http://schemas.microsoft.com/office/word/2006/wordml" xmlns:wps="http://schemas.microsoft.com/office/word/2010/wordprocessingShape" mc:Ignorable="w14 w15 wp14">
+<w:document xmlns:wpc="http://schemas.microsoft.com/office/word/2010/wordprocessingCanvas" xmlns:cx="http://schemas.microsoft.com/office/drawing/2014/chartex" xmlns:cx1="http://schemas.microsoft.com/office/drawing/2015/9/8/chartex" xmlns:mc="http://schemas.openxmlformats.org/markup-compatibility/2006" xmlns:o="urn:schemas-microsoft-com:office:office" xmlns:r="http://schemas.openxmlformats.org/officeDocument/2006/relationships" xmlns:m="http://schemas.openxmlformats.org/officeDocument/2006/math" xmlns:v="urn:schemas-microsoft-com:vml" xmlns:wp14="http://schemas.microsoft.com/office/word/2010/wordprocessingDrawing" xmlns:wp="http://schemas.openxmlformats.org/drawingml/2006/wordprocessingDrawing" xmlns:w10="urn:schemas-microsoft-com:office:word" xmlns:w="http://schemas.openxmlformats.org/wordprocessingml/2006/main" xmlns:w14="http://schemas.microsoft.com/office/word/2010/wordml" xmlns:w15="http://schemas.microsoft.com/office/word/2012/wordml" xmlns:w16se="http://schemas.microsoft.com/office/word/2015/wordml/symex" xmlns:wpg="http://schemas.microsoft.com/office/word/2010/wordprocessingGroup" xmlns:wpi="http://schemas.microsoft.com/office/word/2010/wordprocessingInk" xmlns:wne="http://schemas.microsoft.com/office/word/2006/wordml" xmlns:wps="http://schemas.microsoft.com/office/word/2010/wordprocessingShape" mc:Ignorable="w14 w15 w16se wp14">
   <w:body>
     <w:p>
       <w:pPr>
-        <w:pStyle w:val="Title"/>
+        <w:pStyle w:val="Titel"/>
         <w:rPr>
           <w:b w:val="0"/>
         </w:rPr>
@@ -1360,7 +1360,7 @@
         </w:p>
         <w:p>
           <w:pPr>
-            <w:pStyle w:val="TOC1"/>
+            <w:pStyle w:val="Verzeichnis1"/>
             <w:rPr>
               <w:rFonts w:asciiTheme="minorHAnsi" w:eastAsiaTheme="minorEastAsia" w:hAnsiTheme="minorHAnsi" w:cstheme="minorBidi"/>
               <w:noProof/>
@@ -1453,7 +1453,7 @@
         </w:p>
         <w:p>
           <w:pPr>
-            <w:pStyle w:val="TOC1"/>
+            <w:pStyle w:val="Verzeichnis1"/>
             <w:rPr>
               <w:rFonts w:asciiTheme="minorHAnsi" w:eastAsiaTheme="minorEastAsia" w:hAnsiTheme="minorHAnsi" w:cstheme="minorBidi"/>
               <w:noProof/>
@@ -1535,7 +1535,7 @@
         </w:p>
         <w:p>
           <w:pPr>
-            <w:pStyle w:val="TOC1"/>
+            <w:pStyle w:val="Verzeichnis1"/>
             <w:rPr>
               <w:rFonts w:asciiTheme="minorHAnsi" w:eastAsiaTheme="minorEastAsia" w:hAnsiTheme="minorHAnsi" w:cstheme="minorBidi"/>
               <w:noProof/>
@@ -1617,7 +1617,7 @@
         </w:p>
         <w:p>
           <w:pPr>
-            <w:pStyle w:val="TOC1"/>
+            <w:pStyle w:val="Verzeichnis1"/>
             <w:rPr>
               <w:rFonts w:asciiTheme="minorHAnsi" w:eastAsiaTheme="minorEastAsia" w:hAnsiTheme="minorHAnsi" w:cstheme="minorBidi"/>
               <w:noProof/>
@@ -1699,7 +1699,7 @@
         </w:p>
         <w:p>
           <w:pPr>
-            <w:pStyle w:val="TOC1"/>
+            <w:pStyle w:val="Verzeichnis1"/>
             <w:rPr>
               <w:rFonts w:asciiTheme="minorHAnsi" w:eastAsiaTheme="minorEastAsia" w:hAnsiTheme="minorHAnsi" w:cstheme="minorBidi"/>
               <w:noProof/>
@@ -1781,7 +1781,7 @@
         </w:p>
         <w:p>
           <w:pPr>
-            <w:pStyle w:val="TOC2"/>
+            <w:pStyle w:val="Verzeichnis2"/>
             <w:rPr>
               <w:rFonts w:asciiTheme="minorHAnsi" w:eastAsiaTheme="minorEastAsia" w:hAnsiTheme="minorHAnsi" w:cstheme="minorBidi"/>
               <w:noProof/>
@@ -1863,7 +1863,7 @@
         </w:p>
         <w:p>
           <w:pPr>
-            <w:pStyle w:val="TOC2"/>
+            <w:pStyle w:val="Verzeichnis2"/>
             <w:rPr>
               <w:rFonts w:asciiTheme="minorHAnsi" w:eastAsiaTheme="minorEastAsia" w:hAnsiTheme="minorHAnsi" w:cstheme="minorBidi"/>
               <w:noProof/>
@@ -1945,7 +1945,7 @@
         </w:p>
         <w:p>
           <w:pPr>
-            <w:pStyle w:val="TOC1"/>
+            <w:pStyle w:val="Verzeichnis1"/>
             <w:rPr>
               <w:rFonts w:asciiTheme="minorHAnsi" w:eastAsiaTheme="minorEastAsia" w:hAnsiTheme="minorHAnsi" w:cstheme="minorBidi"/>
               <w:noProof/>
@@ -2027,7 +2027,7 @@
         </w:p>
         <w:p>
           <w:pPr>
-            <w:pStyle w:val="TOC2"/>
+            <w:pStyle w:val="Verzeichnis2"/>
             <w:rPr>
               <w:rFonts w:asciiTheme="minorHAnsi" w:eastAsiaTheme="minorEastAsia" w:hAnsiTheme="minorHAnsi" w:cstheme="minorBidi"/>
               <w:noProof/>
@@ -2109,7 +2109,7 @@
         </w:p>
         <w:p>
           <w:pPr>
-            <w:pStyle w:val="TOC2"/>
+            <w:pStyle w:val="Verzeichnis2"/>
             <w:rPr>
               <w:rFonts w:asciiTheme="minorHAnsi" w:eastAsiaTheme="minorEastAsia" w:hAnsiTheme="minorHAnsi" w:cstheme="minorBidi"/>
               <w:noProof/>
@@ -2191,7 +2191,7 @@
         </w:p>
         <w:p>
           <w:pPr>
-            <w:pStyle w:val="TOC1"/>
+            <w:pStyle w:val="Verzeichnis1"/>
             <w:rPr>
               <w:rFonts w:asciiTheme="minorHAnsi" w:eastAsiaTheme="minorEastAsia" w:hAnsiTheme="minorHAnsi" w:cstheme="minorBidi"/>
               <w:noProof/>
@@ -2273,7 +2273,7 @@
         </w:p>
         <w:p>
           <w:pPr>
-            <w:pStyle w:val="TOC2"/>
+            <w:pStyle w:val="Verzeichnis2"/>
             <w:rPr>
               <w:rFonts w:asciiTheme="minorHAnsi" w:eastAsiaTheme="minorEastAsia" w:hAnsiTheme="minorHAnsi" w:cstheme="minorBidi"/>
               <w:noProof/>
@@ -2355,7 +2355,7 @@
         </w:p>
         <w:p>
           <w:pPr>
-            <w:pStyle w:val="TOC2"/>
+            <w:pStyle w:val="Verzeichnis2"/>
             <w:rPr>
               <w:rFonts w:asciiTheme="minorHAnsi" w:eastAsiaTheme="minorEastAsia" w:hAnsiTheme="minorHAnsi" w:cstheme="minorBidi"/>
               <w:noProof/>
@@ -2437,7 +2437,7 @@
         </w:p>
         <w:p>
           <w:pPr>
-            <w:pStyle w:val="TOC1"/>
+            <w:pStyle w:val="Verzeichnis1"/>
             <w:rPr>
               <w:rFonts w:asciiTheme="minorHAnsi" w:eastAsiaTheme="minorEastAsia" w:hAnsiTheme="minorHAnsi" w:cstheme="minorBidi"/>
               <w:noProof/>
@@ -2519,7 +2519,7 @@
         </w:p>
         <w:p>
           <w:pPr>
-            <w:pStyle w:val="TOC1"/>
+            <w:pStyle w:val="Verzeichnis1"/>
             <w:rPr>
               <w:rFonts w:asciiTheme="minorHAnsi" w:eastAsiaTheme="minorEastAsia" w:hAnsiTheme="minorHAnsi" w:cstheme="minorBidi"/>
               <w:noProof/>
@@ -2601,7 +2601,7 @@
         </w:p>
         <w:p>
           <w:pPr>
-            <w:pStyle w:val="TOC2"/>
+            <w:pStyle w:val="Verzeichnis2"/>
             <w:rPr>
               <w:rFonts w:asciiTheme="minorHAnsi" w:eastAsiaTheme="minorEastAsia" w:hAnsiTheme="minorHAnsi" w:cstheme="minorBidi"/>
               <w:noProof/>
@@ -2683,7 +2683,7 @@
         </w:p>
         <w:p>
           <w:pPr>
-            <w:pStyle w:val="TOC2"/>
+            <w:pStyle w:val="Verzeichnis2"/>
             <w:rPr>
               <w:rFonts w:asciiTheme="minorHAnsi" w:eastAsiaTheme="minorEastAsia" w:hAnsiTheme="minorHAnsi" w:cstheme="minorBidi"/>
               <w:noProof/>
@@ -2765,7 +2765,7 @@
         </w:p>
         <w:p>
           <w:pPr>
-            <w:pStyle w:val="TOC1"/>
+            <w:pStyle w:val="Verzeichnis1"/>
             <w:rPr>
               <w:rFonts w:asciiTheme="minorHAnsi" w:eastAsiaTheme="minorEastAsia" w:hAnsiTheme="minorHAnsi" w:cstheme="minorBidi"/>
               <w:noProof/>
@@ -2847,7 +2847,7 @@
         </w:p>
         <w:p>
           <w:pPr>
-            <w:pStyle w:val="TOC1"/>
+            <w:pStyle w:val="Verzeichnis1"/>
             <w:rPr>
               <w:rFonts w:asciiTheme="minorHAnsi" w:eastAsiaTheme="minorEastAsia" w:hAnsiTheme="minorHAnsi" w:cstheme="minorBidi"/>
               <w:noProof/>
@@ -2929,7 +2929,7 @@
         </w:p>
         <w:p>
           <w:pPr>
-            <w:pStyle w:val="TOC1"/>
+            <w:pStyle w:val="Verzeichnis1"/>
             <w:rPr>
               <w:rFonts w:asciiTheme="minorHAnsi" w:eastAsiaTheme="minorEastAsia" w:hAnsiTheme="minorHAnsi" w:cstheme="minorBidi"/>
               <w:noProof/>
@@ -3037,7 +3037,7 @@
     </w:p>
     <w:p>
       <w:pPr>
-        <w:pStyle w:val="Heading1"/>
+        <w:pStyle w:val="berschrift1"/>
         <w:rPr>
           <w:lang w:val="en-US"/>
         </w:rPr>
@@ -3154,7 +3154,21 @@
         <w:rPr>
           <w:lang w:val="de-CH" w:eastAsia="de-CH"/>
         </w:rPr>
-        <w:t>, als Basis für die Erarbeitung der Testfälle, als Input für das Anforderungsmanagement GENOVA sowie ggf. als Grundlage für das Issue- und Changemanagement.</w:t>
+        <w:t xml:space="preserve">, als Basis für die Erarbeitung der Testfälle, als Input für das Anforderungsmanagement GENOVA sowie ggf. als Grundlage für das </w:t>
+      </w:r>
+      <w:proofErr w:type="spellStart"/>
+      <w:r>
+        <w:rPr>
+          <w:lang w:val="de-CH" w:eastAsia="de-CH"/>
+        </w:rPr>
+        <w:t>Issue</w:t>
+      </w:r>
+      <w:proofErr w:type="spellEnd"/>
+      <w:r>
+        <w:rPr>
+          <w:lang w:val="de-CH" w:eastAsia="de-CH"/>
+        </w:rPr>
+        <w:t>- und Changemanagement.</w:t>
       </w:r>
     </w:p>
     <w:p>
@@ -3185,7 +3199,7 @@
     </w:p>
     <w:p>
       <w:pPr>
-        <w:pStyle w:val="Heading1"/>
+        <w:pStyle w:val="berschrift1"/>
       </w:pPr>
       <w:bookmarkStart w:id="2" w:name="_Toc19900443"/>
       <w:r>
@@ -3208,19 +3222,21 @@
         <w:rPr>
           <w:lang w:val="de-CH" w:eastAsia="de-CH"/>
         </w:rPr>
-        <w:t>Diese Geschäftskonfiguration bildet das Mitberichtsverfahren BRA im eigenen Departement ab. Auf einem Dossier im GS werden spezielle Fachdaten und selektierte Dokumente (Status = genehmigt) per Befehlsaktivität in neue GVF referenziert/übernommen, die via Katalog an die jeweiligen Beteiligten adressiert sind. Der jeweilige GVF</w:t>
-      </w:r>
+        <w:t xml:space="preserve">Diese Geschäftskonfiguration bildet das Mitberichtsverfahren BRA im eigenen Departement ab. Auf einem Dossier im GS werden spezielle Fachdaten und selektierte Dokumente (Status = genehmigt) per Befehlsaktivität in neue GVF referenziert/übernommen, die via Katalog an die jeweiligen Beteiligten adressiert sind. Der jeweilige </w:t>
+      </w:r>
+      <w:proofErr w:type="spellStart"/>
       <w:r>
         <w:rPr>
           <w:lang w:val="de-CH" w:eastAsia="de-CH"/>
         </w:rPr>
-        <w:t xml:space="preserve"> </w:t>
-      </w:r>
+        <w:t>GVFenthält</w:t>
+      </w:r>
+      <w:proofErr w:type="spellEnd"/>
       <w:r>
         <w:rPr>
           <w:lang w:val="de-CH" w:eastAsia="de-CH"/>
         </w:rPr>
-        <w:t xml:space="preserve">enthält erneut eine Befehlsaktivität um einen </w:t>
+        <w:t xml:space="preserve"> erneut eine Befehlsaktivität um einen </w:t>
       </w:r>
       <w:proofErr w:type="spellStart"/>
       <w:r>
@@ -3247,7 +3263,7 @@
     </w:p>
     <w:p>
       <w:pPr>
-        <w:pStyle w:val="Heading1"/>
+        <w:pStyle w:val="berschrift1"/>
       </w:pPr>
       <w:bookmarkStart w:id="3" w:name="_Toc19900444"/>
       <w:r>
@@ -3302,7 +3318,7 @@
     </w:p>
     <w:tbl>
       <w:tblPr>
-        <w:tblStyle w:val="TableGrid"/>
+        <w:tblStyle w:val="Tabellenraster"/>
         <w:tblW w:w="9214" w:type="dxa"/>
         <w:tblBorders>
           <w:left w:val="none" w:sz="0" w:space="0" w:color="auto"/>
@@ -3401,6 +3417,7 @@
                 <w:lang w:val="de-CH" w:eastAsia="de-CH"/>
               </w:rPr>
             </w:pPr>
+            <w:proofErr w:type="spellStart"/>
             <w:r>
               <w:rPr>
                 <w:rFonts w:cs="Arial"/>
@@ -3408,6 +3425,7 @@
               </w:rPr>
               <w:t>Dossiertyp</w:t>
             </w:r>
+            <w:proofErr w:type="spellEnd"/>
           </w:p>
         </w:tc>
         <w:tc>
@@ -3761,7 +3779,7 @@
     </w:p>
     <w:tbl>
       <w:tblPr>
-        <w:tblStyle w:val="TableGrid"/>
+        <w:tblStyle w:val="Tabellenraster"/>
         <w:tblW w:w="9214" w:type="dxa"/>
         <w:tblBorders>
           <w:left w:val="none" w:sz="0" w:space="0" w:color="auto"/>
@@ -3860,6 +3878,7 @@
                 <w:lang w:val="de-CH" w:eastAsia="de-CH"/>
               </w:rPr>
             </w:pPr>
+            <w:proofErr w:type="spellStart"/>
             <w:r>
               <w:rPr>
                 <w:rFonts w:cs="Arial"/>
@@ -3867,6 +3886,7 @@
               </w:rPr>
               <w:t>Dossiertyp</w:t>
             </w:r>
+            <w:proofErr w:type="spellEnd"/>
           </w:p>
         </w:tc>
         <w:tc>
@@ -4081,7 +4101,7 @@
     </w:p>
     <w:p>
       <w:pPr>
-        <w:pStyle w:val="Heading1"/>
+        <w:pStyle w:val="berschrift1"/>
       </w:pPr>
       <w:bookmarkStart w:id="4" w:name="_Toc19900445"/>
       <w:r>
@@ -4118,34 +4138,56 @@
         <w:rPr>
           <w:b/>
         </w:rPr>
+        <w:t xml:space="preserve"> </w:t>
+      </w:r>
+      <w:proofErr w:type="gramStart"/>
+      <w:r>
+        <w:rPr>
+          <w:b/>
+        </w:rPr>
+        <w:t>«</w:t>
+      </w:r>
+      <w:r>
+        <w:rPr>
+          <w:b/>
+        </w:rPr>
+        <w:t>[</w:t>
+      </w:r>
+      <w:proofErr w:type="gramEnd"/>
+      <w:r>
+        <w:rPr>
+          <w:b/>
+        </w:rPr>
+        <w:t>Mitberichtsverfahren BRA eigenes Departement] Geschäftsvorfälle GS erzeugen</w:t>
+      </w:r>
+      <w:r>
+        <w:rPr>
+          <w:b/>
+        </w:rPr>
+        <w:t>»</w:t>
+      </w:r>
+      <w:r>
+        <w:rPr>
+          <w:b/>
+        </w:rPr>
+        <w:t xml:space="preserve"> (GS)</w:t>
+      </w:r>
+      <w:r>
+        <w:rPr>
+          <w:b/>
+        </w:rPr>
+        <w:t>:</w:t>
+      </w:r>
+      <w:r>
+        <w:t xml:space="preserve"> Im Prozess «Mitberichtsverfahren GS» auf </w:t>
+      </w:r>
+      <w:proofErr w:type="spellStart"/>
+      <w:r>
+        <w:t>Dossiertyp</w:t>
+      </w:r>
+      <w:proofErr w:type="spellEnd"/>
+      <w:r>
         <w:t xml:space="preserve"> «</w:t>
-      </w:r>
-      <w:r>
-        <w:rPr>
-          <w:b/>
-        </w:rPr>
-        <w:t>[Mitberichtsverfahren BRA eigenes Departement] Geschäftsvorfälle GS erzeugen</w:t>
-      </w:r>
-      <w:r>
-        <w:rPr>
-          <w:b/>
-        </w:rPr>
-        <w:t>»</w:t>
-      </w:r>
-      <w:r>
-        <w:rPr>
-          <w:b/>
-        </w:rPr>
-        <w:t xml:space="preserve"> (GS)</w:t>
-      </w:r>
-      <w:r>
-        <w:rPr>
-          <w:b/>
-        </w:rPr>
-        <w:t>:</w:t>
-      </w:r>
-      <w:r>
-        <w:t xml:space="preserve"> Im Prozess «Mitberichtsverfahren GS» auf Dossiertyp «</w:t>
       </w:r>
       <w:r>
         <w:t xml:space="preserve">Mitberichtsverfahren» wird eine Befehlsaktivität durchlaufen, die auf Basis der Federführung (Fachdatum) und Mitbeteiligten entsprechende Geschäftsvorfälle initiiert, die die entsprechenden Fachdaten und Dokumente im Status «genehmigt» kopiert bekommen und deren in der GVF-Vorlage </w:t>
@@ -4190,7 +4232,7 @@
     <w:p/>
     <w:p>
       <w:pPr>
-        <w:pStyle w:val="ListParagraph"/>
+        <w:pStyle w:val="Listenabsatz"/>
         <w:numPr>
           <w:ilvl w:val="0"/>
           <w:numId w:val="41"/>
@@ -4203,7 +4245,7 @@
     </w:p>
     <w:p>
       <w:pPr>
-        <w:pStyle w:val="ListParagraph"/>
+        <w:pStyle w:val="Listenabsatz"/>
         <w:numPr>
           <w:ilvl w:val="2"/>
           <w:numId w:val="41"/>
@@ -4223,7 +4265,7 @@
     <w:p/>
     <w:p>
       <w:pPr>
-        <w:pStyle w:val="ListParagraph"/>
+        <w:pStyle w:val="Listenabsatz"/>
         <w:numPr>
           <w:ilvl w:val="0"/>
           <w:numId w:val="41"/>
@@ -4260,7 +4302,7 @@
       </w:r>
       <w:r>
         <w:rPr>
-          <w:rStyle w:val="FootnoteReference"/>
+          <w:rStyle w:val="Funotenzeichen"/>
         </w:rPr>
         <w:footnoteReference w:id="2"/>
       </w:r>
@@ -4299,12 +4341,12 @@
     </w:p>
     <w:p>
       <w:pPr>
-        <w:pStyle w:val="ListParagraph"/>
+        <w:pStyle w:val="Listenabsatz"/>
       </w:pPr>
     </w:p>
     <w:p>
       <w:pPr>
-        <w:pStyle w:val="ListParagraph"/>
+        <w:pStyle w:val="Listenabsatz"/>
         <w:numPr>
           <w:ilvl w:val="0"/>
           <w:numId w:val="41"/>
@@ -4317,7 +4359,7 @@
     </w:p>
     <w:p>
       <w:pPr>
-        <w:pStyle w:val="ListParagraph"/>
+        <w:pStyle w:val="Listenabsatz"/>
         <w:numPr>
           <w:ilvl w:val="1"/>
           <w:numId w:val="41"/>
@@ -4336,7 +4378,7 @@
     <w:p/>
     <w:p>
       <w:pPr>
-        <w:pStyle w:val="ListParagraph"/>
+        <w:pStyle w:val="Listenabsatz"/>
         <w:numPr>
           <w:ilvl w:val="0"/>
           <w:numId w:val="41"/>
@@ -4349,7 +4391,7 @@
     </w:p>
     <w:p>
       <w:pPr>
-        <w:pStyle w:val="ListParagraph"/>
+        <w:pStyle w:val="Listenabsatz"/>
         <w:numPr>
           <w:ilvl w:val="1"/>
           <w:numId w:val="41"/>
@@ -4362,7 +4404,7 @@
     </w:p>
     <w:p>
       <w:pPr>
-        <w:pStyle w:val="ListParagraph"/>
+        <w:pStyle w:val="Listenabsatz"/>
         <w:numPr>
           <w:ilvl w:val="0"/>
           <w:numId w:val="41"/>
@@ -4375,7 +4417,7 @@
     </w:p>
     <w:p>
       <w:pPr>
-        <w:pStyle w:val="ListParagraph"/>
+        <w:pStyle w:val="Listenabsatz"/>
         <w:numPr>
           <w:ilvl w:val="1"/>
           <w:numId w:val="41"/>
@@ -4396,7 +4438,7 @@
     </w:p>
     <w:p>
       <w:pPr>
-        <w:pStyle w:val="ListParagraph"/>
+        <w:pStyle w:val="Listenabsatz"/>
         <w:numPr>
           <w:ilvl w:val="0"/>
           <w:numId w:val="41"/>
@@ -4490,7 +4532,7 @@
     </w:p>
     <w:p>
       <w:pPr>
-        <w:pStyle w:val="ListParagraph"/>
+        <w:pStyle w:val="Listenabsatz"/>
         <w:ind w:left="1068"/>
         <w:rPr>
           <w:rFonts w:asciiTheme="minorHAnsi" w:hAnsiTheme="minorHAnsi" w:cstheme="minorBidi"/>
@@ -4602,11 +4644,19 @@
         </w:rPr>
         <w:t xml:space="preserve"> </w:t>
       </w:r>
+      <w:proofErr w:type="gramStart"/>
       <w:r>
         <w:rPr>
           <w:b/>
         </w:rPr>
-        <w:t xml:space="preserve">«[Mitberichtsverfahren BRA eigenes Departement] Eingang Amt erzeugen» </w:t>
+        <w:t>«[</w:t>
+      </w:r>
+      <w:proofErr w:type="gramEnd"/>
+      <w:r>
+        <w:rPr>
+          <w:b/>
+        </w:rPr>
+        <w:t xml:space="preserve">Mitberichtsverfahren BRA eigenes Departement] Eingang Amt erzeugen» </w:t>
       </w:r>
       <w:r>
         <w:rPr>
@@ -4704,7 +4754,7 @@
     </w:p>
     <w:p>
       <w:pPr>
-        <w:pStyle w:val="ListParagraph"/>
+        <w:pStyle w:val="Listenabsatz"/>
         <w:numPr>
           <w:ilvl w:val="0"/>
           <w:numId w:val="41"/>
@@ -4723,7 +4773,7 @@
     </w:p>
     <w:p>
       <w:pPr>
-        <w:pStyle w:val="ListParagraph"/>
+        <w:pStyle w:val="Listenabsatz"/>
         <w:numPr>
           <w:ilvl w:val="0"/>
           <w:numId w:val="41"/>
@@ -4765,7 +4815,7 @@
     </w:p>
     <w:p>
       <w:pPr>
-        <w:pStyle w:val="ListParagraph"/>
+        <w:pStyle w:val="Listenabsatz"/>
         <w:numPr>
           <w:ilvl w:val="1"/>
           <w:numId w:val="41"/>
@@ -4818,7 +4868,7 @@
           <w:szCs w:val="19"/>
           <w:lang w:val="en-US"/>
         </w:rPr>
-        <w:t xml:space="preserve">) </w:t>
+        <w:t>) i).</w:t>
       </w:r>
       <w:proofErr w:type="spellStart"/>
       <w:r>
@@ -4829,7 +4879,7 @@
           <w:szCs w:val="19"/>
           <w:lang w:val="en-US"/>
         </w:rPr>
-        <w:t>i</w:t>
+        <w:t>ReferenceID</w:t>
       </w:r>
       <w:proofErr w:type="spellEnd"/>
       <w:r>
@@ -4840,9 +4890,18 @@
           <w:szCs w:val="19"/>
           <w:lang w:val="en-US"/>
         </w:rPr>
-        <w:t>).</w:t>
-      </w:r>
-      <w:proofErr w:type="spellStart"/>
+        <w:t xml:space="preserve"> == </w:t>
+      </w:r>
+      <w:r>
+        <w:rPr>
+          <w:rFonts w:ascii="Consolas" w:hAnsi="Consolas" w:cs="Consolas"/>
+          <w:color w:val="A31515"/>
+          <w:sz w:val="19"/>
+          <w:szCs w:val="19"/>
+          <w:lang w:val="en-US"/>
+        </w:rPr>
+        <w:t>"C5D98CB4-CEDA-40F5-A790-56548EADB950"</w:t>
+      </w:r>
       <w:r>
         <w:rPr>
           <w:rFonts w:ascii="Consolas" w:hAnsi="Consolas" w:cs="Consolas"/>
@@ -4851,37 +4910,6 @@
           <w:szCs w:val="19"/>
           <w:lang w:val="en-US"/>
         </w:rPr>
-        <w:t>ReferenceID</w:t>
-      </w:r>
-      <w:proofErr w:type="spellEnd"/>
-      <w:r>
-        <w:rPr>
-          <w:rFonts w:ascii="Consolas" w:hAnsi="Consolas" w:cs="Consolas"/>
-          <w:color w:val="000000"/>
-          <w:sz w:val="19"/>
-          <w:szCs w:val="19"/>
-          <w:lang w:val="en-US"/>
-        </w:rPr>
-        <w:t xml:space="preserve"> == </w:t>
-      </w:r>
-      <w:r>
-        <w:rPr>
-          <w:rFonts w:ascii="Consolas" w:hAnsi="Consolas" w:cs="Consolas"/>
-          <w:color w:val="A31515"/>
-          <w:sz w:val="19"/>
-          <w:szCs w:val="19"/>
-          <w:lang w:val="en-US"/>
-        </w:rPr>
-        <w:t>"C5D98CB4-CEDA-40F5-A790-56548EADB950"</w:t>
-      </w:r>
-      <w:r>
-        <w:rPr>
-          <w:rFonts w:ascii="Consolas" w:hAnsi="Consolas" w:cs="Consolas"/>
-          <w:color w:val="000000"/>
-          <w:sz w:val="19"/>
-          <w:szCs w:val="19"/>
-          <w:lang w:val="en-US"/>
-        </w:rPr>
         <w:t>);</w:t>
       </w:r>
     </w:p>
@@ -4949,6 +4977,7 @@
         </w:rPr>
         <w:t xml:space="preserve"> </w:t>
       </w:r>
+      <w:proofErr w:type="gramStart"/>
       <w:r>
         <w:rPr>
           <w:b/>
@@ -4959,7 +4988,14 @@
         <w:rPr>
           <w:b/>
         </w:rPr>
-        <w:t>[Mitberichtsverfahren BRA eigenes Departement] Interne Weiterleitung</w:t>
+        <w:t>[</w:t>
+      </w:r>
+      <w:proofErr w:type="gramEnd"/>
+      <w:r>
+        <w:rPr>
+          <w:b/>
+        </w:rPr>
+        <w:t>Mitberichtsverfahren BRA eigenes Departement] Interne Weiterleitung</w:t>
       </w:r>
       <w:r>
         <w:rPr>
@@ -5040,6 +5076,7 @@
         </w:rPr>
         <w:t xml:space="preserve">4 </w:t>
       </w:r>
+      <w:proofErr w:type="gramStart"/>
       <w:r>
         <w:rPr>
           <w:b/>
@@ -5050,7 +5087,14 @@
         <w:rPr>
           <w:b/>
         </w:rPr>
-        <w:t>[Mitberichtsverfahren BRA eigenes Departement] Rücksendung an GS</w:t>
+        <w:t>[</w:t>
+      </w:r>
+      <w:proofErr w:type="gramEnd"/>
+      <w:r>
+        <w:rPr>
+          <w:b/>
+        </w:rPr>
+        <w:t>Mitberichtsverfahren BRA eigenes Departement] Rücksendung an GS</w:t>
       </w:r>
       <w:r>
         <w:rPr>
@@ -5114,7 +5158,7 @@
     </w:p>
     <w:p>
       <w:pPr>
-        <w:pStyle w:val="Heading1"/>
+        <w:pStyle w:val="berschrift1"/>
       </w:pPr>
       <w:bookmarkStart w:id="5" w:name="_Toc19900446"/>
       <w:r>
@@ -5170,7 +5214,7 @@
     </w:p>
     <w:p>
       <w:pPr>
-        <w:pStyle w:val="Heading2"/>
+        <w:pStyle w:val="berschrift2"/>
       </w:pPr>
       <w:bookmarkStart w:id="6" w:name="_Toc19900447"/>
       <w:r>
@@ -5198,11 +5242,19 @@
         </w:rPr>
         <w:t xml:space="preserve">: </w:t>
       </w:r>
+      <w:proofErr w:type="spellStart"/>
       <w:r>
         <w:rPr>
           <w:lang w:val="de-CH" w:eastAsia="de-CH"/>
         </w:rPr>
-        <w:t xml:space="preserve">Dossiertyp </w:t>
+        <w:t>Dossiertyp</w:t>
+      </w:r>
+      <w:proofErr w:type="spellEnd"/>
+      <w:r>
+        <w:rPr>
+          <w:lang w:val="de-CH" w:eastAsia="de-CH"/>
+        </w:rPr>
+        <w:t xml:space="preserve"> </w:t>
       </w:r>
     </w:p>
     <w:p>
@@ -5275,7 +5327,7 @@
         <w:rPr>
           <w:lang w:val="de-CH" w:eastAsia="de-CH"/>
         </w:rPr>
-        <w:t>Fachdaten</w:t>
+        <w:t>Auftrag</w:t>
       </w:r>
     </w:p>
     <w:p>
@@ -5288,7 +5340,7 @@
     </w:p>
     <w:tbl>
       <w:tblPr>
-        <w:tblStyle w:val="TableGrid"/>
+        <w:tblStyle w:val="Tabellenraster"/>
         <w:tblW w:w="5000" w:type="pct"/>
         <w:tblInd w:w="5" w:type="dxa"/>
         <w:tblLook w:val="04A0" w:firstRow="1" w:lastRow="0" w:firstColumn="1" w:lastColumn="0" w:noHBand="0" w:noVBand="1"/>
@@ -5327,7 +5379,7 @@
             </w:r>
             <w:r>
               <w:rPr>
-                <w:rStyle w:val="FootnoteReference"/>
+                <w:rStyle w:val="Funotenzeichen"/>
                 <w:b/>
                 <w:lang w:val="de-CH"/>
               </w:rPr>
@@ -5691,7 +5743,7 @@
             </w:pPr>
             <w:r>
               <w:rPr>
-                <w:rStyle w:val="FootnoteReference"/>
+                <w:rStyle w:val="Funotenzeichen"/>
                 <w:b/>
                 <w:lang w:val="de-CH"/>
               </w:rPr>
@@ -6442,7 +6494,7 @@
     </w:p>
     <w:tbl>
       <w:tblPr>
-        <w:tblStyle w:val="TableGrid"/>
+        <w:tblStyle w:val="Tabellenraster"/>
         <w:tblW w:w="5000" w:type="pct"/>
         <w:tblInd w:w="5" w:type="dxa"/>
         <w:tblLook w:val="04A0" w:firstRow="1" w:lastRow="0" w:firstColumn="1" w:lastColumn="0" w:noHBand="0" w:noVBand="1"/>
@@ -6450,9 +6502,9 @@
       <w:tblGrid>
         <w:gridCol w:w="1060"/>
         <w:gridCol w:w="1354"/>
-        <w:gridCol w:w="2989"/>
+        <w:gridCol w:w="2988"/>
         <w:gridCol w:w="1937"/>
-        <w:gridCol w:w="1721"/>
+        <w:gridCol w:w="1722"/>
       </w:tblGrid>
       <w:tr>
         <w:trPr>
@@ -6461,7 +6513,7 @@
         </w:trPr>
         <w:tc>
           <w:tcPr>
-            <w:tcW w:w="599" w:type="pct"/>
+            <w:tcW w:w="585" w:type="pct"/>
           </w:tcPr>
           <w:p>
             <w:pPr>
@@ -6481,7 +6533,7 @@
             </w:r>
             <w:r>
               <w:rPr>
-                <w:rStyle w:val="FootnoteReference"/>
+                <w:rStyle w:val="Funotenzeichen"/>
                 <w:b/>
                 <w:lang w:val="de-CH"/>
               </w:rPr>
@@ -6491,7 +6543,7 @@
         </w:tc>
         <w:tc>
           <w:tcPr>
-            <w:tcW w:w="788" w:type="pct"/>
+            <w:tcW w:w="747" w:type="pct"/>
           </w:tcPr>
           <w:p>
             <w:pPr>
@@ -6512,7 +6564,7 @@
         </w:tc>
         <w:tc>
           <w:tcPr>
-            <w:tcW w:w="1677" w:type="pct"/>
+            <w:tcW w:w="1649" w:type="pct"/>
           </w:tcPr>
           <w:p>
             <w:pPr>
@@ -6533,7 +6585,7 @@
         </w:tc>
         <w:tc>
           <w:tcPr>
-            <w:tcW w:w="959" w:type="pct"/>
+            <w:tcW w:w="1069" w:type="pct"/>
           </w:tcPr>
           <w:p>
             <w:pPr>
@@ -6554,7 +6606,7 @@
         </w:tc>
         <w:tc>
           <w:tcPr>
-            <w:tcW w:w="977" w:type="pct"/>
+            <w:tcW w:w="950" w:type="pct"/>
           </w:tcPr>
           <w:p>
             <w:pPr>
@@ -6580,7 +6632,7 @@
         </w:trPr>
         <w:tc>
           <w:tcPr>
-            <w:tcW w:w="599" w:type="pct"/>
+            <w:tcW w:w="585" w:type="pct"/>
           </w:tcPr>
           <w:p>
             <w:pPr>
@@ -6599,7 +6651,7 @@
         </w:tc>
         <w:tc>
           <w:tcPr>
-            <w:tcW w:w="788" w:type="pct"/>
+            <w:tcW w:w="747" w:type="pct"/>
           </w:tcPr>
           <w:p>
             <w:pPr>
@@ -6618,33 +6670,33 @@
         </w:tc>
         <w:tc>
           <w:tcPr>
-            <w:tcW w:w="1677" w:type="pct"/>
-          </w:tcPr>
-          <w:p>
-            <w:pPr>
-              <w:pStyle w:val="TextCDB"/>
-              <w:rPr>
-                <w:lang w:val="de-CH"/>
-              </w:rPr>
-            </w:pPr>
-          </w:p>
-        </w:tc>
-        <w:tc>
-          <w:tcPr>
-            <w:tcW w:w="959" w:type="pct"/>
-          </w:tcPr>
-          <w:p>
-            <w:pPr>
-              <w:pStyle w:val="TextCDB"/>
-              <w:rPr>
-                <w:lang w:val="de-CH"/>
-              </w:rPr>
-            </w:pPr>
-          </w:p>
-        </w:tc>
-        <w:tc>
-          <w:tcPr>
-            <w:tcW w:w="977" w:type="pct"/>
+            <w:tcW w:w="1649" w:type="pct"/>
+          </w:tcPr>
+          <w:p>
+            <w:pPr>
+              <w:pStyle w:val="TextCDB"/>
+              <w:rPr>
+                <w:lang w:val="de-CH"/>
+              </w:rPr>
+            </w:pPr>
+          </w:p>
+        </w:tc>
+        <w:tc>
+          <w:tcPr>
+            <w:tcW w:w="1069" w:type="pct"/>
+          </w:tcPr>
+          <w:p>
+            <w:pPr>
+              <w:pStyle w:val="TextCDB"/>
+              <w:rPr>
+                <w:lang w:val="de-CH"/>
+              </w:rPr>
+            </w:pPr>
+          </w:p>
+        </w:tc>
+        <w:tc>
+          <w:tcPr>
+            <w:tcW w:w="950" w:type="pct"/>
           </w:tcPr>
           <w:p>
             <w:pPr>
@@ -6668,7 +6720,7 @@
         </w:trPr>
         <w:tc>
           <w:tcPr>
-            <w:tcW w:w="599" w:type="pct"/>
+            <w:tcW w:w="585" w:type="pct"/>
           </w:tcPr>
           <w:p>
             <w:pPr>
@@ -6687,7 +6739,7 @@
         </w:tc>
         <w:tc>
           <w:tcPr>
-            <w:tcW w:w="788" w:type="pct"/>
+            <w:tcW w:w="747" w:type="pct"/>
           </w:tcPr>
           <w:p>
             <w:pPr>
@@ -6706,33 +6758,33 @@
         </w:tc>
         <w:tc>
           <w:tcPr>
-            <w:tcW w:w="1677" w:type="pct"/>
-          </w:tcPr>
-          <w:p>
-            <w:pPr>
-              <w:pStyle w:val="TextCDB"/>
-              <w:rPr>
-                <w:lang w:val="de-CH"/>
-              </w:rPr>
-            </w:pPr>
-          </w:p>
-        </w:tc>
-        <w:tc>
-          <w:tcPr>
-            <w:tcW w:w="959" w:type="pct"/>
-          </w:tcPr>
-          <w:p>
-            <w:pPr>
-              <w:pStyle w:val="TextCDB"/>
-              <w:rPr>
-                <w:lang w:val="de-CH"/>
-              </w:rPr>
-            </w:pPr>
-          </w:p>
-        </w:tc>
-        <w:tc>
-          <w:tcPr>
-            <w:tcW w:w="977" w:type="pct"/>
+            <w:tcW w:w="1649" w:type="pct"/>
+          </w:tcPr>
+          <w:p>
+            <w:pPr>
+              <w:pStyle w:val="TextCDB"/>
+              <w:rPr>
+                <w:lang w:val="de-CH"/>
+              </w:rPr>
+            </w:pPr>
+          </w:p>
+        </w:tc>
+        <w:tc>
+          <w:tcPr>
+            <w:tcW w:w="1069" w:type="pct"/>
+          </w:tcPr>
+          <w:p>
+            <w:pPr>
+              <w:pStyle w:val="TextCDB"/>
+              <w:rPr>
+                <w:lang w:val="de-CH"/>
+              </w:rPr>
+            </w:pPr>
+          </w:p>
+        </w:tc>
+        <w:tc>
+          <w:tcPr>
+            <w:tcW w:w="950" w:type="pct"/>
           </w:tcPr>
           <w:p>
             <w:pPr>
@@ -6756,7 +6808,7 @@
         </w:trPr>
         <w:tc>
           <w:tcPr>
-            <w:tcW w:w="599" w:type="pct"/>
+            <w:tcW w:w="585" w:type="pct"/>
           </w:tcPr>
           <w:p>
             <w:pPr>
@@ -6775,7 +6827,7 @@
         </w:tc>
         <w:tc>
           <w:tcPr>
-            <w:tcW w:w="788" w:type="pct"/>
+            <w:tcW w:w="747" w:type="pct"/>
           </w:tcPr>
           <w:p>
             <w:pPr>
@@ -6794,20 +6846,20 @@
         </w:tc>
         <w:tc>
           <w:tcPr>
-            <w:tcW w:w="1677" w:type="pct"/>
-          </w:tcPr>
-          <w:p>
-            <w:pPr>
-              <w:pStyle w:val="TextCDB"/>
-              <w:rPr>
-                <w:lang w:val="de-CH"/>
-              </w:rPr>
-            </w:pPr>
-          </w:p>
-        </w:tc>
-        <w:tc>
-          <w:tcPr>
-            <w:tcW w:w="959" w:type="pct"/>
+            <w:tcW w:w="1649" w:type="pct"/>
+          </w:tcPr>
+          <w:p>
+            <w:pPr>
+              <w:pStyle w:val="TextCDB"/>
+              <w:rPr>
+                <w:lang w:val="de-CH"/>
+              </w:rPr>
+            </w:pPr>
+          </w:p>
+        </w:tc>
+        <w:tc>
+          <w:tcPr>
+            <w:tcW w:w="1069" w:type="pct"/>
           </w:tcPr>
           <w:p>
             <w:pPr>
@@ -6829,7 +6881,7 @@
         </w:tc>
         <w:tc>
           <w:tcPr>
-            <w:tcW w:w="977" w:type="pct"/>
+            <w:tcW w:w="950" w:type="pct"/>
           </w:tcPr>
           <w:p>
             <w:pPr>
@@ -6855,7 +6907,7 @@
         </w:trPr>
         <w:tc>
           <w:tcPr>
-            <w:tcW w:w="599" w:type="pct"/>
+            <w:tcW w:w="585" w:type="pct"/>
           </w:tcPr>
           <w:p>
             <w:pPr>
@@ -6874,7 +6926,7 @@
         </w:tc>
         <w:tc>
           <w:tcPr>
-            <w:tcW w:w="788" w:type="pct"/>
+            <w:tcW w:w="747" w:type="pct"/>
           </w:tcPr>
           <w:p>
             <w:pPr>
@@ -6893,20 +6945,20 @@
         </w:tc>
         <w:tc>
           <w:tcPr>
-            <w:tcW w:w="1677" w:type="pct"/>
-          </w:tcPr>
-          <w:p>
-            <w:pPr>
-              <w:pStyle w:val="TextCDB"/>
-              <w:rPr>
-                <w:lang w:val="de-CH"/>
-              </w:rPr>
-            </w:pPr>
-          </w:p>
-        </w:tc>
-        <w:tc>
-          <w:tcPr>
-            <w:tcW w:w="959" w:type="pct"/>
+            <w:tcW w:w="1649" w:type="pct"/>
+          </w:tcPr>
+          <w:p>
+            <w:pPr>
+              <w:pStyle w:val="TextCDB"/>
+              <w:rPr>
+                <w:lang w:val="de-CH"/>
+              </w:rPr>
+            </w:pPr>
+          </w:p>
+        </w:tc>
+        <w:tc>
+          <w:tcPr>
+            <w:tcW w:w="1069" w:type="pct"/>
           </w:tcPr>
           <w:p>
             <w:pPr>
@@ -6928,7 +6980,7 @@
         </w:tc>
         <w:tc>
           <w:tcPr>
-            <w:tcW w:w="977" w:type="pct"/>
+            <w:tcW w:w="950" w:type="pct"/>
           </w:tcPr>
           <w:p>
             <w:pPr>
@@ -6954,7 +7006,7 @@
         </w:trPr>
         <w:tc>
           <w:tcPr>
-            <w:tcW w:w="599" w:type="pct"/>
+            <w:tcW w:w="585" w:type="pct"/>
           </w:tcPr>
           <w:p>
             <w:pPr>
@@ -6973,7 +7025,7 @@
         </w:tc>
         <w:tc>
           <w:tcPr>
-            <w:tcW w:w="788" w:type="pct"/>
+            <w:tcW w:w="747" w:type="pct"/>
           </w:tcPr>
           <w:p>
             <w:pPr>
@@ -6992,20 +7044,20 @@
         </w:tc>
         <w:tc>
           <w:tcPr>
-            <w:tcW w:w="1677" w:type="pct"/>
-          </w:tcPr>
-          <w:p>
-            <w:pPr>
-              <w:pStyle w:val="TextCDB"/>
-              <w:rPr>
-                <w:lang w:val="de-CH"/>
-              </w:rPr>
-            </w:pPr>
-          </w:p>
-        </w:tc>
-        <w:tc>
-          <w:tcPr>
-            <w:tcW w:w="959" w:type="pct"/>
+            <w:tcW w:w="1649" w:type="pct"/>
+          </w:tcPr>
+          <w:p>
+            <w:pPr>
+              <w:pStyle w:val="TextCDB"/>
+              <w:rPr>
+                <w:lang w:val="de-CH"/>
+              </w:rPr>
+            </w:pPr>
+          </w:p>
+        </w:tc>
+        <w:tc>
+          <w:tcPr>
+            <w:tcW w:w="1069" w:type="pct"/>
           </w:tcPr>
           <w:p>
             <w:pPr>
@@ -7030,7 +7082,7 @@
         </w:tc>
         <w:tc>
           <w:tcPr>
-            <w:tcW w:w="977" w:type="pct"/>
+            <w:tcW w:w="950" w:type="pct"/>
           </w:tcPr>
           <w:p>
             <w:pPr>
@@ -7056,7 +7108,7 @@
         </w:trPr>
         <w:tc>
           <w:tcPr>
-            <w:tcW w:w="599" w:type="pct"/>
+            <w:tcW w:w="585" w:type="pct"/>
           </w:tcPr>
           <w:p>
             <w:pPr>
@@ -7075,7 +7127,7 @@
         </w:tc>
         <w:tc>
           <w:tcPr>
-            <w:tcW w:w="788" w:type="pct"/>
+            <w:tcW w:w="747" w:type="pct"/>
           </w:tcPr>
           <w:p>
             <w:pPr>
@@ -7094,20 +7146,20 @@
         </w:tc>
         <w:tc>
           <w:tcPr>
-            <w:tcW w:w="1677" w:type="pct"/>
-          </w:tcPr>
-          <w:p>
-            <w:pPr>
-              <w:pStyle w:val="TextCDB"/>
-              <w:rPr>
-                <w:lang w:val="de-CH"/>
-              </w:rPr>
-            </w:pPr>
-          </w:p>
-        </w:tc>
-        <w:tc>
-          <w:tcPr>
-            <w:tcW w:w="959" w:type="pct"/>
+            <w:tcW w:w="1649" w:type="pct"/>
+          </w:tcPr>
+          <w:p>
+            <w:pPr>
+              <w:pStyle w:val="TextCDB"/>
+              <w:rPr>
+                <w:lang w:val="de-CH"/>
+              </w:rPr>
+            </w:pPr>
+          </w:p>
+        </w:tc>
+        <w:tc>
+          <w:tcPr>
+            <w:tcW w:w="1069" w:type="pct"/>
           </w:tcPr>
           <w:p>
             <w:pPr>
@@ -7129,7 +7181,7 @@
         </w:tc>
         <w:tc>
           <w:tcPr>
-            <w:tcW w:w="977" w:type="pct"/>
+            <w:tcW w:w="950" w:type="pct"/>
           </w:tcPr>
           <w:p>
             <w:pPr>
@@ -7155,7 +7207,7 @@
         </w:trPr>
         <w:tc>
           <w:tcPr>
-            <w:tcW w:w="599" w:type="pct"/>
+            <w:tcW w:w="585" w:type="pct"/>
           </w:tcPr>
           <w:p>
             <w:pPr>
@@ -7174,7 +7226,7 @@
         </w:tc>
         <w:tc>
           <w:tcPr>
-            <w:tcW w:w="788" w:type="pct"/>
+            <w:tcW w:w="747" w:type="pct"/>
           </w:tcPr>
           <w:p>
             <w:pPr>
@@ -7193,33 +7245,33 @@
         </w:tc>
         <w:tc>
           <w:tcPr>
-            <w:tcW w:w="1677" w:type="pct"/>
-          </w:tcPr>
-          <w:p>
-            <w:pPr>
-              <w:pStyle w:val="TextCDB"/>
-              <w:rPr>
-                <w:lang w:val="de-CH"/>
-              </w:rPr>
-            </w:pPr>
-          </w:p>
-        </w:tc>
-        <w:tc>
-          <w:tcPr>
-            <w:tcW w:w="959" w:type="pct"/>
-          </w:tcPr>
-          <w:p>
-            <w:pPr>
-              <w:pStyle w:val="TextCDB"/>
-              <w:rPr>
-                <w:lang w:val="de-CH"/>
-              </w:rPr>
-            </w:pPr>
-          </w:p>
-        </w:tc>
-        <w:tc>
-          <w:tcPr>
-            <w:tcW w:w="977" w:type="pct"/>
+            <w:tcW w:w="1649" w:type="pct"/>
+          </w:tcPr>
+          <w:p>
+            <w:pPr>
+              <w:pStyle w:val="TextCDB"/>
+              <w:rPr>
+                <w:lang w:val="de-CH"/>
+              </w:rPr>
+            </w:pPr>
+          </w:p>
+        </w:tc>
+        <w:tc>
+          <w:tcPr>
+            <w:tcW w:w="1069" w:type="pct"/>
+          </w:tcPr>
+          <w:p>
+            <w:pPr>
+              <w:pStyle w:val="TextCDB"/>
+              <w:rPr>
+                <w:lang w:val="de-CH"/>
+              </w:rPr>
+            </w:pPr>
+          </w:p>
+        </w:tc>
+        <w:tc>
+          <w:tcPr>
+            <w:tcW w:w="950" w:type="pct"/>
           </w:tcPr>
           <w:p>
             <w:pPr>
@@ -7245,7 +7297,7 @@
         </w:trPr>
         <w:tc>
           <w:tcPr>
-            <w:tcW w:w="599" w:type="pct"/>
+            <w:tcW w:w="585" w:type="pct"/>
           </w:tcPr>
           <w:p>
             <w:pPr>
@@ -7264,7 +7316,7 @@
         </w:tc>
         <w:tc>
           <w:tcPr>
-            <w:tcW w:w="788" w:type="pct"/>
+            <w:tcW w:w="747" w:type="pct"/>
           </w:tcPr>
           <w:p>
             <w:pPr>
@@ -7283,20 +7335,20 @@
         </w:tc>
         <w:tc>
           <w:tcPr>
-            <w:tcW w:w="1677" w:type="pct"/>
-          </w:tcPr>
-          <w:p>
-            <w:pPr>
-              <w:pStyle w:val="TextCDB"/>
-              <w:rPr>
-                <w:lang w:val="de-CH"/>
-              </w:rPr>
-            </w:pPr>
-          </w:p>
-        </w:tc>
-        <w:tc>
-          <w:tcPr>
-            <w:tcW w:w="959" w:type="pct"/>
+            <w:tcW w:w="1649" w:type="pct"/>
+          </w:tcPr>
+          <w:p>
+            <w:pPr>
+              <w:pStyle w:val="TextCDB"/>
+              <w:rPr>
+                <w:lang w:val="de-CH"/>
+              </w:rPr>
+            </w:pPr>
+          </w:p>
+        </w:tc>
+        <w:tc>
+          <w:tcPr>
+            <w:tcW w:w="1069" w:type="pct"/>
           </w:tcPr>
           <w:p>
             <w:pPr>
@@ -7318,7 +7370,7 @@
         </w:tc>
         <w:tc>
           <w:tcPr>
-            <w:tcW w:w="977" w:type="pct"/>
+            <w:tcW w:w="950" w:type="pct"/>
           </w:tcPr>
           <w:p>
             <w:pPr>
@@ -7344,7 +7396,7 @@
         </w:trPr>
         <w:tc>
           <w:tcPr>
-            <w:tcW w:w="599" w:type="pct"/>
+            <w:tcW w:w="585" w:type="pct"/>
           </w:tcPr>
           <w:p>
             <w:pPr>
@@ -7363,7 +7415,7 @@
         </w:tc>
         <w:tc>
           <w:tcPr>
-            <w:tcW w:w="788" w:type="pct"/>
+            <w:tcW w:w="747" w:type="pct"/>
           </w:tcPr>
           <w:p>
             <w:pPr>
@@ -7382,33 +7434,33 @@
         </w:tc>
         <w:tc>
           <w:tcPr>
-            <w:tcW w:w="1677" w:type="pct"/>
-          </w:tcPr>
-          <w:p>
-            <w:pPr>
-              <w:pStyle w:val="TextCDB"/>
-              <w:rPr>
-                <w:lang w:val="de-CH"/>
-              </w:rPr>
-            </w:pPr>
-          </w:p>
-        </w:tc>
-        <w:tc>
-          <w:tcPr>
-            <w:tcW w:w="959" w:type="pct"/>
-          </w:tcPr>
-          <w:p>
-            <w:pPr>
-              <w:pStyle w:val="TextCDB"/>
-              <w:rPr>
-                <w:lang w:val="de-CH"/>
-              </w:rPr>
-            </w:pPr>
-          </w:p>
-        </w:tc>
-        <w:tc>
-          <w:tcPr>
-            <w:tcW w:w="977" w:type="pct"/>
+            <w:tcW w:w="1649" w:type="pct"/>
+          </w:tcPr>
+          <w:p>
+            <w:pPr>
+              <w:pStyle w:val="TextCDB"/>
+              <w:rPr>
+                <w:lang w:val="de-CH"/>
+              </w:rPr>
+            </w:pPr>
+          </w:p>
+        </w:tc>
+        <w:tc>
+          <w:tcPr>
+            <w:tcW w:w="1069" w:type="pct"/>
+          </w:tcPr>
+          <w:p>
+            <w:pPr>
+              <w:pStyle w:val="TextCDB"/>
+              <w:rPr>
+                <w:lang w:val="de-CH"/>
+              </w:rPr>
+            </w:pPr>
+          </w:p>
+        </w:tc>
+        <w:tc>
+          <w:tcPr>
+            <w:tcW w:w="950" w:type="pct"/>
           </w:tcPr>
           <w:p>
             <w:pPr>
@@ -7434,7 +7486,7 @@
         </w:trPr>
         <w:tc>
           <w:tcPr>
-            <w:tcW w:w="599" w:type="pct"/>
+            <w:tcW w:w="585" w:type="pct"/>
           </w:tcPr>
           <w:p>
             <w:pPr>
@@ -7453,7 +7505,7 @@
         </w:tc>
         <w:tc>
           <w:tcPr>
-            <w:tcW w:w="788" w:type="pct"/>
+            <w:tcW w:w="747" w:type="pct"/>
           </w:tcPr>
           <w:p>
             <w:pPr>
@@ -7472,33 +7524,33 @@
         </w:tc>
         <w:tc>
           <w:tcPr>
-            <w:tcW w:w="1677" w:type="pct"/>
-          </w:tcPr>
-          <w:p>
-            <w:pPr>
-              <w:pStyle w:val="TextCDB"/>
-              <w:rPr>
-                <w:lang w:val="de-CH"/>
-              </w:rPr>
-            </w:pPr>
-          </w:p>
-        </w:tc>
-        <w:tc>
-          <w:tcPr>
-            <w:tcW w:w="959" w:type="pct"/>
-          </w:tcPr>
-          <w:p>
-            <w:pPr>
-              <w:pStyle w:val="TextCDB"/>
-              <w:rPr>
-                <w:lang w:val="de-CH"/>
-              </w:rPr>
-            </w:pPr>
-          </w:p>
-        </w:tc>
-        <w:tc>
-          <w:tcPr>
-            <w:tcW w:w="977" w:type="pct"/>
+            <w:tcW w:w="1649" w:type="pct"/>
+          </w:tcPr>
+          <w:p>
+            <w:pPr>
+              <w:pStyle w:val="TextCDB"/>
+              <w:rPr>
+                <w:lang w:val="de-CH"/>
+              </w:rPr>
+            </w:pPr>
+          </w:p>
+        </w:tc>
+        <w:tc>
+          <w:tcPr>
+            <w:tcW w:w="1069" w:type="pct"/>
+          </w:tcPr>
+          <w:p>
+            <w:pPr>
+              <w:pStyle w:val="TextCDB"/>
+              <w:rPr>
+                <w:lang w:val="de-CH"/>
+              </w:rPr>
+            </w:pPr>
+          </w:p>
+        </w:tc>
+        <w:tc>
+          <w:tcPr>
+            <w:tcW w:w="950" w:type="pct"/>
           </w:tcPr>
           <w:p>
             <w:pPr>
@@ -7513,116 +7565,6 @@
                 <w:lang w:val="de-CH"/>
               </w:rPr>
               <w:t>LHIND_Mitbericht_titelIDP</w:t>
-            </w:r>
-            <w:proofErr w:type="spellEnd"/>
-          </w:p>
-        </w:tc>
-      </w:tr>
-      <w:tr>
-        <w:trPr>
-          <w:cantSplit/>
-        </w:trPr>
-        <w:tc>
-          <w:tcPr>
-            <w:tcW w:w="599" w:type="pct"/>
-          </w:tcPr>
-          <w:p>
-            <w:pPr>
-              <w:pStyle w:val="TextCDB"/>
-              <w:rPr>
-                <w:lang w:val="de-CH"/>
-              </w:rPr>
-            </w:pPr>
-            <w:r>
-              <w:rPr>
-                <w:lang w:val="de-CH"/>
-              </w:rPr>
-              <w:t>Ja/nein</w:t>
-            </w:r>
-          </w:p>
-        </w:tc>
-        <w:tc>
-          <w:tcPr>
-            <w:tcW w:w="788" w:type="pct"/>
-          </w:tcPr>
-          <w:p>
-            <w:pPr>
-              <w:pStyle w:val="TextCDB"/>
-              <w:rPr>
-                <w:lang w:val="de-CH"/>
-              </w:rPr>
-            </w:pPr>
-            <w:r>
-              <w:rPr>
-                <w:lang w:val="de-CH"/>
-              </w:rPr>
-              <w:t>Ist Federführung</w:t>
-            </w:r>
-          </w:p>
-        </w:tc>
-        <w:tc>
-          <w:tcPr>
-            <w:tcW w:w="1677" w:type="pct"/>
-          </w:tcPr>
-          <w:p>
-            <w:pPr>
-              <w:pStyle w:val="TextCDB"/>
-              <w:rPr>
-                <w:lang w:val="de-CH"/>
-              </w:rPr>
-            </w:pPr>
-            <w:r>
-              <w:rPr>
-                <w:lang w:val="de-CH"/>
-              </w:rPr>
-              <w:t>Auswirkung im VE-IDP Prozess, um nur der FF die Rückantwort-</w:t>
-            </w:r>
-            <w:proofErr w:type="spellStart"/>
-            <w:r>
-              <w:rPr>
-                <w:lang w:val="de-CH"/>
-              </w:rPr>
-              <w:t>Befelsaktivität</w:t>
-            </w:r>
-            <w:proofErr w:type="spellEnd"/>
-            <w:r>
-              <w:rPr>
-                <w:lang w:val="de-CH"/>
-              </w:rPr>
-              <w:t xml:space="preserve"> zu ermöglichen</w:t>
-            </w:r>
-          </w:p>
-        </w:tc>
-        <w:tc>
-          <w:tcPr>
-            <w:tcW w:w="959" w:type="pct"/>
-          </w:tcPr>
-          <w:p>
-            <w:pPr>
-              <w:pStyle w:val="TextCDB"/>
-              <w:rPr>
-                <w:lang w:val="de-CH"/>
-              </w:rPr>
-            </w:pPr>
-          </w:p>
-        </w:tc>
-        <w:tc>
-          <w:tcPr>
-            <w:tcW w:w="977" w:type="pct"/>
-          </w:tcPr>
-          <w:p>
-            <w:pPr>
-              <w:pStyle w:val="TextCDB"/>
-              <w:rPr>
-                <w:lang w:val="de-CH"/>
-              </w:rPr>
-            </w:pPr>
-            <w:proofErr w:type="spellStart"/>
-            <w:r>
-              <w:rPr>
-                <w:lang w:val="de-AT"/>
-              </w:rPr>
-              <w:t>LHIND_Mitbericht_istFederfuehrung</w:t>
             </w:r>
             <w:proofErr w:type="spellEnd"/>
           </w:p>
@@ -7752,7 +7694,7 @@
     </w:p>
     <w:tbl>
       <w:tblPr>
-        <w:tblStyle w:val="TableGrid"/>
+        <w:tblStyle w:val="Tabellenraster"/>
         <w:tblW w:w="5000" w:type="pct"/>
         <w:tblInd w:w="5" w:type="dxa"/>
         <w:tblLook w:val="04A0" w:firstRow="1" w:lastRow="0" w:firstColumn="1" w:lastColumn="0" w:noHBand="0" w:noVBand="1"/>
@@ -7760,9 +7702,9 @@
       <w:tblGrid>
         <w:gridCol w:w="1060"/>
         <w:gridCol w:w="1354"/>
-        <w:gridCol w:w="2989"/>
+        <w:gridCol w:w="2988"/>
         <w:gridCol w:w="1937"/>
-        <w:gridCol w:w="1721"/>
+        <w:gridCol w:w="1722"/>
       </w:tblGrid>
       <w:tr>
         <w:trPr>
@@ -7771,7 +7713,7 @@
         </w:trPr>
         <w:tc>
           <w:tcPr>
-            <w:tcW w:w="599" w:type="pct"/>
+            <w:tcW w:w="585" w:type="pct"/>
           </w:tcPr>
           <w:p>
             <w:pPr>
@@ -7786,11 +7728,12 @@
                 <w:b/>
                 <w:lang w:val="de-CH"/>
               </w:rPr>
+              <w:lastRenderedPageBreak/>
               <w:t>Eigenschaftstyp</w:t>
             </w:r>
             <w:r>
               <w:rPr>
-                <w:rStyle w:val="FootnoteReference"/>
+                <w:rStyle w:val="Funotenzeichen"/>
                 <w:b/>
                 <w:lang w:val="de-CH"/>
               </w:rPr>
@@ -7800,7 +7743,7 @@
         </w:tc>
         <w:tc>
           <w:tcPr>
-            <w:tcW w:w="788" w:type="pct"/>
+            <w:tcW w:w="747" w:type="pct"/>
           </w:tcPr>
           <w:p>
             <w:pPr>
@@ -7821,7 +7764,7 @@
         </w:tc>
         <w:tc>
           <w:tcPr>
-            <w:tcW w:w="1677" w:type="pct"/>
+            <w:tcW w:w="1649" w:type="pct"/>
           </w:tcPr>
           <w:p>
             <w:pPr>
@@ -7842,7 +7785,7 @@
         </w:tc>
         <w:tc>
           <w:tcPr>
-            <w:tcW w:w="959" w:type="pct"/>
+            <w:tcW w:w="1069" w:type="pct"/>
           </w:tcPr>
           <w:p>
             <w:pPr>
@@ -7863,7 +7806,7 @@
         </w:tc>
         <w:tc>
           <w:tcPr>
-            <w:tcW w:w="977" w:type="pct"/>
+            <w:tcW w:w="950" w:type="pct"/>
           </w:tcPr>
           <w:p>
             <w:pPr>
@@ -7889,7 +7832,7 @@
         </w:trPr>
         <w:tc>
           <w:tcPr>
-            <w:tcW w:w="599" w:type="pct"/>
+            <w:tcW w:w="585" w:type="pct"/>
           </w:tcPr>
           <w:p>
             <w:pPr>
@@ -7908,7 +7851,7 @@
         </w:tc>
         <w:tc>
           <w:tcPr>
-            <w:tcW w:w="788" w:type="pct"/>
+            <w:tcW w:w="747" w:type="pct"/>
           </w:tcPr>
           <w:p>
             <w:pPr>
@@ -7927,33 +7870,33 @@
         </w:tc>
         <w:tc>
           <w:tcPr>
-            <w:tcW w:w="1677" w:type="pct"/>
-          </w:tcPr>
-          <w:p>
-            <w:pPr>
-              <w:pStyle w:val="TextCDB"/>
-              <w:rPr>
-                <w:lang w:val="de-CH"/>
-              </w:rPr>
-            </w:pPr>
-          </w:p>
-        </w:tc>
-        <w:tc>
-          <w:tcPr>
-            <w:tcW w:w="959" w:type="pct"/>
-          </w:tcPr>
-          <w:p>
-            <w:pPr>
-              <w:pStyle w:val="TextCDB"/>
-              <w:rPr>
-                <w:lang w:val="de-CH"/>
-              </w:rPr>
-            </w:pPr>
-          </w:p>
-        </w:tc>
-        <w:tc>
-          <w:tcPr>
-            <w:tcW w:w="977" w:type="pct"/>
+            <w:tcW w:w="1649" w:type="pct"/>
+          </w:tcPr>
+          <w:p>
+            <w:pPr>
+              <w:pStyle w:val="TextCDB"/>
+              <w:rPr>
+                <w:lang w:val="de-CH"/>
+              </w:rPr>
+            </w:pPr>
+          </w:p>
+        </w:tc>
+        <w:tc>
+          <w:tcPr>
+            <w:tcW w:w="1069" w:type="pct"/>
+          </w:tcPr>
+          <w:p>
+            <w:pPr>
+              <w:pStyle w:val="TextCDB"/>
+              <w:rPr>
+                <w:lang w:val="de-CH"/>
+              </w:rPr>
+            </w:pPr>
+          </w:p>
+        </w:tc>
+        <w:tc>
+          <w:tcPr>
+            <w:tcW w:w="950" w:type="pct"/>
           </w:tcPr>
           <w:p>
             <w:pPr>
@@ -7977,7 +7920,7 @@
         </w:trPr>
         <w:tc>
           <w:tcPr>
-            <w:tcW w:w="599" w:type="pct"/>
+            <w:tcW w:w="585" w:type="pct"/>
           </w:tcPr>
           <w:p>
             <w:pPr>
@@ -7996,7 +7939,7 @@
         </w:tc>
         <w:tc>
           <w:tcPr>
-            <w:tcW w:w="788" w:type="pct"/>
+            <w:tcW w:w="747" w:type="pct"/>
           </w:tcPr>
           <w:p>
             <w:pPr>
@@ -8015,33 +7958,33 @@
         </w:tc>
         <w:tc>
           <w:tcPr>
-            <w:tcW w:w="1677" w:type="pct"/>
-          </w:tcPr>
-          <w:p>
-            <w:pPr>
-              <w:pStyle w:val="TextCDB"/>
-              <w:rPr>
-                <w:lang w:val="de-CH"/>
-              </w:rPr>
-            </w:pPr>
-          </w:p>
-        </w:tc>
-        <w:tc>
-          <w:tcPr>
-            <w:tcW w:w="959" w:type="pct"/>
-          </w:tcPr>
-          <w:p>
-            <w:pPr>
-              <w:pStyle w:val="TextCDB"/>
-              <w:rPr>
-                <w:lang w:val="de-CH"/>
-              </w:rPr>
-            </w:pPr>
-          </w:p>
-        </w:tc>
-        <w:tc>
-          <w:tcPr>
-            <w:tcW w:w="977" w:type="pct"/>
+            <w:tcW w:w="1649" w:type="pct"/>
+          </w:tcPr>
+          <w:p>
+            <w:pPr>
+              <w:pStyle w:val="TextCDB"/>
+              <w:rPr>
+                <w:lang w:val="de-CH"/>
+              </w:rPr>
+            </w:pPr>
+          </w:p>
+        </w:tc>
+        <w:tc>
+          <w:tcPr>
+            <w:tcW w:w="1069" w:type="pct"/>
+          </w:tcPr>
+          <w:p>
+            <w:pPr>
+              <w:pStyle w:val="TextCDB"/>
+              <w:rPr>
+                <w:lang w:val="de-CH"/>
+              </w:rPr>
+            </w:pPr>
+          </w:p>
+        </w:tc>
+        <w:tc>
+          <w:tcPr>
+            <w:tcW w:w="950" w:type="pct"/>
           </w:tcPr>
           <w:p>
             <w:pPr>
@@ -8065,7 +8008,7 @@
         </w:trPr>
         <w:tc>
           <w:tcPr>
-            <w:tcW w:w="599" w:type="pct"/>
+            <w:tcW w:w="585" w:type="pct"/>
           </w:tcPr>
           <w:p>
             <w:pPr>
@@ -8084,7 +8027,7 @@
         </w:tc>
         <w:tc>
           <w:tcPr>
-            <w:tcW w:w="788" w:type="pct"/>
+            <w:tcW w:w="747" w:type="pct"/>
           </w:tcPr>
           <w:p>
             <w:pPr>
@@ -8103,20 +8046,20 @@
         </w:tc>
         <w:tc>
           <w:tcPr>
-            <w:tcW w:w="1677" w:type="pct"/>
-          </w:tcPr>
-          <w:p>
-            <w:pPr>
-              <w:pStyle w:val="TextCDB"/>
-              <w:rPr>
-                <w:lang w:val="de-CH"/>
-              </w:rPr>
-            </w:pPr>
-          </w:p>
-        </w:tc>
-        <w:tc>
-          <w:tcPr>
-            <w:tcW w:w="959" w:type="pct"/>
+            <w:tcW w:w="1649" w:type="pct"/>
+          </w:tcPr>
+          <w:p>
+            <w:pPr>
+              <w:pStyle w:val="TextCDB"/>
+              <w:rPr>
+                <w:lang w:val="de-CH"/>
+              </w:rPr>
+            </w:pPr>
+          </w:p>
+        </w:tc>
+        <w:tc>
+          <w:tcPr>
+            <w:tcW w:w="1069" w:type="pct"/>
           </w:tcPr>
           <w:p>
             <w:pPr>
@@ -8138,7 +8081,7 @@
         </w:tc>
         <w:tc>
           <w:tcPr>
-            <w:tcW w:w="977" w:type="pct"/>
+            <w:tcW w:w="950" w:type="pct"/>
           </w:tcPr>
           <w:p>
             <w:pPr>
@@ -8164,7 +8107,7 @@
         </w:trPr>
         <w:tc>
           <w:tcPr>
-            <w:tcW w:w="599" w:type="pct"/>
+            <w:tcW w:w="585" w:type="pct"/>
           </w:tcPr>
           <w:p>
             <w:pPr>
@@ -8183,7 +8126,7 @@
         </w:tc>
         <w:tc>
           <w:tcPr>
-            <w:tcW w:w="788" w:type="pct"/>
+            <w:tcW w:w="747" w:type="pct"/>
           </w:tcPr>
           <w:p>
             <w:pPr>
@@ -8202,20 +8145,20 @@
         </w:tc>
         <w:tc>
           <w:tcPr>
-            <w:tcW w:w="1677" w:type="pct"/>
-          </w:tcPr>
-          <w:p>
-            <w:pPr>
-              <w:pStyle w:val="TextCDB"/>
-              <w:rPr>
-                <w:lang w:val="de-CH"/>
-              </w:rPr>
-            </w:pPr>
-          </w:p>
-        </w:tc>
-        <w:tc>
-          <w:tcPr>
-            <w:tcW w:w="959" w:type="pct"/>
+            <w:tcW w:w="1649" w:type="pct"/>
+          </w:tcPr>
+          <w:p>
+            <w:pPr>
+              <w:pStyle w:val="TextCDB"/>
+              <w:rPr>
+                <w:lang w:val="de-CH"/>
+              </w:rPr>
+            </w:pPr>
+          </w:p>
+        </w:tc>
+        <w:tc>
+          <w:tcPr>
+            <w:tcW w:w="1069" w:type="pct"/>
           </w:tcPr>
           <w:p>
             <w:pPr>
@@ -8237,7 +8180,7 @@
         </w:tc>
         <w:tc>
           <w:tcPr>
-            <w:tcW w:w="977" w:type="pct"/>
+            <w:tcW w:w="950" w:type="pct"/>
           </w:tcPr>
           <w:p>
             <w:pPr>
@@ -8263,7 +8206,7 @@
         </w:trPr>
         <w:tc>
           <w:tcPr>
-            <w:tcW w:w="599" w:type="pct"/>
+            <w:tcW w:w="585" w:type="pct"/>
           </w:tcPr>
           <w:p>
             <w:pPr>
@@ -8282,7 +8225,7 @@
         </w:tc>
         <w:tc>
           <w:tcPr>
-            <w:tcW w:w="788" w:type="pct"/>
+            <w:tcW w:w="747" w:type="pct"/>
           </w:tcPr>
           <w:p>
             <w:pPr>
@@ -8301,20 +8244,20 @@
         </w:tc>
         <w:tc>
           <w:tcPr>
-            <w:tcW w:w="1677" w:type="pct"/>
-          </w:tcPr>
-          <w:p>
-            <w:pPr>
-              <w:pStyle w:val="TextCDB"/>
-              <w:rPr>
-                <w:lang w:val="de-CH"/>
-              </w:rPr>
-            </w:pPr>
-          </w:p>
-        </w:tc>
-        <w:tc>
-          <w:tcPr>
-            <w:tcW w:w="959" w:type="pct"/>
+            <w:tcW w:w="1649" w:type="pct"/>
+          </w:tcPr>
+          <w:p>
+            <w:pPr>
+              <w:pStyle w:val="TextCDB"/>
+              <w:rPr>
+                <w:lang w:val="de-CH"/>
+              </w:rPr>
+            </w:pPr>
+          </w:p>
+        </w:tc>
+        <w:tc>
+          <w:tcPr>
+            <w:tcW w:w="1069" w:type="pct"/>
           </w:tcPr>
           <w:p>
             <w:pPr>
@@ -8347,7 +8290,7 @@
         </w:tc>
         <w:tc>
           <w:tcPr>
-            <w:tcW w:w="977" w:type="pct"/>
+            <w:tcW w:w="950" w:type="pct"/>
           </w:tcPr>
           <w:p>
             <w:pPr>
@@ -8373,7 +8316,7 @@
         </w:trPr>
         <w:tc>
           <w:tcPr>
-            <w:tcW w:w="599" w:type="pct"/>
+            <w:tcW w:w="585" w:type="pct"/>
           </w:tcPr>
           <w:p>
             <w:pPr>
@@ -8392,7 +8335,7 @@
         </w:tc>
         <w:tc>
           <w:tcPr>
-            <w:tcW w:w="788" w:type="pct"/>
+            <w:tcW w:w="747" w:type="pct"/>
           </w:tcPr>
           <w:p>
             <w:pPr>
@@ -8411,20 +8354,20 @@
         </w:tc>
         <w:tc>
           <w:tcPr>
-            <w:tcW w:w="1677" w:type="pct"/>
-          </w:tcPr>
-          <w:p>
-            <w:pPr>
-              <w:pStyle w:val="TextCDB"/>
-              <w:rPr>
-                <w:lang w:val="de-CH"/>
-              </w:rPr>
-            </w:pPr>
-          </w:p>
-        </w:tc>
-        <w:tc>
-          <w:tcPr>
-            <w:tcW w:w="959" w:type="pct"/>
+            <w:tcW w:w="1649" w:type="pct"/>
+          </w:tcPr>
+          <w:p>
+            <w:pPr>
+              <w:pStyle w:val="TextCDB"/>
+              <w:rPr>
+                <w:lang w:val="de-CH"/>
+              </w:rPr>
+            </w:pPr>
+          </w:p>
+        </w:tc>
+        <w:tc>
+          <w:tcPr>
+            <w:tcW w:w="1069" w:type="pct"/>
           </w:tcPr>
           <w:p>
             <w:pPr>
@@ -8446,7 +8389,7 @@
         </w:tc>
         <w:tc>
           <w:tcPr>
-            <w:tcW w:w="977" w:type="pct"/>
+            <w:tcW w:w="950" w:type="pct"/>
           </w:tcPr>
           <w:p>
             <w:pPr>
@@ -8472,7 +8415,7 @@
         </w:trPr>
         <w:tc>
           <w:tcPr>
-            <w:tcW w:w="599" w:type="pct"/>
+            <w:tcW w:w="585" w:type="pct"/>
           </w:tcPr>
           <w:p>
             <w:pPr>
@@ -8491,7 +8434,7 @@
         </w:tc>
         <w:tc>
           <w:tcPr>
-            <w:tcW w:w="788" w:type="pct"/>
+            <w:tcW w:w="747" w:type="pct"/>
           </w:tcPr>
           <w:p>
             <w:pPr>
@@ -8510,33 +8453,33 @@
         </w:tc>
         <w:tc>
           <w:tcPr>
-            <w:tcW w:w="1677" w:type="pct"/>
-          </w:tcPr>
-          <w:p>
-            <w:pPr>
-              <w:pStyle w:val="TextCDB"/>
-              <w:rPr>
-                <w:lang w:val="de-CH"/>
-              </w:rPr>
-            </w:pPr>
-          </w:p>
-        </w:tc>
-        <w:tc>
-          <w:tcPr>
-            <w:tcW w:w="959" w:type="pct"/>
-          </w:tcPr>
-          <w:p>
-            <w:pPr>
-              <w:pStyle w:val="TextCDB"/>
-              <w:rPr>
-                <w:lang w:val="de-CH"/>
-              </w:rPr>
-            </w:pPr>
-          </w:p>
-        </w:tc>
-        <w:tc>
-          <w:tcPr>
-            <w:tcW w:w="977" w:type="pct"/>
+            <w:tcW w:w="1649" w:type="pct"/>
+          </w:tcPr>
+          <w:p>
+            <w:pPr>
+              <w:pStyle w:val="TextCDB"/>
+              <w:rPr>
+                <w:lang w:val="de-CH"/>
+              </w:rPr>
+            </w:pPr>
+          </w:p>
+        </w:tc>
+        <w:tc>
+          <w:tcPr>
+            <w:tcW w:w="1069" w:type="pct"/>
+          </w:tcPr>
+          <w:p>
+            <w:pPr>
+              <w:pStyle w:val="TextCDB"/>
+              <w:rPr>
+                <w:lang w:val="de-CH"/>
+              </w:rPr>
+            </w:pPr>
+          </w:p>
+        </w:tc>
+        <w:tc>
+          <w:tcPr>
+            <w:tcW w:w="950" w:type="pct"/>
           </w:tcPr>
           <w:p>
             <w:pPr>
@@ -8562,7 +8505,7 @@
         </w:trPr>
         <w:tc>
           <w:tcPr>
-            <w:tcW w:w="599" w:type="pct"/>
+            <w:tcW w:w="585" w:type="pct"/>
           </w:tcPr>
           <w:p>
             <w:pPr>
@@ -8581,7 +8524,7 @@
         </w:tc>
         <w:tc>
           <w:tcPr>
-            <w:tcW w:w="788" w:type="pct"/>
+            <w:tcW w:w="747" w:type="pct"/>
           </w:tcPr>
           <w:p>
             <w:pPr>
@@ -8600,20 +8543,20 @@
         </w:tc>
         <w:tc>
           <w:tcPr>
-            <w:tcW w:w="1677" w:type="pct"/>
-          </w:tcPr>
-          <w:p>
-            <w:pPr>
-              <w:pStyle w:val="TextCDB"/>
-              <w:rPr>
-                <w:lang w:val="de-CH"/>
-              </w:rPr>
-            </w:pPr>
-          </w:p>
-        </w:tc>
-        <w:tc>
-          <w:tcPr>
-            <w:tcW w:w="959" w:type="pct"/>
+            <w:tcW w:w="1649" w:type="pct"/>
+          </w:tcPr>
+          <w:p>
+            <w:pPr>
+              <w:pStyle w:val="TextCDB"/>
+              <w:rPr>
+                <w:lang w:val="de-CH"/>
+              </w:rPr>
+            </w:pPr>
+          </w:p>
+        </w:tc>
+        <w:tc>
+          <w:tcPr>
+            <w:tcW w:w="1069" w:type="pct"/>
           </w:tcPr>
           <w:p>
             <w:pPr>
@@ -8635,7 +8578,7 @@
         </w:tc>
         <w:tc>
           <w:tcPr>
-            <w:tcW w:w="977" w:type="pct"/>
+            <w:tcW w:w="950" w:type="pct"/>
           </w:tcPr>
           <w:p>
             <w:pPr>
@@ -8661,7 +8604,7 @@
         </w:trPr>
         <w:tc>
           <w:tcPr>
-            <w:tcW w:w="599" w:type="pct"/>
+            <w:tcW w:w="585" w:type="pct"/>
           </w:tcPr>
           <w:p>
             <w:pPr>
@@ -8680,7 +8623,7 @@
         </w:tc>
         <w:tc>
           <w:tcPr>
-            <w:tcW w:w="788" w:type="pct"/>
+            <w:tcW w:w="747" w:type="pct"/>
           </w:tcPr>
           <w:p>
             <w:pPr>
@@ -8699,33 +8642,33 @@
         </w:tc>
         <w:tc>
           <w:tcPr>
-            <w:tcW w:w="1677" w:type="pct"/>
-          </w:tcPr>
-          <w:p>
-            <w:pPr>
-              <w:pStyle w:val="TextCDB"/>
-              <w:rPr>
-                <w:lang w:val="de-CH"/>
-              </w:rPr>
-            </w:pPr>
-          </w:p>
-        </w:tc>
-        <w:tc>
-          <w:tcPr>
-            <w:tcW w:w="959" w:type="pct"/>
-          </w:tcPr>
-          <w:p>
-            <w:pPr>
-              <w:pStyle w:val="TextCDB"/>
-              <w:rPr>
-                <w:lang w:val="de-CH"/>
-              </w:rPr>
-            </w:pPr>
-          </w:p>
-        </w:tc>
-        <w:tc>
-          <w:tcPr>
-            <w:tcW w:w="977" w:type="pct"/>
+            <w:tcW w:w="1649" w:type="pct"/>
+          </w:tcPr>
+          <w:p>
+            <w:pPr>
+              <w:pStyle w:val="TextCDB"/>
+              <w:rPr>
+                <w:lang w:val="de-CH"/>
+              </w:rPr>
+            </w:pPr>
+          </w:p>
+        </w:tc>
+        <w:tc>
+          <w:tcPr>
+            <w:tcW w:w="1069" w:type="pct"/>
+          </w:tcPr>
+          <w:p>
+            <w:pPr>
+              <w:pStyle w:val="TextCDB"/>
+              <w:rPr>
+                <w:lang w:val="de-CH"/>
+              </w:rPr>
+            </w:pPr>
+          </w:p>
+        </w:tc>
+        <w:tc>
+          <w:tcPr>
+            <w:tcW w:w="950" w:type="pct"/>
           </w:tcPr>
           <w:p>
             <w:pPr>
@@ -8751,7 +8694,7 @@
         </w:trPr>
         <w:tc>
           <w:tcPr>
-            <w:tcW w:w="599" w:type="pct"/>
+            <w:tcW w:w="585" w:type="pct"/>
           </w:tcPr>
           <w:p>
             <w:pPr>
@@ -8770,7 +8713,7 @@
         </w:tc>
         <w:tc>
           <w:tcPr>
-            <w:tcW w:w="788" w:type="pct"/>
+            <w:tcW w:w="747" w:type="pct"/>
           </w:tcPr>
           <w:p>
             <w:pPr>
@@ -8789,33 +8732,33 @@
         </w:tc>
         <w:tc>
           <w:tcPr>
-            <w:tcW w:w="1677" w:type="pct"/>
-          </w:tcPr>
-          <w:p>
-            <w:pPr>
-              <w:pStyle w:val="TextCDB"/>
-              <w:rPr>
-                <w:lang w:val="de-CH"/>
-              </w:rPr>
-            </w:pPr>
-          </w:p>
-        </w:tc>
-        <w:tc>
-          <w:tcPr>
-            <w:tcW w:w="959" w:type="pct"/>
-          </w:tcPr>
-          <w:p>
-            <w:pPr>
-              <w:pStyle w:val="TextCDB"/>
-              <w:rPr>
-                <w:lang w:val="de-CH"/>
-              </w:rPr>
-            </w:pPr>
-          </w:p>
-        </w:tc>
-        <w:tc>
-          <w:tcPr>
-            <w:tcW w:w="977" w:type="pct"/>
+            <w:tcW w:w="1649" w:type="pct"/>
+          </w:tcPr>
+          <w:p>
+            <w:pPr>
+              <w:pStyle w:val="TextCDB"/>
+              <w:rPr>
+                <w:lang w:val="de-CH"/>
+              </w:rPr>
+            </w:pPr>
+          </w:p>
+        </w:tc>
+        <w:tc>
+          <w:tcPr>
+            <w:tcW w:w="1069" w:type="pct"/>
+          </w:tcPr>
+          <w:p>
+            <w:pPr>
+              <w:pStyle w:val="TextCDB"/>
+              <w:rPr>
+                <w:lang w:val="de-CH"/>
+              </w:rPr>
+            </w:pPr>
+          </w:p>
+        </w:tc>
+        <w:tc>
+          <w:tcPr>
+            <w:tcW w:w="950" w:type="pct"/>
           </w:tcPr>
           <w:p>
             <w:pPr>
@@ -8830,116 +8773,6 @@
                 <w:lang w:val="de-CH"/>
               </w:rPr>
               <w:t>LHIND_Mitbericht_titelIDP</w:t>
-            </w:r>
-            <w:proofErr w:type="spellEnd"/>
-          </w:p>
-        </w:tc>
-      </w:tr>
-      <w:tr>
-        <w:trPr>
-          <w:cantSplit/>
-        </w:trPr>
-        <w:tc>
-          <w:tcPr>
-            <w:tcW w:w="599" w:type="pct"/>
-          </w:tcPr>
-          <w:p>
-            <w:pPr>
-              <w:pStyle w:val="TextCDB"/>
-              <w:rPr>
-                <w:lang w:val="de-CH"/>
-              </w:rPr>
-            </w:pPr>
-            <w:r>
-              <w:rPr>
-                <w:lang w:val="de-CH"/>
-              </w:rPr>
-              <w:t>Ja/nein</w:t>
-            </w:r>
-          </w:p>
-        </w:tc>
-        <w:tc>
-          <w:tcPr>
-            <w:tcW w:w="788" w:type="pct"/>
-          </w:tcPr>
-          <w:p>
-            <w:pPr>
-              <w:pStyle w:val="TextCDB"/>
-              <w:rPr>
-                <w:lang w:val="de-CH"/>
-              </w:rPr>
-            </w:pPr>
-            <w:r>
-              <w:rPr>
-                <w:lang w:val="de-CH"/>
-              </w:rPr>
-              <w:t>Ist Federführung</w:t>
-            </w:r>
-          </w:p>
-        </w:tc>
-        <w:tc>
-          <w:tcPr>
-            <w:tcW w:w="1677" w:type="pct"/>
-          </w:tcPr>
-          <w:p>
-            <w:pPr>
-              <w:pStyle w:val="TextCDB"/>
-              <w:rPr>
-                <w:lang w:val="de-CH"/>
-              </w:rPr>
-            </w:pPr>
-            <w:r>
-              <w:rPr>
-                <w:lang w:val="de-CH"/>
-              </w:rPr>
-              <w:t>Auswirkung im VE-IDP Prozess, um nur der FF die Rückantwort-</w:t>
-            </w:r>
-            <w:proofErr w:type="spellStart"/>
-            <w:r>
-              <w:rPr>
-                <w:lang w:val="de-CH"/>
-              </w:rPr>
-              <w:t>Befelsaktivität</w:t>
-            </w:r>
-            <w:proofErr w:type="spellEnd"/>
-            <w:r>
-              <w:rPr>
-                <w:lang w:val="de-CH"/>
-              </w:rPr>
-              <w:t xml:space="preserve"> zu ermöglichen</w:t>
-            </w:r>
-          </w:p>
-        </w:tc>
-        <w:tc>
-          <w:tcPr>
-            <w:tcW w:w="959" w:type="pct"/>
-          </w:tcPr>
-          <w:p>
-            <w:pPr>
-              <w:pStyle w:val="TextCDB"/>
-              <w:rPr>
-                <w:lang w:val="de-CH"/>
-              </w:rPr>
-            </w:pPr>
-          </w:p>
-        </w:tc>
-        <w:tc>
-          <w:tcPr>
-            <w:tcW w:w="977" w:type="pct"/>
-          </w:tcPr>
-          <w:p>
-            <w:pPr>
-              <w:pStyle w:val="TextCDB"/>
-              <w:rPr>
-                <w:lang w:val="de-CH"/>
-              </w:rPr>
-            </w:pPr>
-            <w:proofErr w:type="spellStart"/>
-            <w:r>
-              <w:rPr>
-                <w:lang w:val="de-AT"/>
-              </w:rPr>
-              <w:t>LHIND_Mitbericht_istFederfuehrung</w:t>
             </w:r>
             <w:proofErr w:type="spellEnd"/>
           </w:p>
@@ -8955,6 +8788,8 @@
         </w:numPr>
         <w:ind w:left="360" w:hanging="360"/>
       </w:pPr>
+      <w:bookmarkStart w:id="8" w:name="_GoBack"/>
+      <w:bookmarkEnd w:id="8"/>
     </w:p>
     <w:p>
       <w:pPr>
@@ -8999,7 +8834,6 @@
           <w:b/>
           <w:lang w:val="de-CH" w:eastAsia="de-CH"/>
         </w:rPr>
-        <w:lastRenderedPageBreak/>
         <w:t>Zugeordnet</w:t>
       </w:r>
       <w:r>
@@ -9071,7 +8905,7 @@
     </w:p>
     <w:tbl>
       <w:tblPr>
-        <w:tblStyle w:val="TableGrid"/>
+        <w:tblStyle w:val="Tabellenraster"/>
         <w:tblW w:w="5000" w:type="pct"/>
         <w:tblInd w:w="5" w:type="dxa"/>
         <w:tblLook w:val="04A0" w:firstRow="1" w:lastRow="0" w:firstColumn="1" w:lastColumn="0" w:noHBand="0" w:noVBand="1"/>
@@ -9105,11 +8939,12 @@
                 <w:b/>
                 <w:lang w:val="de-CH"/>
               </w:rPr>
+              <w:lastRenderedPageBreak/>
               <w:t>Eigenschaftstyp</w:t>
             </w:r>
             <w:r>
               <w:rPr>
-                <w:rStyle w:val="FootnoteReference"/>
+                <w:rStyle w:val="Funotenzeichen"/>
                 <w:b/>
                 <w:lang w:val="de-CH"/>
               </w:rPr>
@@ -9331,13 +9166,13 @@
     </w:p>
     <w:p>
       <w:pPr>
-        <w:pStyle w:val="Heading2"/>
-      </w:pPr>
-      <w:bookmarkStart w:id="8" w:name="_Toc19900448"/>
+        <w:pStyle w:val="berschrift2"/>
+      </w:pPr>
+      <w:bookmarkStart w:id="9" w:name="_Toc19900448"/>
       <w:r>
         <w:t>Übersicht VE</w:t>
       </w:r>
-      <w:bookmarkEnd w:id="8"/>
+      <w:bookmarkEnd w:id="9"/>
     </w:p>
     <w:p>
       <w:pPr>
@@ -9357,7 +9192,21 @@
         <w:rPr>
           <w:lang w:val="de-CH" w:eastAsia="de-CH"/>
         </w:rPr>
-        <w:t xml:space="preserve">: Dossiertyp </w:t>
+        <w:t xml:space="preserve">: </w:t>
+      </w:r>
+      <w:proofErr w:type="spellStart"/>
+      <w:r>
+        <w:rPr>
+          <w:lang w:val="de-CH" w:eastAsia="de-CH"/>
+        </w:rPr>
+        <w:t>Dossiertyp</w:t>
+      </w:r>
+      <w:proofErr w:type="spellEnd"/>
+      <w:r>
+        <w:rPr>
+          <w:lang w:val="de-CH" w:eastAsia="de-CH"/>
+        </w:rPr>
+        <w:t xml:space="preserve"> </w:t>
       </w:r>
     </w:p>
     <w:p>
@@ -9461,7 +9310,7 @@
     </w:p>
     <w:tbl>
       <w:tblPr>
-        <w:tblStyle w:val="TableGrid"/>
+        <w:tblStyle w:val="Tabellenraster"/>
         <w:tblW w:w="5000" w:type="pct"/>
         <w:tblInd w:w="5" w:type="dxa"/>
         <w:tblLook w:val="04A0" w:firstRow="1" w:lastRow="0" w:firstColumn="1" w:lastColumn="0" w:noHBand="0" w:noVBand="1"/>
@@ -9499,7 +9348,7 @@
             </w:r>
             <w:r>
               <w:rPr>
-                <w:rStyle w:val="FootnoteReference"/>
+                <w:rStyle w:val="Funotenzeichen"/>
                 <w:b/>
                 <w:lang w:val="de-CH"/>
               </w:rPr>
@@ -9819,7 +9668,7 @@
     </w:p>
     <w:tbl>
       <w:tblPr>
-        <w:tblStyle w:val="TableGrid"/>
+        <w:tblStyle w:val="Tabellenraster"/>
         <w:tblW w:w="5000" w:type="pct"/>
         <w:tblInd w:w="5" w:type="dxa"/>
         <w:tblLook w:val="04A0" w:firstRow="1" w:lastRow="0" w:firstColumn="1" w:lastColumn="0" w:noHBand="0" w:noVBand="1"/>
@@ -9857,7 +9706,7 @@
             </w:r>
             <w:r>
               <w:rPr>
-                <w:rStyle w:val="FootnoteReference"/>
+                <w:rStyle w:val="Funotenzeichen"/>
                 <w:b/>
                 <w:lang w:val="de-CH"/>
               </w:rPr>
@@ -10245,7 +10094,6 @@
               <w:rPr>
                 <w:lang w:val="de-CH"/>
               </w:rPr>
-              <w:lastRenderedPageBreak/>
               <w:t>Text</w:t>
             </w:r>
           </w:p>
@@ -10338,6 +10186,7 @@
               <w:rPr>
                 <w:lang w:val="de-CH"/>
               </w:rPr>
+              <w:lastRenderedPageBreak/>
               <w:t>Text</w:t>
             </w:r>
           </w:p>
@@ -10924,9 +10773,9 @@
     </w:p>
     <w:p>
       <w:pPr>
-        <w:pStyle w:val="Heading1"/>
-      </w:pPr>
-      <w:bookmarkStart w:id="9" w:name="_Toc19900449"/>
+        <w:pStyle w:val="berschrift1"/>
+      </w:pPr>
+      <w:bookmarkStart w:id="10" w:name="_Toc19900449"/>
       <w:bookmarkEnd w:id="7"/>
       <w:r>
         <w:t>Geschäftsvorfall</w:t>
@@ -10934,23 +10783,21 @@
       <w:r>
         <w:t>vorlagen</w:t>
       </w:r>
-      <w:bookmarkEnd w:id="9"/>
+      <w:bookmarkEnd w:id="10"/>
     </w:p>
     <w:p>
       <w:pPr>
-        <w:pStyle w:val="Heading2"/>
-      </w:pPr>
-      <w:bookmarkStart w:id="10" w:name="_Toc19900450"/>
-      <w:bookmarkStart w:id="11" w:name="_GoBack"/>
+        <w:pStyle w:val="berschrift2"/>
+      </w:pPr>
+      <w:bookmarkStart w:id="11" w:name="_Toc19900450"/>
+      <w:r>
+        <w:t>Übersicht GS</w:t>
+      </w:r>
       <w:bookmarkEnd w:id="11"/>
-      <w:r>
-        <w:t>Übersicht GS</w:t>
-      </w:r>
-      <w:bookmarkEnd w:id="10"/>
     </w:p>
     <w:tbl>
       <w:tblPr>
-        <w:tblStyle w:val="TableGrid"/>
+        <w:tblStyle w:val="Tabellenraster"/>
         <w:tblW w:w="0" w:type="auto"/>
         <w:tblLook w:val="04A0" w:firstRow="1" w:lastRow="0" w:firstColumn="1" w:lastColumn="0" w:noHBand="0" w:noVBand="1"/>
       </w:tblPr>
@@ -11202,7 +11049,7 @@
     </w:p>
     <w:p>
       <w:pPr>
-        <w:pStyle w:val="Heading2"/>
+        <w:pStyle w:val="berschrift2"/>
       </w:pPr>
       <w:bookmarkStart w:id="12" w:name="_Toc19900451"/>
       <w:r>
@@ -11212,7 +11059,7 @@
     </w:p>
     <w:tbl>
       <w:tblPr>
-        <w:tblStyle w:val="TableGrid"/>
+        <w:tblStyle w:val="Tabellenraster"/>
         <w:tblW w:w="0" w:type="auto"/>
         <w:tblLook w:val="04A0" w:firstRow="1" w:lastRow="0" w:firstColumn="1" w:lastColumn="0" w:noHBand="0" w:noVBand="1"/>
       </w:tblPr>
@@ -11383,17 +11230,18 @@
     </w:p>
     <w:p>
       <w:pPr>
-        <w:pStyle w:val="Heading1"/>
+        <w:pStyle w:val="berschrift1"/>
       </w:pPr>
       <w:bookmarkStart w:id="13" w:name="_Toc19900452"/>
       <w:r>
+        <w:lastRenderedPageBreak/>
         <w:t>Prozessvorlage</w:t>
       </w:r>
       <w:bookmarkEnd w:id="13"/>
     </w:p>
     <w:p>
       <w:pPr>
-        <w:pStyle w:val="Heading2"/>
+        <w:pStyle w:val="berschrift2"/>
       </w:pPr>
       <w:bookmarkStart w:id="14" w:name="_Ref532817801"/>
       <w:bookmarkStart w:id="15" w:name="_Toc19900453"/>
@@ -11408,7 +11256,7 @@
     </w:p>
     <w:tbl>
       <w:tblPr>
-        <w:tblStyle w:val="TableGrid"/>
+        <w:tblStyle w:val="Tabellenraster"/>
         <w:tblW w:w="5000" w:type="pct"/>
         <w:tblLook w:val="04A0" w:firstRow="1" w:lastRow="0" w:firstColumn="1" w:lastColumn="0" w:noHBand="0" w:noVBand="1"/>
       </w:tblPr>
@@ -11485,7 +11333,7 @@
             <w:proofErr w:type="spellEnd"/>
             <w:r>
               <w:rPr>
-                <w:rStyle w:val="FootnoteReference"/>
+                <w:rStyle w:val="Funotenzeichen"/>
                 <w:b/>
                 <w:lang w:val="de-CH"/>
               </w:rPr>
@@ -11597,7 +11445,7 @@
             </w:r>
             <w:r>
               <w:rPr>
-                <w:rStyle w:val="FootnoteReference"/>
+                <w:rStyle w:val="Funotenzeichen"/>
                 <w:b/>
                 <w:lang w:val="de-CH"/>
               </w:rPr>
@@ -12036,7 +11884,7 @@
     </w:p>
     <w:p>
       <w:pPr>
-        <w:pStyle w:val="Heading2"/>
+        <w:pStyle w:val="berschrift2"/>
       </w:pPr>
       <w:bookmarkStart w:id="16" w:name="_Toc19900454"/>
       <w:r>
@@ -12047,7 +11895,7 @@
     </w:p>
     <w:tbl>
       <w:tblPr>
-        <w:tblStyle w:val="TableGrid"/>
+        <w:tblStyle w:val="Tabellenraster"/>
         <w:tblW w:w="5000" w:type="pct"/>
         <w:tblLook w:val="04A0" w:firstRow="1" w:lastRow="0" w:firstColumn="1" w:lastColumn="0" w:noHBand="0" w:noVBand="1"/>
       </w:tblPr>
@@ -12124,7 +11972,7 @@
             <w:proofErr w:type="spellEnd"/>
             <w:r>
               <w:rPr>
-                <w:rStyle w:val="FootnoteReference"/>
+                <w:rStyle w:val="Funotenzeichen"/>
                 <w:b/>
                 <w:lang w:val="de-CH"/>
               </w:rPr>
@@ -12229,7 +12077,7 @@
             </w:r>
             <w:r>
               <w:rPr>
-                <w:rStyle w:val="FootnoteReference"/>
+                <w:rStyle w:val="Funotenzeichen"/>
                 <w:b/>
                 <w:lang w:val="de-CH"/>
               </w:rPr>
@@ -12509,7 +12357,7 @@
     </w:p>
     <w:p>
       <w:pPr>
-        <w:pStyle w:val="Heading1"/>
+        <w:pStyle w:val="berschrift1"/>
         <w:rPr>
           <w:lang w:eastAsia="de-DE"/>
         </w:rPr>
@@ -12527,7 +12375,7 @@
     </w:p>
     <w:tbl>
       <w:tblPr>
-        <w:tblStyle w:val="TableGrid"/>
+        <w:tblStyle w:val="Tabellenraster"/>
         <w:tblW w:w="0" w:type="auto"/>
         <w:tblLook w:val="04A0" w:firstRow="1" w:lastRow="0" w:firstColumn="1" w:lastColumn="0" w:noHBand="0" w:noVBand="1"/>
       </w:tblPr>
@@ -12576,6 +12424,7 @@
                 <w:lang w:eastAsia="de-DE"/>
               </w:rPr>
             </w:pPr>
+            <w:proofErr w:type="spellStart"/>
             <w:r>
               <w:rPr>
                 <w:b/>
@@ -12584,6 +12433,7 @@
               </w:rPr>
               <w:t>Dossiertyp</w:t>
             </w:r>
+            <w:proofErr w:type="spellEnd"/>
             <w:r>
               <w:rPr>
                 <w:b/>
@@ -12934,7 +12784,7 @@
     </w:p>
     <w:p>
       <w:pPr>
-        <w:pStyle w:val="Heading1"/>
+        <w:pStyle w:val="berschrift1"/>
       </w:pPr>
       <w:bookmarkStart w:id="21" w:name="_Toc19900456"/>
       <w:proofErr w:type="spellStart"/>
@@ -12978,7 +12828,7 @@
     </w:p>
     <w:p>
       <w:pPr>
-        <w:pStyle w:val="Heading2"/>
+        <w:pStyle w:val="berschrift2"/>
       </w:pPr>
       <w:bookmarkStart w:id="22" w:name="_Toc19900457"/>
       <w:r>
@@ -12997,10 +12847,18 @@
         <w:t xml:space="preserve"> und deren referenzierten Gruppen-Objektzeiger</w:t>
       </w:r>
       <w:r>
-        <w:t xml:space="preserve"> im Katalog «</w:t>
-      </w:r>
-      <w:r>
-        <w:t>[Mitberichtsverfahren BRA eigenes Departement]</w:t>
+        <w:t xml:space="preserve"> im Katalog </w:t>
+      </w:r>
+      <w:proofErr w:type="gramStart"/>
+      <w:r>
+        <w:t>«</w:t>
+      </w:r>
+      <w:r>
+        <w:t>[</w:t>
+      </w:r>
+      <w:proofErr w:type="gramEnd"/>
+      <w:r>
+        <w:t>Mitberichtsverfahren BRA eigenes Departement]</w:t>
       </w:r>
       <w:r>
         <w:t xml:space="preserve"> </w:t>
@@ -13029,7 +12887,7 @@
       <w:r>
         <w:rPr>
           <w:noProof/>
-          <w:lang w:val="de-AT" w:eastAsia="de-AT"/>
+          <w:lang w:val="de-DE"/>
         </w:rPr>
         <w:drawing>
           <wp:inline distT="0" distB="0" distL="0" distR="0" wp14:anchorId="7F68AD0A" wp14:editId="6DC366EB">
@@ -13107,10 +12965,18 @@
         <w:t>vorkonfigurierten</w:t>
       </w:r>
       <w:r>
-        <w:t xml:space="preserve"> Prozess (konkreten Prozess als Vorlage speichern und in «</w:t>
-      </w:r>
-      <w:r>
-        <w:t>[Mitberichtsverfahren BRA eigenes Departement]</w:t>
+        <w:t xml:space="preserve"> Prozess (konkreten Prozess als Vorlage speichern und in </w:t>
+      </w:r>
+      <w:proofErr w:type="gramStart"/>
+      <w:r>
+        <w:t>«</w:t>
+      </w:r>
+      <w:r>
+        <w:t>[</w:t>
+      </w:r>
+      <w:proofErr w:type="gramEnd"/>
+      <w:r>
+        <w:t>Mitberichtsverfahren BRA eigenes Departement]</w:t>
       </w:r>
       <w:r>
         <w:t xml:space="preserve"> </w:t>
@@ -13137,7 +13003,7 @@
     </w:p>
     <w:p>
       <w:pPr>
-        <w:pStyle w:val="Heading2"/>
+        <w:pStyle w:val="berschrift2"/>
       </w:pPr>
       <w:bookmarkStart w:id="23" w:name="_Toc19900458"/>
       <w:r>
@@ -13153,10 +13019,18 @@
         <w:t>Einhängen von Dossier</w:t>
       </w:r>
       <w:r>
-        <w:t xml:space="preserve"> «</w:t>
-      </w:r>
-      <w:r>
-        <w:t>[Mitberichtsverfahren BRA eigenes Departement]</w:t>
+        <w:t xml:space="preserve"> </w:t>
+      </w:r>
+      <w:proofErr w:type="gramStart"/>
+      <w:r>
+        <w:t>«</w:t>
+      </w:r>
+      <w:r>
+        <w:t>[</w:t>
+      </w:r>
+      <w:proofErr w:type="gramEnd"/>
+      <w:r>
+        <w:t>Mitberichtsverfahren BRA eigenes Departement]</w:t>
       </w:r>
       <w:r>
         <w:t xml:space="preserve"> </w:t>
@@ -13244,10 +13118,18 @@
         <w:t xml:space="preserve">als Vorlage </w:t>
       </w:r>
       <w:r>
-        <w:t>(konkreten Prozess als Vorlage speichern und in «</w:t>
-      </w:r>
-      <w:r>
-        <w:t>[Mitberichtsverfahren BRA eigenes Departement]</w:t>
+        <w:t xml:space="preserve">(konkreten Prozess als Vorlage speichern und in </w:t>
+      </w:r>
+      <w:proofErr w:type="gramStart"/>
+      <w:r>
+        <w:t>«</w:t>
+      </w:r>
+      <w:r>
+        <w:t>[</w:t>
+      </w:r>
+      <w:proofErr w:type="gramEnd"/>
+      <w:r>
+        <w:t>Mitberichtsverfahren BRA eigenes Departement]</w:t>
       </w:r>
       <w:r>
         <w:t xml:space="preserve"> </w:t>
@@ -13321,7 +13203,7 @@
     </w:p>
     <w:p>
       <w:pPr>
-        <w:pStyle w:val="Heading1"/>
+        <w:pStyle w:val="berschrift1"/>
       </w:pPr>
       <w:bookmarkStart w:id="24" w:name="_Toc19900459"/>
       <w:r>
@@ -13369,7 +13251,7 @@
     </w:p>
     <w:tbl>
       <w:tblPr>
-        <w:tblStyle w:val="TableGrid"/>
+        <w:tblStyle w:val="Tabellenraster"/>
         <w:tblW w:w="9214" w:type="dxa"/>
         <w:tblLayout w:type="fixed"/>
         <w:tblLook w:val="04A0" w:firstRow="1" w:lastRow="0" w:firstColumn="1" w:lastColumn="0" w:noHBand="0" w:noVBand="1"/>
@@ -13561,7 +13443,7 @@
     </w:p>
     <w:p>
       <w:pPr>
-        <w:pStyle w:val="Heading1"/>
+        <w:pStyle w:val="berschrift1"/>
       </w:pPr>
       <w:bookmarkStart w:id="25" w:name="_Toc19900460"/>
       <w:r>
@@ -13603,7 +13485,7 @@
     </w:p>
     <w:p>
       <w:pPr>
-        <w:pStyle w:val="Heading1"/>
+        <w:pStyle w:val="berschrift1"/>
         <w:rPr>
           <w:lang w:val="en-US"/>
         </w:rPr>
@@ -13679,7 +13561,7 @@
 </file>
 
 <file path=word/endnotes.xml><?xml version="1.0" encoding="utf-8"?>
-<w:endnotes xmlns:wpc="http://schemas.microsoft.com/office/word/2010/wordprocessingCanvas" xmlns:mc="http://schemas.openxmlformats.org/markup-compatibility/2006" xmlns:o="urn:schemas-microsoft-com:office:office" xmlns:r="http://schemas.openxmlformats.org/officeDocument/2006/relationships" xmlns:m="http://schemas.openxmlformats.org/officeDocument/2006/math" xmlns:v="urn:schemas-microsoft-com:vml" xmlns:wp14="http://schemas.microsoft.com/office/word/2010/wordprocessingDrawing" xmlns:wp="http://schemas.openxmlformats.org/drawingml/2006/wordprocessingDrawing" xmlns:w10="urn:schemas-microsoft-com:office:word" xmlns:w="http://schemas.openxmlformats.org/wordprocessingml/2006/main" xmlns:w14="http://schemas.microsoft.com/office/word/2010/wordml" xmlns:w15="http://schemas.microsoft.com/office/word/2012/wordml" xmlns:wpg="http://schemas.microsoft.com/office/word/2010/wordprocessingGroup" xmlns:wpi="http://schemas.microsoft.com/office/word/2010/wordprocessingInk" xmlns:wne="http://schemas.microsoft.com/office/word/2006/wordml" xmlns:wps="http://schemas.microsoft.com/office/word/2010/wordprocessingShape" mc:Ignorable="w14 w15 wp14">
+<w:endnotes xmlns:wpc="http://schemas.microsoft.com/office/word/2010/wordprocessingCanvas" xmlns:cx="http://schemas.microsoft.com/office/drawing/2014/chartex" xmlns:cx1="http://schemas.microsoft.com/office/drawing/2015/9/8/chartex" xmlns:mc="http://schemas.openxmlformats.org/markup-compatibility/2006" xmlns:o="urn:schemas-microsoft-com:office:office" xmlns:r="http://schemas.openxmlformats.org/officeDocument/2006/relationships" xmlns:m="http://schemas.openxmlformats.org/officeDocument/2006/math" xmlns:v="urn:schemas-microsoft-com:vml" xmlns:wp14="http://schemas.microsoft.com/office/word/2010/wordprocessingDrawing" xmlns:wp="http://schemas.openxmlformats.org/drawingml/2006/wordprocessingDrawing" xmlns:w10="urn:schemas-microsoft-com:office:word" xmlns:w="http://schemas.openxmlformats.org/wordprocessingml/2006/main" xmlns:w14="http://schemas.microsoft.com/office/word/2010/wordml" xmlns:w15="http://schemas.microsoft.com/office/word/2012/wordml" xmlns:w16se="http://schemas.microsoft.com/office/word/2015/wordml/symex" xmlns:wpg="http://schemas.microsoft.com/office/word/2010/wordprocessingGroup" xmlns:wpi="http://schemas.microsoft.com/office/word/2010/wordprocessingInk" xmlns:wne="http://schemas.microsoft.com/office/word/2006/wordml" xmlns:wps="http://schemas.microsoft.com/office/word/2010/wordprocessingShape" mc:Ignorable="w14 w15 w16se wp14">
   <w:endnote w:type="separator" w:id="-1">
     <w:p>
       <w:r>
@@ -13705,17 +13587,17 @@
 </file>
 
 <file path=word/footer1.xml><?xml version="1.0" encoding="utf-8"?>
-<w:ftr xmlns:wpc="http://schemas.microsoft.com/office/word/2010/wordprocessingCanvas" xmlns:mc="http://schemas.openxmlformats.org/markup-compatibility/2006" xmlns:o="urn:schemas-microsoft-com:office:office" xmlns:r="http://schemas.openxmlformats.org/officeDocument/2006/relationships" xmlns:m="http://schemas.openxmlformats.org/officeDocument/2006/math" xmlns:v="urn:schemas-microsoft-com:vml" xmlns:wp14="http://schemas.microsoft.com/office/word/2010/wordprocessingDrawing" xmlns:wp="http://schemas.openxmlformats.org/drawingml/2006/wordprocessingDrawing" xmlns:w10="urn:schemas-microsoft-com:office:word" xmlns:w="http://schemas.openxmlformats.org/wordprocessingml/2006/main" xmlns:w14="http://schemas.microsoft.com/office/word/2010/wordml" xmlns:w15="http://schemas.microsoft.com/office/word/2012/wordml" xmlns:wpg="http://schemas.microsoft.com/office/word/2010/wordprocessingGroup" xmlns:wpi="http://schemas.microsoft.com/office/word/2010/wordprocessingInk" xmlns:wne="http://schemas.microsoft.com/office/word/2006/wordml" xmlns:wps="http://schemas.microsoft.com/office/word/2010/wordprocessingShape" mc:Ignorable="w14 w15 wp14">
+<w:ftr xmlns:wpc="http://schemas.microsoft.com/office/word/2010/wordprocessingCanvas" xmlns:cx="http://schemas.microsoft.com/office/drawing/2014/chartex" xmlns:cx1="http://schemas.microsoft.com/office/drawing/2015/9/8/chartex" xmlns:mc="http://schemas.openxmlformats.org/markup-compatibility/2006" xmlns:o="urn:schemas-microsoft-com:office:office" xmlns:r="http://schemas.openxmlformats.org/officeDocument/2006/relationships" xmlns:m="http://schemas.openxmlformats.org/officeDocument/2006/math" xmlns:v="urn:schemas-microsoft-com:vml" xmlns:wp14="http://schemas.microsoft.com/office/word/2010/wordprocessingDrawing" xmlns:wp="http://schemas.openxmlformats.org/drawingml/2006/wordprocessingDrawing" xmlns:w10="urn:schemas-microsoft-com:office:word" xmlns:w="http://schemas.openxmlformats.org/wordprocessingml/2006/main" xmlns:w14="http://schemas.microsoft.com/office/word/2010/wordml" xmlns:w15="http://schemas.microsoft.com/office/word/2012/wordml" xmlns:w16se="http://schemas.microsoft.com/office/word/2015/wordml/symex" xmlns:wpg="http://schemas.microsoft.com/office/word/2010/wordprocessingGroup" xmlns:wpi="http://schemas.microsoft.com/office/word/2010/wordprocessingInk" xmlns:wne="http://schemas.microsoft.com/office/word/2006/wordml" xmlns:wps="http://schemas.microsoft.com/office/word/2010/wordprocessingShape" mc:Ignorable="w14 w15 w16se wp14">
   <w:p>
     <w:pPr>
-      <w:pStyle w:val="Footer"/>
+      <w:pStyle w:val="Fuzeile"/>
     </w:pPr>
   </w:p>
 </w:ftr>
 </file>
 
 <file path=word/footer2.xml><?xml version="1.0" encoding="utf-8"?>
-<w:ftr xmlns:wpc="http://schemas.microsoft.com/office/word/2010/wordprocessingCanvas" xmlns:mc="http://schemas.openxmlformats.org/markup-compatibility/2006" xmlns:o="urn:schemas-microsoft-com:office:office" xmlns:r="http://schemas.openxmlformats.org/officeDocument/2006/relationships" xmlns:m="http://schemas.openxmlformats.org/officeDocument/2006/math" xmlns:v="urn:schemas-microsoft-com:vml" xmlns:wp14="http://schemas.microsoft.com/office/word/2010/wordprocessingDrawing" xmlns:wp="http://schemas.openxmlformats.org/drawingml/2006/wordprocessingDrawing" xmlns:w10="urn:schemas-microsoft-com:office:word" xmlns:w="http://schemas.openxmlformats.org/wordprocessingml/2006/main" xmlns:w14="http://schemas.microsoft.com/office/word/2010/wordml" xmlns:w15="http://schemas.microsoft.com/office/word/2012/wordml" xmlns:wpg="http://schemas.microsoft.com/office/word/2010/wordprocessingGroup" xmlns:wpi="http://schemas.microsoft.com/office/word/2010/wordprocessingInk" xmlns:wne="http://schemas.microsoft.com/office/word/2006/wordml" xmlns:wps="http://schemas.microsoft.com/office/word/2010/wordprocessingShape" mc:Ignorable="w14 w15 wp14">
+<w:ftr xmlns:wpc="http://schemas.microsoft.com/office/word/2010/wordprocessingCanvas" xmlns:cx="http://schemas.microsoft.com/office/drawing/2014/chartex" xmlns:cx1="http://schemas.microsoft.com/office/drawing/2015/9/8/chartex" xmlns:mc="http://schemas.openxmlformats.org/markup-compatibility/2006" xmlns:o="urn:schemas-microsoft-com:office:office" xmlns:r="http://schemas.openxmlformats.org/officeDocument/2006/relationships" xmlns:m="http://schemas.openxmlformats.org/officeDocument/2006/math" xmlns:v="urn:schemas-microsoft-com:vml" xmlns:wp14="http://schemas.microsoft.com/office/word/2010/wordprocessingDrawing" xmlns:wp="http://schemas.openxmlformats.org/drawingml/2006/wordprocessingDrawing" xmlns:w10="urn:schemas-microsoft-com:office:word" xmlns:w="http://schemas.openxmlformats.org/wordprocessingml/2006/main" xmlns:w14="http://schemas.microsoft.com/office/word/2010/wordml" xmlns:w15="http://schemas.microsoft.com/office/word/2012/wordml" xmlns:w16se="http://schemas.microsoft.com/office/word/2015/wordml/symex" xmlns:wpg="http://schemas.microsoft.com/office/word/2010/wordprocessingGroup" xmlns:wpi="http://schemas.microsoft.com/office/word/2010/wordprocessingInk" xmlns:wne="http://schemas.microsoft.com/office/word/2006/wordml" xmlns:wps="http://schemas.microsoft.com/office/word/2010/wordprocessingShape" mc:Ignorable="w14 w15 w16se wp14">
   <w:tbl>
     <w:tblPr>
       <w:tblW w:w="9611" w:type="dxa"/>
@@ -13829,7 +13711,7 @@
 </file>
 
 <file path=word/footer3.xml><?xml version="1.0" encoding="utf-8"?>
-<w:ftr xmlns:wpc="http://schemas.microsoft.com/office/word/2010/wordprocessingCanvas" xmlns:mc="http://schemas.openxmlformats.org/markup-compatibility/2006" xmlns:o="urn:schemas-microsoft-com:office:office" xmlns:r="http://schemas.openxmlformats.org/officeDocument/2006/relationships" xmlns:m="http://schemas.openxmlformats.org/officeDocument/2006/math" xmlns:v="urn:schemas-microsoft-com:vml" xmlns:wp14="http://schemas.microsoft.com/office/word/2010/wordprocessingDrawing" xmlns:wp="http://schemas.openxmlformats.org/drawingml/2006/wordprocessingDrawing" xmlns:w10="urn:schemas-microsoft-com:office:word" xmlns:w="http://schemas.openxmlformats.org/wordprocessingml/2006/main" xmlns:w14="http://schemas.microsoft.com/office/word/2010/wordml" xmlns:w15="http://schemas.microsoft.com/office/word/2012/wordml" xmlns:wpg="http://schemas.microsoft.com/office/word/2010/wordprocessingGroup" xmlns:wpi="http://schemas.microsoft.com/office/word/2010/wordprocessingInk" xmlns:wne="http://schemas.microsoft.com/office/word/2006/wordml" xmlns:wps="http://schemas.microsoft.com/office/word/2010/wordprocessingShape" mc:Ignorable="w14 w15 wp14">
+<w:ftr xmlns:wpc="http://schemas.microsoft.com/office/word/2010/wordprocessingCanvas" xmlns:cx="http://schemas.microsoft.com/office/drawing/2014/chartex" xmlns:cx1="http://schemas.microsoft.com/office/drawing/2015/9/8/chartex" xmlns:mc="http://schemas.openxmlformats.org/markup-compatibility/2006" xmlns:o="urn:schemas-microsoft-com:office:office" xmlns:r="http://schemas.openxmlformats.org/officeDocument/2006/relationships" xmlns:m="http://schemas.openxmlformats.org/officeDocument/2006/math" xmlns:v="urn:schemas-microsoft-com:vml" xmlns:wp14="http://schemas.microsoft.com/office/word/2010/wordprocessingDrawing" xmlns:wp="http://schemas.openxmlformats.org/drawingml/2006/wordprocessingDrawing" xmlns:w10="urn:schemas-microsoft-com:office:word" xmlns:w="http://schemas.openxmlformats.org/wordprocessingml/2006/main" xmlns:w14="http://schemas.microsoft.com/office/word/2010/wordml" xmlns:w15="http://schemas.microsoft.com/office/word/2012/wordml" xmlns:w16se="http://schemas.microsoft.com/office/word/2015/wordml/symex" xmlns:wpg="http://schemas.microsoft.com/office/word/2010/wordprocessingGroup" xmlns:wpi="http://schemas.microsoft.com/office/word/2010/wordprocessingInk" xmlns:wne="http://schemas.microsoft.com/office/word/2006/wordml" xmlns:wps="http://schemas.microsoft.com/office/word/2010/wordprocessingShape" mc:Ignorable="w14 w15 w16se wp14">
   <w:tbl>
     <w:tblPr>
       <w:tblW w:w="9215" w:type="dxa"/>
@@ -13905,7 +13787,7 @@
 </file>
 
 <file path=word/footer4.xml><?xml version="1.0" encoding="utf-8"?>
-<w:ftr xmlns:wpc="http://schemas.microsoft.com/office/word/2010/wordprocessingCanvas" xmlns:mc="http://schemas.openxmlformats.org/markup-compatibility/2006" xmlns:o="urn:schemas-microsoft-com:office:office" xmlns:r="http://schemas.openxmlformats.org/officeDocument/2006/relationships" xmlns:m="http://schemas.openxmlformats.org/officeDocument/2006/math" xmlns:v="urn:schemas-microsoft-com:vml" xmlns:wp14="http://schemas.microsoft.com/office/word/2010/wordprocessingDrawing" xmlns:wp="http://schemas.openxmlformats.org/drawingml/2006/wordprocessingDrawing" xmlns:w10="urn:schemas-microsoft-com:office:word" xmlns:w="http://schemas.openxmlformats.org/wordprocessingml/2006/main" xmlns:w14="http://schemas.microsoft.com/office/word/2010/wordml" xmlns:w15="http://schemas.microsoft.com/office/word/2012/wordml" xmlns:wpg="http://schemas.microsoft.com/office/word/2010/wordprocessingGroup" xmlns:wpi="http://schemas.microsoft.com/office/word/2010/wordprocessingInk" xmlns:wne="http://schemas.microsoft.com/office/word/2006/wordml" xmlns:wps="http://schemas.microsoft.com/office/word/2010/wordprocessingShape" mc:Ignorable="w14 w15 wp14">
+<w:ftr xmlns:wpc="http://schemas.microsoft.com/office/word/2010/wordprocessingCanvas" xmlns:cx="http://schemas.microsoft.com/office/drawing/2014/chartex" xmlns:cx1="http://schemas.microsoft.com/office/drawing/2015/9/8/chartex" xmlns:mc="http://schemas.openxmlformats.org/markup-compatibility/2006" xmlns:o="urn:schemas-microsoft-com:office:office" xmlns:r="http://schemas.openxmlformats.org/officeDocument/2006/relationships" xmlns:m="http://schemas.openxmlformats.org/officeDocument/2006/math" xmlns:v="urn:schemas-microsoft-com:vml" xmlns:wp14="http://schemas.microsoft.com/office/word/2010/wordprocessingDrawing" xmlns:wp="http://schemas.openxmlformats.org/drawingml/2006/wordprocessingDrawing" xmlns:w10="urn:schemas-microsoft-com:office:word" xmlns:w="http://schemas.openxmlformats.org/wordprocessingml/2006/main" xmlns:w14="http://schemas.microsoft.com/office/word/2010/wordml" xmlns:w15="http://schemas.microsoft.com/office/word/2012/wordml" xmlns:w16se="http://schemas.microsoft.com/office/word/2015/wordml/symex" xmlns:wpg="http://schemas.microsoft.com/office/word/2010/wordprocessingGroup" xmlns:wpi="http://schemas.microsoft.com/office/word/2010/wordprocessingInk" xmlns:wne="http://schemas.microsoft.com/office/word/2006/wordml" xmlns:wps="http://schemas.microsoft.com/office/word/2010/wordprocessingShape" mc:Ignorable="w14 w15 w16se wp14">
   <w:tbl>
     <w:tblPr>
       <w:tblW w:w="9611" w:type="dxa"/>
@@ -13999,7 +13881,7 @@
 </file>
 
 <file path=word/footer5.xml><?xml version="1.0" encoding="utf-8"?>
-<w:ftr xmlns:wpc="http://schemas.microsoft.com/office/word/2010/wordprocessingCanvas" xmlns:mc="http://schemas.openxmlformats.org/markup-compatibility/2006" xmlns:o="urn:schemas-microsoft-com:office:office" xmlns:r="http://schemas.openxmlformats.org/officeDocument/2006/relationships" xmlns:m="http://schemas.openxmlformats.org/officeDocument/2006/math" xmlns:v="urn:schemas-microsoft-com:vml" xmlns:wp14="http://schemas.microsoft.com/office/word/2010/wordprocessingDrawing" xmlns:wp="http://schemas.openxmlformats.org/drawingml/2006/wordprocessingDrawing" xmlns:w10="urn:schemas-microsoft-com:office:word" xmlns:w="http://schemas.openxmlformats.org/wordprocessingml/2006/main" xmlns:w14="http://schemas.microsoft.com/office/word/2010/wordml" xmlns:w15="http://schemas.microsoft.com/office/word/2012/wordml" xmlns:wpg="http://schemas.microsoft.com/office/word/2010/wordprocessingGroup" xmlns:wpi="http://schemas.microsoft.com/office/word/2010/wordprocessingInk" xmlns:wne="http://schemas.microsoft.com/office/word/2006/wordml" xmlns:wps="http://schemas.microsoft.com/office/word/2010/wordprocessingShape" mc:Ignorable="w14 w15 wp14">
+<w:ftr xmlns:wpc="http://schemas.microsoft.com/office/word/2010/wordprocessingCanvas" xmlns:cx="http://schemas.microsoft.com/office/drawing/2014/chartex" xmlns:cx1="http://schemas.microsoft.com/office/drawing/2015/9/8/chartex" xmlns:mc="http://schemas.openxmlformats.org/markup-compatibility/2006" xmlns:o="urn:schemas-microsoft-com:office:office" xmlns:r="http://schemas.openxmlformats.org/officeDocument/2006/relationships" xmlns:m="http://schemas.openxmlformats.org/officeDocument/2006/math" xmlns:v="urn:schemas-microsoft-com:vml" xmlns:wp14="http://schemas.microsoft.com/office/word/2010/wordprocessingDrawing" xmlns:wp="http://schemas.openxmlformats.org/drawingml/2006/wordprocessingDrawing" xmlns:w10="urn:schemas-microsoft-com:office:word" xmlns:w="http://schemas.openxmlformats.org/wordprocessingml/2006/main" xmlns:w14="http://schemas.microsoft.com/office/word/2010/wordml" xmlns:w15="http://schemas.microsoft.com/office/word/2012/wordml" xmlns:w16se="http://schemas.microsoft.com/office/word/2015/wordml/symex" xmlns:wpg="http://schemas.microsoft.com/office/word/2010/wordprocessingGroup" xmlns:wpi="http://schemas.microsoft.com/office/word/2010/wordprocessingInk" xmlns:wne="http://schemas.microsoft.com/office/word/2006/wordml" xmlns:wps="http://schemas.microsoft.com/office/word/2010/wordprocessingShape" mc:Ignorable="w14 w15 w16se wp14">
   <w:tbl>
     <w:tblPr>
       <w:tblW w:w="9215" w:type="dxa"/>
@@ -14032,7 +13914,7 @@
           <w:bookmarkStart w:id="20" w:name="_Hlk112468646"/>
           <w:r>
             <w:rPr>
-              <w:lang w:val="de-AT" w:eastAsia="de-AT"/>
+              <w:lang w:val="de-DE" w:eastAsia="de-DE"/>
             </w:rPr>
             <w:drawing>
               <wp:anchor distT="0" distB="0" distL="114300" distR="114300" simplePos="0" relativeHeight="251658240" behindDoc="0" locked="0" layoutInCell="1" allowOverlap="1" wp14:anchorId="0606B6FD" wp14:editId="4AA6AEA6">
@@ -14138,7 +14020,7 @@
 </file>
 
 <file path=word/footnotes.xml><?xml version="1.0" encoding="utf-8"?>
-<w:footnotes xmlns:wpc="http://schemas.microsoft.com/office/word/2010/wordprocessingCanvas" xmlns:mc="http://schemas.openxmlformats.org/markup-compatibility/2006" xmlns:o="urn:schemas-microsoft-com:office:office" xmlns:r="http://schemas.openxmlformats.org/officeDocument/2006/relationships" xmlns:m="http://schemas.openxmlformats.org/officeDocument/2006/math" xmlns:v="urn:schemas-microsoft-com:vml" xmlns:wp14="http://schemas.microsoft.com/office/word/2010/wordprocessingDrawing" xmlns:wp="http://schemas.openxmlformats.org/drawingml/2006/wordprocessingDrawing" xmlns:w10="urn:schemas-microsoft-com:office:word" xmlns:w="http://schemas.openxmlformats.org/wordprocessingml/2006/main" xmlns:w14="http://schemas.microsoft.com/office/word/2010/wordml" xmlns:w15="http://schemas.microsoft.com/office/word/2012/wordml" xmlns:wpg="http://schemas.microsoft.com/office/word/2010/wordprocessingGroup" xmlns:wpi="http://schemas.microsoft.com/office/word/2010/wordprocessingInk" xmlns:wne="http://schemas.microsoft.com/office/word/2006/wordml" xmlns:wps="http://schemas.microsoft.com/office/word/2010/wordprocessingShape" mc:Ignorable="w14 w15 wp14">
+<w:footnotes xmlns:wpc="http://schemas.microsoft.com/office/word/2010/wordprocessingCanvas" xmlns:cx="http://schemas.microsoft.com/office/drawing/2014/chartex" xmlns:cx1="http://schemas.microsoft.com/office/drawing/2015/9/8/chartex" xmlns:mc="http://schemas.openxmlformats.org/markup-compatibility/2006" xmlns:o="urn:schemas-microsoft-com:office:office" xmlns:r="http://schemas.openxmlformats.org/officeDocument/2006/relationships" xmlns:m="http://schemas.openxmlformats.org/officeDocument/2006/math" xmlns:v="urn:schemas-microsoft-com:vml" xmlns:wp14="http://schemas.microsoft.com/office/word/2010/wordprocessingDrawing" xmlns:wp="http://schemas.openxmlformats.org/drawingml/2006/wordprocessingDrawing" xmlns:w10="urn:schemas-microsoft-com:office:word" xmlns:w="http://schemas.openxmlformats.org/wordprocessingml/2006/main" xmlns:w14="http://schemas.microsoft.com/office/word/2010/wordml" xmlns:w15="http://schemas.microsoft.com/office/word/2012/wordml" xmlns:w16se="http://schemas.microsoft.com/office/word/2015/wordml/symex" xmlns:wpg="http://schemas.microsoft.com/office/word/2010/wordprocessingGroup" xmlns:wpi="http://schemas.microsoft.com/office/word/2010/wordprocessingInk" xmlns:wne="http://schemas.microsoft.com/office/word/2006/wordml" xmlns:wps="http://schemas.microsoft.com/office/word/2010/wordprocessingShape" mc:Ignorable="w14 w15 w16se wp14">
   <w:footnote w:type="separator" w:id="-1">
     <w:p>
       <w:r>
@@ -14163,14 +14045,14 @@
   <w:footnote w:id="2">
     <w:p>
       <w:pPr>
-        <w:pStyle w:val="FootnoteText"/>
+        <w:pStyle w:val="Funotentext"/>
         <w:rPr>
           <w:lang w:val="de-DE"/>
         </w:rPr>
       </w:pPr>
       <w:r>
         <w:rPr>
-          <w:rStyle w:val="FootnoteReference"/>
+          <w:rStyle w:val="Funotenzeichen"/>
         </w:rPr>
         <w:footnoteRef/>
       </w:r>
@@ -14182,11 +14064,11 @@
   <w:footnote w:id="3">
     <w:p>
       <w:pPr>
-        <w:pStyle w:val="FootnoteText"/>
-      </w:pPr>
-      <w:r>
-        <w:rPr>
-          <w:rStyle w:val="FootnoteReference"/>
+        <w:pStyle w:val="Funotentext"/>
+      </w:pPr>
+      <w:r>
+        <w:rPr>
+          <w:rStyle w:val="Funotenzeichen"/>
         </w:rPr>
         <w:footnoteRef/>
       </w:r>
@@ -14201,14 +14083,14 @@
   <w:footnote w:id="4">
     <w:p>
       <w:pPr>
-        <w:pStyle w:val="FootnoteText"/>
+        <w:pStyle w:val="Funotentext"/>
         <w:rPr>
           <w:lang w:val="de-DE"/>
         </w:rPr>
       </w:pPr>
       <w:r>
         <w:rPr>
-          <w:rStyle w:val="FootnoteReference"/>
+          <w:rStyle w:val="Funotenzeichen"/>
         </w:rPr>
         <w:footnoteRef/>
       </w:r>
@@ -14243,11 +14125,11 @@
   <w:footnote w:id="5">
     <w:p>
       <w:pPr>
-        <w:pStyle w:val="FootnoteText"/>
-      </w:pPr>
-      <w:r>
-        <w:rPr>
-          <w:rStyle w:val="FootnoteReference"/>
+        <w:pStyle w:val="Funotentext"/>
+      </w:pPr>
+      <w:r>
+        <w:rPr>
+          <w:rStyle w:val="Funotenzeichen"/>
         </w:rPr>
         <w:footnoteRef/>
       </w:r>
@@ -14262,11 +14144,11 @@
   <w:footnote w:id="6">
     <w:p>
       <w:pPr>
-        <w:pStyle w:val="FootnoteText"/>
-      </w:pPr>
-      <w:r>
-        <w:rPr>
-          <w:rStyle w:val="FootnoteReference"/>
+        <w:pStyle w:val="Funotentext"/>
+      </w:pPr>
+      <w:r>
+        <w:rPr>
+          <w:rStyle w:val="Funotenzeichen"/>
         </w:rPr>
         <w:footnoteRef/>
       </w:r>
@@ -14281,11 +14163,11 @@
   <w:footnote w:id="7">
     <w:p>
       <w:pPr>
-        <w:pStyle w:val="FootnoteText"/>
-      </w:pPr>
-      <w:r>
-        <w:rPr>
-          <w:rStyle w:val="FootnoteReference"/>
+        <w:pStyle w:val="Funotentext"/>
+      </w:pPr>
+      <w:r>
+        <w:rPr>
+          <w:rStyle w:val="Funotenzeichen"/>
         </w:rPr>
         <w:footnoteRef/>
       </w:r>
@@ -14300,11 +14182,11 @@
   <w:footnote w:id="8">
     <w:p>
       <w:pPr>
-        <w:pStyle w:val="FootnoteText"/>
-      </w:pPr>
-      <w:r>
-        <w:rPr>
-          <w:rStyle w:val="FootnoteReference"/>
+        <w:pStyle w:val="Funotentext"/>
+      </w:pPr>
+      <w:r>
+        <w:rPr>
+          <w:rStyle w:val="Funotenzeichen"/>
         </w:rPr>
         <w:footnoteRef/>
       </w:r>
@@ -14319,11 +14201,11 @@
   <w:footnote w:id="9">
     <w:p>
       <w:pPr>
-        <w:pStyle w:val="FootnoteText"/>
-      </w:pPr>
-      <w:r>
-        <w:rPr>
-          <w:rStyle w:val="FootnoteReference"/>
+        <w:pStyle w:val="Funotentext"/>
+      </w:pPr>
+      <w:r>
+        <w:rPr>
+          <w:rStyle w:val="Funotenzeichen"/>
         </w:rPr>
         <w:footnoteRef/>
       </w:r>
@@ -14338,11 +14220,11 @@
   <w:footnote w:id="10">
     <w:p>
       <w:pPr>
-        <w:pStyle w:val="FootnoteText"/>
-      </w:pPr>
-      <w:r>
-        <w:rPr>
-          <w:rStyle w:val="FootnoteReference"/>
+        <w:pStyle w:val="Funotentext"/>
+      </w:pPr>
+      <w:r>
+        <w:rPr>
+          <w:rStyle w:val="Funotenzeichen"/>
         </w:rPr>
         <w:footnoteRef/>
       </w:r>
@@ -14354,27 +14236,35 @@
   <w:footnote w:id="11">
     <w:p>
       <w:pPr>
-        <w:pStyle w:val="FootnoteText"/>
-      </w:pPr>
-      <w:r>
-        <w:rPr>
-          <w:rStyle w:val="FootnoteReference"/>
+        <w:pStyle w:val="Funotentext"/>
+      </w:pPr>
+      <w:r>
+        <w:rPr>
+          <w:rStyle w:val="Funotenzeichen"/>
         </w:rPr>
         <w:footnoteRef/>
       </w:r>
       <w:r>
-        <w:t xml:space="preserve"> Mögliche Ausprägung: Erstellen, Manuell starten, Reaktivieren, Stornierung aufheben, Registrieren, Umregistrieren, Herauslegen</w:t>
+        <w:t xml:space="preserve"> Mögliche Ausprägung: Erstellen, Manuell starten, Reaktivieren, Stornierung aufheben, Registrieren, </w:t>
+      </w:r>
+      <w:proofErr w:type="spellStart"/>
+      <w:r>
+        <w:t>Umregistrieren</w:t>
+      </w:r>
+      <w:proofErr w:type="spellEnd"/>
+      <w:r>
+        <w:t>, Herauslegen</w:t>
       </w:r>
     </w:p>
   </w:footnote>
   <w:footnote w:id="12">
     <w:p>
       <w:pPr>
-        <w:pStyle w:val="FootnoteText"/>
-      </w:pPr>
-      <w:r>
-        <w:rPr>
-          <w:rStyle w:val="FootnoteReference"/>
+        <w:pStyle w:val="Funotentext"/>
+      </w:pPr>
+      <w:r>
+        <w:rPr>
+          <w:rStyle w:val="Funotenzeichen"/>
         </w:rPr>
         <w:footnoteRef/>
       </w:r>
@@ -14386,16 +14276,24 @@
   <w:footnote w:id="13">
     <w:p>
       <w:pPr>
-        <w:pStyle w:val="FootnoteText"/>
-      </w:pPr>
-      <w:r>
-        <w:rPr>
-          <w:rStyle w:val="FootnoteReference"/>
+        <w:pStyle w:val="Funotentext"/>
+      </w:pPr>
+      <w:r>
+        <w:rPr>
+          <w:rStyle w:val="Funotenzeichen"/>
         </w:rPr>
         <w:footnoteRef/>
       </w:r>
       <w:r>
-        <w:t xml:space="preserve"> Mögliche Ausprägung: Erstellen, Manuell starten, Reaktivieren, Stornierung aufheben, Registrieren, Umregistrieren, Herauslegen</w:t>
+        <w:t xml:space="preserve"> Mögliche Ausprägung: Erstellen, Manuell starten, Reaktivieren, Stornierung aufheben, Registrieren, </w:t>
+      </w:r>
+      <w:proofErr w:type="spellStart"/>
+      <w:r>
+        <w:t>Umregistrieren</w:t>
+      </w:r>
+      <w:proofErr w:type="spellEnd"/>
+      <w:r>
+        <w:t>, Herauslegen</w:t>
       </w:r>
     </w:p>
   </w:footnote>
@@ -14403,17 +14301,17 @@
 </file>
 
 <file path=word/header1.xml><?xml version="1.0" encoding="utf-8"?>
-<w:hdr xmlns:wpc="http://schemas.microsoft.com/office/word/2010/wordprocessingCanvas" xmlns:mc="http://schemas.openxmlformats.org/markup-compatibility/2006" xmlns:o="urn:schemas-microsoft-com:office:office" xmlns:r="http://schemas.openxmlformats.org/officeDocument/2006/relationships" xmlns:m="http://schemas.openxmlformats.org/officeDocument/2006/math" xmlns:v="urn:schemas-microsoft-com:vml" xmlns:wp14="http://schemas.microsoft.com/office/word/2010/wordprocessingDrawing" xmlns:wp="http://schemas.openxmlformats.org/drawingml/2006/wordprocessingDrawing" xmlns:w10="urn:schemas-microsoft-com:office:word" xmlns:w="http://schemas.openxmlformats.org/wordprocessingml/2006/main" xmlns:w14="http://schemas.microsoft.com/office/word/2010/wordml" xmlns:w15="http://schemas.microsoft.com/office/word/2012/wordml" xmlns:wpg="http://schemas.microsoft.com/office/word/2010/wordprocessingGroup" xmlns:wpi="http://schemas.microsoft.com/office/word/2010/wordprocessingInk" xmlns:wne="http://schemas.microsoft.com/office/word/2006/wordml" xmlns:wps="http://schemas.microsoft.com/office/word/2010/wordprocessingShape" mc:Ignorable="w14 w15 wp14">
+<w:hdr xmlns:wpc="http://schemas.microsoft.com/office/word/2010/wordprocessingCanvas" xmlns:cx="http://schemas.microsoft.com/office/drawing/2014/chartex" xmlns:cx1="http://schemas.microsoft.com/office/drawing/2015/9/8/chartex" xmlns:mc="http://schemas.openxmlformats.org/markup-compatibility/2006" xmlns:o="urn:schemas-microsoft-com:office:office" xmlns:r="http://schemas.openxmlformats.org/officeDocument/2006/relationships" xmlns:m="http://schemas.openxmlformats.org/officeDocument/2006/math" xmlns:v="urn:schemas-microsoft-com:vml" xmlns:wp14="http://schemas.microsoft.com/office/word/2010/wordprocessingDrawing" xmlns:wp="http://schemas.openxmlformats.org/drawingml/2006/wordprocessingDrawing" xmlns:w10="urn:schemas-microsoft-com:office:word" xmlns:w="http://schemas.openxmlformats.org/wordprocessingml/2006/main" xmlns:w14="http://schemas.microsoft.com/office/word/2010/wordml" xmlns:w15="http://schemas.microsoft.com/office/word/2012/wordml" xmlns:w16se="http://schemas.microsoft.com/office/word/2015/wordml/symex" xmlns:wpg="http://schemas.microsoft.com/office/word/2010/wordprocessingGroup" xmlns:wpi="http://schemas.microsoft.com/office/word/2010/wordprocessingInk" xmlns:wne="http://schemas.microsoft.com/office/word/2006/wordml" xmlns:wps="http://schemas.microsoft.com/office/word/2010/wordprocessingShape" mc:Ignorable="w14 w15 w16se wp14">
   <w:p>
     <w:pPr>
-      <w:pStyle w:val="Header"/>
+      <w:pStyle w:val="Kopfzeile"/>
     </w:pPr>
   </w:p>
 </w:hdr>
 </file>
 
 <file path=word/header2.xml><?xml version="1.0" encoding="utf-8"?>
-<w:hdr xmlns:wpc="http://schemas.microsoft.com/office/word/2010/wordprocessingCanvas" xmlns:mc="http://schemas.openxmlformats.org/markup-compatibility/2006" xmlns:o="urn:schemas-microsoft-com:office:office" xmlns:r="http://schemas.openxmlformats.org/officeDocument/2006/relationships" xmlns:m="http://schemas.openxmlformats.org/officeDocument/2006/math" xmlns:v="urn:schemas-microsoft-com:vml" xmlns:wp14="http://schemas.microsoft.com/office/word/2010/wordprocessingDrawing" xmlns:wp="http://schemas.openxmlformats.org/drawingml/2006/wordprocessingDrawing" xmlns:w10="urn:schemas-microsoft-com:office:word" xmlns:w="http://schemas.openxmlformats.org/wordprocessingml/2006/main" xmlns:w14="http://schemas.microsoft.com/office/word/2010/wordml" xmlns:w15="http://schemas.microsoft.com/office/word/2012/wordml" xmlns:wpg="http://schemas.microsoft.com/office/word/2010/wordprocessingGroup" xmlns:wpi="http://schemas.microsoft.com/office/word/2010/wordprocessingInk" xmlns:wne="http://schemas.microsoft.com/office/word/2006/wordml" xmlns:wps="http://schemas.microsoft.com/office/word/2010/wordprocessingShape" mc:Ignorable="w14 w15 wp14">
+<w:hdr xmlns:wpc="http://schemas.microsoft.com/office/word/2010/wordprocessingCanvas" xmlns:cx="http://schemas.microsoft.com/office/drawing/2014/chartex" xmlns:cx1="http://schemas.microsoft.com/office/drawing/2015/9/8/chartex" xmlns:mc="http://schemas.openxmlformats.org/markup-compatibility/2006" xmlns:o="urn:schemas-microsoft-com:office:office" xmlns:r="http://schemas.openxmlformats.org/officeDocument/2006/relationships" xmlns:m="http://schemas.openxmlformats.org/officeDocument/2006/math" xmlns:v="urn:schemas-microsoft-com:vml" xmlns:wp14="http://schemas.microsoft.com/office/word/2010/wordprocessingDrawing" xmlns:wp="http://schemas.openxmlformats.org/drawingml/2006/wordprocessingDrawing" xmlns:w10="urn:schemas-microsoft-com:office:word" xmlns:w="http://schemas.openxmlformats.org/wordprocessingml/2006/main" xmlns:w14="http://schemas.microsoft.com/office/word/2010/wordml" xmlns:w15="http://schemas.microsoft.com/office/word/2012/wordml" xmlns:w16se="http://schemas.microsoft.com/office/word/2015/wordml/symex" xmlns:wpg="http://schemas.microsoft.com/office/word/2010/wordprocessingGroup" xmlns:wpi="http://schemas.microsoft.com/office/word/2010/wordprocessingInk" xmlns:wne="http://schemas.microsoft.com/office/word/2006/wordml" xmlns:wps="http://schemas.microsoft.com/office/word/2010/wordprocessingShape" mc:Ignorable="w14 w15 w16se wp14">
   <w:tbl>
     <w:tblPr>
       <w:tblW w:w="9214" w:type="dxa"/>
@@ -14438,7 +14336,7 @@
         </w:tcPr>
         <w:p>
           <w:pPr>
-            <w:pStyle w:val="Header"/>
+            <w:pStyle w:val="Kopfzeile"/>
           </w:pPr>
         </w:p>
       </w:tc>
@@ -14453,7 +14351,7 @@
 </file>
 
 <file path=word/header3.xml><?xml version="1.0" encoding="utf-8"?>
-<w:hdr xmlns:wpc="http://schemas.microsoft.com/office/word/2010/wordprocessingCanvas" xmlns:mc="http://schemas.openxmlformats.org/markup-compatibility/2006" xmlns:o="urn:schemas-microsoft-com:office:office" xmlns:r="http://schemas.openxmlformats.org/officeDocument/2006/relationships" xmlns:m="http://schemas.openxmlformats.org/officeDocument/2006/math" xmlns:v="urn:schemas-microsoft-com:vml" xmlns:wp14="http://schemas.microsoft.com/office/word/2010/wordprocessingDrawing" xmlns:wp="http://schemas.openxmlformats.org/drawingml/2006/wordprocessingDrawing" xmlns:w10="urn:schemas-microsoft-com:office:word" xmlns:w="http://schemas.openxmlformats.org/wordprocessingml/2006/main" xmlns:w14="http://schemas.microsoft.com/office/word/2010/wordml" xmlns:w15="http://schemas.microsoft.com/office/word/2012/wordml" xmlns:wpg="http://schemas.microsoft.com/office/word/2010/wordprocessingGroup" xmlns:wpi="http://schemas.microsoft.com/office/word/2010/wordprocessingInk" xmlns:wne="http://schemas.microsoft.com/office/word/2006/wordml" xmlns:wps="http://schemas.microsoft.com/office/word/2010/wordprocessingShape" mc:Ignorable="w14 w15 wp14">
+<w:hdr xmlns:wpc="http://schemas.microsoft.com/office/word/2010/wordprocessingCanvas" xmlns:cx="http://schemas.microsoft.com/office/drawing/2014/chartex" xmlns:cx1="http://schemas.microsoft.com/office/drawing/2015/9/8/chartex" xmlns:mc="http://schemas.openxmlformats.org/markup-compatibility/2006" xmlns:o="urn:schemas-microsoft-com:office:office" xmlns:r="http://schemas.openxmlformats.org/officeDocument/2006/relationships" xmlns:m="http://schemas.openxmlformats.org/officeDocument/2006/math" xmlns:v="urn:schemas-microsoft-com:vml" xmlns:wp14="http://schemas.microsoft.com/office/word/2010/wordprocessingDrawing" xmlns:wp="http://schemas.openxmlformats.org/drawingml/2006/wordprocessingDrawing" xmlns:w10="urn:schemas-microsoft-com:office:word" xmlns:w="http://schemas.openxmlformats.org/wordprocessingml/2006/main" xmlns:w14="http://schemas.microsoft.com/office/word/2010/wordml" xmlns:w15="http://schemas.microsoft.com/office/word/2012/wordml" xmlns:w16se="http://schemas.microsoft.com/office/word/2015/wordml/symex" xmlns:wpg="http://schemas.microsoft.com/office/word/2010/wordprocessingGroup" xmlns:wpi="http://schemas.microsoft.com/office/word/2010/wordprocessingInk" xmlns:wne="http://schemas.microsoft.com/office/word/2006/wordml" xmlns:wps="http://schemas.microsoft.com/office/word/2010/wordprocessingShape" mc:Ignorable="w14 w15 w16se wp14">
   <w:tbl>
     <w:tblPr>
       <w:tblW w:w="9809" w:type="dxa"/>
@@ -14485,7 +14383,7 @@
           <w:r>
             <w:rPr>
               <w:noProof/>
-              <w:lang w:val="de-AT" w:eastAsia="de-AT"/>
+              <w:lang w:val="de-DE"/>
             </w:rPr>
             <w:drawing>
               <wp:inline distT="0" distB="0" distL="0" distR="0" wp14:anchorId="45FC1F9A" wp14:editId="74553A99">
@@ -14567,7 +14465,7 @@
 </file>
 
 <file path=word/header4.xml><?xml version="1.0" encoding="utf-8"?>
-<w:hdr xmlns:wpc="http://schemas.microsoft.com/office/word/2010/wordprocessingCanvas" xmlns:mc="http://schemas.openxmlformats.org/markup-compatibility/2006" xmlns:o="urn:schemas-microsoft-com:office:office" xmlns:r="http://schemas.openxmlformats.org/officeDocument/2006/relationships" xmlns:m="http://schemas.openxmlformats.org/officeDocument/2006/math" xmlns:v="urn:schemas-microsoft-com:vml" xmlns:wp14="http://schemas.microsoft.com/office/word/2010/wordprocessingDrawing" xmlns:wp="http://schemas.openxmlformats.org/drawingml/2006/wordprocessingDrawing" xmlns:w10="urn:schemas-microsoft-com:office:word" xmlns:w="http://schemas.openxmlformats.org/wordprocessingml/2006/main" xmlns:w14="http://schemas.microsoft.com/office/word/2010/wordml" xmlns:w15="http://schemas.microsoft.com/office/word/2012/wordml" xmlns:wpg="http://schemas.microsoft.com/office/word/2010/wordprocessingGroup" xmlns:wpi="http://schemas.microsoft.com/office/word/2010/wordprocessingInk" xmlns:wne="http://schemas.microsoft.com/office/word/2006/wordml" xmlns:wps="http://schemas.microsoft.com/office/word/2010/wordprocessingShape" mc:Ignorable="w14 w15 wp14">
+<w:hdr xmlns:wpc="http://schemas.microsoft.com/office/word/2010/wordprocessingCanvas" xmlns:cx="http://schemas.microsoft.com/office/drawing/2014/chartex" xmlns:cx1="http://schemas.microsoft.com/office/drawing/2015/9/8/chartex" xmlns:mc="http://schemas.openxmlformats.org/markup-compatibility/2006" xmlns:o="urn:schemas-microsoft-com:office:office" xmlns:r="http://schemas.openxmlformats.org/officeDocument/2006/relationships" xmlns:m="http://schemas.openxmlformats.org/officeDocument/2006/math" xmlns:v="urn:schemas-microsoft-com:vml" xmlns:wp14="http://schemas.microsoft.com/office/word/2010/wordprocessingDrawing" xmlns:wp="http://schemas.openxmlformats.org/drawingml/2006/wordprocessingDrawing" xmlns:w10="urn:schemas-microsoft-com:office:word" xmlns:w="http://schemas.openxmlformats.org/wordprocessingml/2006/main" xmlns:w14="http://schemas.microsoft.com/office/word/2010/wordml" xmlns:w15="http://schemas.microsoft.com/office/word/2012/wordml" xmlns:w16se="http://schemas.microsoft.com/office/word/2015/wordml/symex" xmlns:wpg="http://schemas.microsoft.com/office/word/2010/wordprocessingGroup" xmlns:wpi="http://schemas.microsoft.com/office/word/2010/wordprocessingInk" xmlns:wne="http://schemas.microsoft.com/office/word/2006/wordml" xmlns:wps="http://schemas.microsoft.com/office/word/2010/wordprocessingShape" mc:Ignorable="w14 w15 w16se wp14">
   <w:tbl>
     <w:tblPr>
       <w:tblW w:w="9214" w:type="dxa"/>
@@ -14592,7 +14490,7 @@
         </w:tcPr>
         <w:p>
           <w:pPr>
-            <w:pStyle w:val="Header"/>
+            <w:pStyle w:val="Kopfzeile"/>
           </w:pPr>
         </w:p>
       </w:tc>
@@ -14607,7 +14505,7 @@
 </file>
 
 <file path=word/header5.xml><?xml version="1.0" encoding="utf-8"?>
-<w:hdr xmlns:wpc="http://schemas.microsoft.com/office/word/2010/wordprocessingCanvas" xmlns:mc="http://schemas.openxmlformats.org/markup-compatibility/2006" xmlns:o="urn:schemas-microsoft-com:office:office" xmlns:r="http://schemas.openxmlformats.org/officeDocument/2006/relationships" xmlns:m="http://schemas.openxmlformats.org/officeDocument/2006/math" xmlns:v="urn:schemas-microsoft-com:vml" xmlns:wp14="http://schemas.microsoft.com/office/word/2010/wordprocessingDrawing" xmlns:wp="http://schemas.openxmlformats.org/drawingml/2006/wordprocessingDrawing" xmlns:w10="urn:schemas-microsoft-com:office:word" xmlns:w="http://schemas.openxmlformats.org/wordprocessingml/2006/main" xmlns:w14="http://schemas.microsoft.com/office/word/2010/wordml" xmlns:w15="http://schemas.microsoft.com/office/word/2012/wordml" xmlns:wpg="http://schemas.microsoft.com/office/word/2010/wordprocessingGroup" xmlns:wpi="http://schemas.microsoft.com/office/word/2010/wordprocessingInk" xmlns:wne="http://schemas.microsoft.com/office/word/2006/wordml" xmlns:wps="http://schemas.microsoft.com/office/word/2010/wordprocessingShape" mc:Ignorable="w14 w15 wp14">
+<w:hdr xmlns:wpc="http://schemas.microsoft.com/office/word/2010/wordprocessingCanvas" xmlns:cx="http://schemas.microsoft.com/office/drawing/2014/chartex" xmlns:cx1="http://schemas.microsoft.com/office/drawing/2015/9/8/chartex" xmlns:mc="http://schemas.openxmlformats.org/markup-compatibility/2006" xmlns:o="urn:schemas-microsoft-com:office:office" xmlns:r="http://schemas.openxmlformats.org/officeDocument/2006/relationships" xmlns:m="http://schemas.openxmlformats.org/officeDocument/2006/math" xmlns:v="urn:schemas-microsoft-com:vml" xmlns:wp14="http://schemas.microsoft.com/office/word/2010/wordprocessingDrawing" xmlns:wp="http://schemas.openxmlformats.org/drawingml/2006/wordprocessingDrawing" xmlns:w10="urn:schemas-microsoft-com:office:word" xmlns:w="http://schemas.openxmlformats.org/wordprocessingml/2006/main" xmlns:w14="http://schemas.microsoft.com/office/word/2010/wordml" xmlns:w15="http://schemas.microsoft.com/office/word/2012/wordml" xmlns:w16se="http://schemas.microsoft.com/office/word/2015/wordml/symex" xmlns:wpg="http://schemas.microsoft.com/office/word/2010/wordprocessingGroup" xmlns:wpi="http://schemas.microsoft.com/office/word/2010/wordprocessingInk" xmlns:wne="http://schemas.microsoft.com/office/word/2006/wordml" xmlns:wps="http://schemas.microsoft.com/office/word/2010/wordprocessingShape" mc:Ignorable="w14 w15 w16se wp14">
   <w:tbl>
     <w:tblPr>
       <w:tblW w:w="9809" w:type="dxa"/>
@@ -14639,7 +14537,7 @@
           <w:r>
             <w:rPr>
               <w:noProof/>
-              <w:lang w:val="de-AT" w:eastAsia="de-AT"/>
+              <w:lang w:val="de-DE"/>
             </w:rPr>
             <w:drawing>
               <wp:inline distT="0" distB="0" distL="0" distR="0" wp14:anchorId="238A6D4F" wp14:editId="10902C78">
@@ -14721,7 +14619,7 @@
 </file>
 
 <file path=word/numbering.xml><?xml version="1.0" encoding="utf-8"?>
-<w:numbering xmlns:wpc="http://schemas.microsoft.com/office/word/2010/wordprocessingCanvas" xmlns:mc="http://schemas.openxmlformats.org/markup-compatibility/2006" xmlns:o="urn:schemas-microsoft-com:office:office" xmlns:r="http://schemas.openxmlformats.org/officeDocument/2006/relationships" xmlns:m="http://schemas.openxmlformats.org/officeDocument/2006/math" xmlns:v="urn:schemas-microsoft-com:vml" xmlns:wp14="http://schemas.microsoft.com/office/word/2010/wordprocessingDrawing" xmlns:wp="http://schemas.openxmlformats.org/drawingml/2006/wordprocessingDrawing" xmlns:w10="urn:schemas-microsoft-com:office:word" xmlns:w="http://schemas.openxmlformats.org/wordprocessingml/2006/main" xmlns:w14="http://schemas.microsoft.com/office/word/2010/wordml" xmlns:w15="http://schemas.microsoft.com/office/word/2012/wordml" xmlns:wpg="http://schemas.microsoft.com/office/word/2010/wordprocessingGroup" xmlns:wpi="http://schemas.microsoft.com/office/word/2010/wordprocessingInk" xmlns:wne="http://schemas.microsoft.com/office/word/2006/wordml" xmlns:wps="http://schemas.microsoft.com/office/word/2010/wordprocessingShape" mc:Ignorable="w14 w15 wp14">
+<w:numbering xmlns:wpc="http://schemas.microsoft.com/office/word/2010/wordprocessingCanvas" xmlns:cx="http://schemas.microsoft.com/office/drawing/2014/chartex" xmlns:cx1="http://schemas.microsoft.com/office/drawing/2015/9/8/chartex" xmlns:mc="http://schemas.openxmlformats.org/markup-compatibility/2006" xmlns:o="urn:schemas-microsoft-com:office:office" xmlns:r="http://schemas.openxmlformats.org/officeDocument/2006/relationships" xmlns:m="http://schemas.openxmlformats.org/officeDocument/2006/math" xmlns:v="urn:schemas-microsoft-com:vml" xmlns:wp14="http://schemas.microsoft.com/office/word/2010/wordprocessingDrawing" xmlns:wp="http://schemas.openxmlformats.org/drawingml/2006/wordprocessingDrawing" xmlns:w10="urn:schemas-microsoft-com:office:word" xmlns:w="http://schemas.openxmlformats.org/wordprocessingml/2006/main" xmlns:w14="http://schemas.microsoft.com/office/word/2010/wordml" xmlns:w15="http://schemas.microsoft.com/office/word/2012/wordml" xmlns:w16se="http://schemas.microsoft.com/office/word/2015/wordml/symex" xmlns:wpg="http://schemas.microsoft.com/office/word/2010/wordprocessingGroup" xmlns:wpi="http://schemas.microsoft.com/office/word/2010/wordprocessingInk" xmlns:wne="http://schemas.microsoft.com/office/word/2006/wordml" xmlns:wps="http://schemas.microsoft.com/office/word/2010/wordprocessingShape" mc:Ignorable="w14 w15 w16se wp14">
   <w:abstractNum w:abstractNumId="0" w15:restartNumberingAfterBreak="0">
     <w:nsid w:val="02E3657A"/>
     <w:multiLevelType w:val="hybridMultilevel"/>
@@ -16271,7 +16169,7 @@
     <w:lvl w:ilvl="0">
       <w:start w:val="1"/>
       <w:numFmt w:val="decimal"/>
-      <w:pStyle w:val="Heading1"/>
+      <w:pStyle w:val="berschrift1"/>
       <w:lvlText w:val="%1"/>
       <w:lvlJc w:val="left"/>
       <w:pPr>
@@ -16291,7 +16189,7 @@
     <w:lvl w:ilvl="1">
       <w:start w:val="1"/>
       <w:numFmt w:val="decimal"/>
-      <w:pStyle w:val="Heading2"/>
+      <w:pStyle w:val="berschrift2"/>
       <w:lvlText w:val="%1.%2"/>
       <w:lvlJc w:val="left"/>
       <w:pPr>
@@ -16311,7 +16209,7 @@
     <w:lvl w:ilvl="2">
       <w:start w:val="1"/>
       <w:numFmt w:val="decimal"/>
-      <w:pStyle w:val="Heading3"/>
+      <w:pStyle w:val="berschrift3"/>
       <w:lvlText w:val="%1.%2.%3"/>
       <w:lvlJc w:val="left"/>
       <w:pPr>
@@ -16350,7 +16248,7 @@
     <w:lvl w:ilvl="4">
       <w:start w:val="1"/>
       <w:numFmt w:val="decimal"/>
-      <w:pStyle w:val="Heading5"/>
+      <w:pStyle w:val="berschrift5"/>
       <w:lvlText w:val="%1.%2.%3.%4.%5"/>
       <w:lvlJc w:val="left"/>
       <w:pPr>
@@ -16370,7 +16268,7 @@
     <w:lvl w:ilvl="5">
       <w:start w:val="1"/>
       <w:numFmt w:val="decimal"/>
-      <w:pStyle w:val="Heading6"/>
+      <w:pStyle w:val="berschrift6"/>
       <w:lvlText w:val="%1.%2.%3.%4.%5.%6"/>
       <w:lvlJc w:val="left"/>
       <w:pPr>
@@ -16390,7 +16288,7 @@
     <w:lvl w:ilvl="6">
       <w:start w:val="1"/>
       <w:numFmt w:val="decimal"/>
-      <w:pStyle w:val="Heading7"/>
+      <w:pStyle w:val="berschrift7"/>
       <w:lvlText w:val="%1.%2.%3.%4.%5.%6.%7"/>
       <w:lvlJc w:val="left"/>
       <w:pPr>
@@ -16410,7 +16308,7 @@
     <w:lvl w:ilvl="7">
       <w:start w:val="1"/>
       <w:numFmt w:val="decimal"/>
-      <w:pStyle w:val="Heading8"/>
+      <w:pStyle w:val="berschrift8"/>
       <w:lvlText w:val="%1.%2.%3.%4.%5.%6.%7.%8"/>
       <w:lvlJc w:val="left"/>
       <w:pPr>
@@ -16430,7 +16328,7 @@
     <w:lvl w:ilvl="8">
       <w:start w:val="1"/>
       <w:numFmt w:val="decimal"/>
-      <w:pStyle w:val="Heading9"/>
+      <w:pStyle w:val="berschrift9"/>
       <w:lvlText w:val="%1.%2.%3.%4.%5.%6.%7.%8.%9"/>
       <w:lvlJc w:val="left"/>
       <w:pPr>
@@ -19451,7 +19349,7 @@
 </file>
 
 <file path=word/styles.xml><?xml version="1.0" encoding="utf-8"?>
-<w:styles xmlns:mc="http://schemas.openxmlformats.org/markup-compatibility/2006" xmlns:r="http://schemas.openxmlformats.org/officeDocument/2006/relationships" xmlns:w="http://schemas.openxmlformats.org/wordprocessingml/2006/main" xmlns:w14="http://schemas.microsoft.com/office/word/2010/wordml" xmlns:w15="http://schemas.microsoft.com/office/word/2012/wordml" mc:Ignorable="w14 w15">
+<w:styles xmlns:mc="http://schemas.openxmlformats.org/markup-compatibility/2006" xmlns:r="http://schemas.openxmlformats.org/officeDocument/2006/relationships" xmlns:w="http://schemas.openxmlformats.org/wordprocessingml/2006/main" xmlns:w14="http://schemas.microsoft.com/office/word/2010/wordml" xmlns:w15="http://schemas.microsoft.com/office/word/2012/wordml" xmlns:w16se="http://schemas.microsoft.com/office/word/2015/wordml/symex" mc:Ignorable="w14 w15 w16se">
   <w:docDefaults>
     <w:rPrDefault>
       <w:rPr>
@@ -19834,7 +19732,7 @@
     <w:lsdException w:name="List Table 6 Colorful Accent 6" w:uiPriority="51"/>
     <w:lsdException w:name="List Table 7 Colorful Accent 6" w:uiPriority="52"/>
   </w:latentStyles>
-  <w:style w:type="paragraph" w:default="1" w:styleId="Normal">
+  <w:style w:type="paragraph" w:default="1" w:styleId="Standard">
     <w:name w:val="Normal"/>
     <w:rsid w:val="0022295B"/>
     <w:pPr>
@@ -19845,9 +19743,9 @@
       <w:sz w:val="22"/>
     </w:rPr>
   </w:style>
-  <w:style w:type="paragraph" w:styleId="Heading1">
+  <w:style w:type="paragraph" w:styleId="berschrift1">
     <w:name w:val="heading 1"/>
-    <w:basedOn w:val="Normal"/>
+    <w:basedOn w:val="Standard"/>
     <w:next w:val="TextCDB"/>
     <w:qFormat/>
     <w:rsid w:val="0022295B"/>
@@ -19871,9 +19769,9 @@
       <w:szCs w:val="32"/>
     </w:rPr>
   </w:style>
-  <w:style w:type="paragraph" w:styleId="Heading2">
+  <w:style w:type="paragraph" w:styleId="berschrift2">
     <w:name w:val="heading 2"/>
-    <w:basedOn w:val="Heading1"/>
+    <w:basedOn w:val="berschrift1"/>
     <w:next w:val="TextCDB"/>
     <w:qFormat/>
     <w:rsid w:val="0022295B"/>
@@ -19891,11 +19789,11 @@
       <w:lang w:eastAsia="de-DE"/>
     </w:rPr>
   </w:style>
-  <w:style w:type="paragraph" w:styleId="Heading3">
+  <w:style w:type="paragraph" w:styleId="berschrift3">
     <w:name w:val="heading 3"/>
-    <w:basedOn w:val="Heading1"/>
+    <w:basedOn w:val="berschrift1"/>
     <w:next w:val="TextCDB"/>
-    <w:link w:val="Heading3Char"/>
+    <w:link w:val="berschrift3Zchn"/>
     <w:qFormat/>
     <w:rsid w:val="009E6ADB"/>
     <w:pPr>
@@ -19913,9 +19811,9 @@
       <w:lang w:eastAsia="de-DE"/>
     </w:rPr>
   </w:style>
-  <w:style w:type="paragraph" w:styleId="Heading4">
+  <w:style w:type="paragraph" w:styleId="berschrift4">
     <w:name w:val="heading 4"/>
-    <w:basedOn w:val="Heading1"/>
+    <w:basedOn w:val="berschrift1"/>
     <w:next w:val="TextCDB"/>
     <w:rsid w:val="000F6299"/>
     <w:pPr>
@@ -19932,9 +19830,9 @@
       <w:lang w:eastAsia="de-DE"/>
     </w:rPr>
   </w:style>
-  <w:style w:type="paragraph" w:styleId="Heading5">
+  <w:style w:type="paragraph" w:styleId="berschrift5">
     <w:name w:val="heading 5"/>
-    <w:basedOn w:val="Heading1"/>
+    <w:basedOn w:val="berschrift1"/>
     <w:next w:val="TextCDB"/>
     <w:qFormat/>
     <w:rsid w:val="003B0963"/>
@@ -19957,9 +19855,9 @@
       <w:lang w:eastAsia="de-DE"/>
     </w:rPr>
   </w:style>
-  <w:style w:type="paragraph" w:styleId="Heading6">
+  <w:style w:type="paragraph" w:styleId="berschrift6">
     <w:name w:val="heading 6"/>
-    <w:basedOn w:val="Heading1"/>
+    <w:basedOn w:val="berschrift1"/>
     <w:next w:val="TextCDB"/>
     <w:qFormat/>
     <w:rsid w:val="003B0963"/>
@@ -19980,9 +19878,9 @@
       <w:szCs w:val="22"/>
     </w:rPr>
   </w:style>
-  <w:style w:type="paragraph" w:styleId="Heading7">
+  <w:style w:type="paragraph" w:styleId="berschrift7">
     <w:name w:val="heading 7"/>
-    <w:basedOn w:val="Heading1"/>
+    <w:basedOn w:val="berschrift1"/>
     <w:next w:val="TextCDB"/>
     <w:qFormat/>
     <w:rsid w:val="003B0963"/>
@@ -20002,9 +19900,9 @@
       <w:szCs w:val="22"/>
     </w:rPr>
   </w:style>
-  <w:style w:type="paragraph" w:styleId="Heading8">
+  <w:style w:type="paragraph" w:styleId="berschrift8">
     <w:name w:val="heading 8"/>
-    <w:basedOn w:val="Heading1"/>
+    <w:basedOn w:val="berschrift1"/>
     <w:next w:val="TextCDB"/>
     <w:qFormat/>
     <w:rsid w:val="003B0963"/>
@@ -20025,9 +19923,9 @@
       <w:szCs w:val="22"/>
     </w:rPr>
   </w:style>
-  <w:style w:type="paragraph" w:styleId="Heading9">
+  <w:style w:type="paragraph" w:styleId="berschrift9">
     <w:name w:val="heading 9"/>
-    <w:basedOn w:val="Heading1"/>
+    <w:basedOn w:val="berschrift1"/>
     <w:next w:val="TextCDB"/>
     <w:qFormat/>
     <w:rsid w:val="003B0963"/>
@@ -20047,13 +19945,13 @@
       <w:szCs w:val="22"/>
     </w:rPr>
   </w:style>
-  <w:style w:type="character" w:default="1" w:styleId="DefaultParagraphFont">
+  <w:style w:type="character" w:default="1" w:styleId="Absatz-Standardschriftart">
     <w:name w:val="Default Paragraph Font"/>
     <w:uiPriority w:val="1"/>
     <w:semiHidden/>
     <w:unhideWhenUsed/>
   </w:style>
-  <w:style w:type="table" w:default="1" w:styleId="TableNormal">
+  <w:style w:type="table" w:default="1" w:styleId="NormaleTabelle">
     <w:name w:val="Normal Table"/>
     <w:uiPriority w:val="99"/>
     <w:semiHidden/>
@@ -20068,16 +19966,16 @@
       </w:tblCellMar>
     </w:tblPr>
   </w:style>
-  <w:style w:type="numbering" w:default="1" w:styleId="NoList">
+  <w:style w:type="numbering" w:default="1" w:styleId="KeineListe">
     <w:name w:val="No List"/>
     <w:uiPriority w:val="99"/>
     <w:semiHidden/>
     <w:unhideWhenUsed/>
   </w:style>
-  <w:style w:type="paragraph" w:styleId="Header">
+  <w:style w:type="paragraph" w:styleId="Kopfzeile">
     <w:name w:val="header"/>
-    <w:basedOn w:val="Normal"/>
-    <w:link w:val="HeaderChar"/>
+    <w:basedOn w:val="Standard"/>
+    <w:link w:val="KopfzeileZchn"/>
     <w:uiPriority w:val="99"/>
     <w:rsid w:val="00723223"/>
     <w:pPr>
@@ -20089,9 +19987,9 @@
       <w:sz w:val="15"/>
     </w:rPr>
   </w:style>
-  <w:style w:type="paragraph" w:styleId="Footer">
+  <w:style w:type="paragraph" w:styleId="Fuzeile">
     <w:name w:val="footer"/>
-    <w:basedOn w:val="Normal"/>
+    <w:basedOn w:val="Standard"/>
     <w:rsid w:val="00723223"/>
     <w:pPr>
       <w:suppressAutoHyphens/>
@@ -20112,9 +20010,9 @@
       <w:sz w:val="15"/>
     </w:rPr>
   </w:style>
-  <w:style w:type="paragraph" w:styleId="Title">
+  <w:style w:type="paragraph" w:styleId="Titel">
     <w:name w:val="Title"/>
-    <w:basedOn w:val="Normal"/>
+    <w:basedOn w:val="Standard"/>
     <w:next w:val="TextCDB"/>
     <w:qFormat/>
     <w:rsid w:val="003B0963"/>
@@ -20133,7 +20031,7 @@
   </w:style>
   <w:style w:type="paragraph" w:customStyle="1" w:styleId="zCDBPfadname">
     <w:name w:val="z_CDB_Pfadname"/>
-    <w:next w:val="Footer"/>
+    <w:next w:val="Fuzeile"/>
     <w:rsid w:val="00723223"/>
     <w:pPr>
       <w:spacing w:line="160" w:lineRule="exact"/>
@@ -20147,7 +20045,7 @@
   </w:style>
   <w:style w:type="paragraph" w:customStyle="1" w:styleId="zCDBSeite">
     <w:name w:val="z_CDB_Seite"/>
-    <w:basedOn w:val="Normal"/>
+    <w:basedOn w:val="Standard"/>
     <w:rsid w:val="00723223"/>
     <w:pPr>
       <w:suppressAutoHyphens/>
@@ -20161,8 +20059,8 @@
   </w:style>
   <w:style w:type="paragraph" w:customStyle="1" w:styleId="zCDBPlatzhalter">
     <w:name w:val="z_CDB_Platzhalter"/>
-    <w:basedOn w:val="Normal"/>
-    <w:next w:val="Normal"/>
+    <w:basedOn w:val="Standard"/>
+    <w:next w:val="Standard"/>
     <w:rsid w:val="00723223"/>
     <w:pPr>
       <w:spacing w:line="240" w:lineRule="auto"/>
@@ -20172,9 +20070,9 @@
       <w:szCs w:val="2"/>
     </w:rPr>
   </w:style>
-  <w:style w:type="paragraph" w:styleId="Subtitle">
+  <w:style w:type="paragraph" w:styleId="Untertitel">
     <w:name w:val="Subtitle"/>
-    <w:basedOn w:val="Title"/>
+    <w:basedOn w:val="Titel"/>
     <w:next w:val="TextCDB"/>
     <w:rsid w:val="003B0963"/>
     <w:pPr>
@@ -20187,7 +20085,7 @@
   </w:style>
   <w:style w:type="paragraph" w:customStyle="1" w:styleId="zCDBFormFeld">
     <w:name w:val="z_CDB_Form_Feld"/>
-    <w:basedOn w:val="Normal"/>
+    <w:basedOn w:val="Standard"/>
     <w:rsid w:val="00723223"/>
     <w:rPr>
       <w:sz w:val="15"/>
@@ -20195,12 +20093,12 @@
   </w:style>
   <w:style w:type="paragraph" w:customStyle="1" w:styleId="FormInfoCDB">
     <w:name w:val="Form_Info_CDB"/>
-    <w:basedOn w:val="Normal"/>
+    <w:basedOn w:val="Standard"/>
     <w:rsid w:val="00723223"/>
   </w:style>
   <w:style w:type="paragraph" w:customStyle="1" w:styleId="zCDBKopfDept">
     <w:name w:val="z_CDB_KopfDept"/>
-    <w:basedOn w:val="Normal"/>
+    <w:basedOn w:val="Standard"/>
     <w:rsid w:val="00723223"/>
     <w:pPr>
       <w:suppressAutoHyphens/>
@@ -20213,7 +20111,7 @@
   </w:style>
   <w:style w:type="paragraph" w:customStyle="1" w:styleId="zCDBKopfFett">
     <w:name w:val="z_CDB_KopfFett"/>
-    <w:basedOn w:val="Normal"/>
+    <w:basedOn w:val="Standard"/>
     <w:rsid w:val="00723223"/>
     <w:pPr>
       <w:suppressAutoHyphens/>
@@ -20227,7 +20125,7 @@
   </w:style>
   <w:style w:type="paragraph" w:customStyle="1" w:styleId="zCDBLinie1">
     <w:name w:val="z_CDB_Linie1"/>
-    <w:basedOn w:val="Normal"/>
+    <w:basedOn w:val="Standard"/>
     <w:rsid w:val="00723223"/>
     <w:pPr>
       <w:pBdr>
@@ -20242,7 +20140,7 @@
   </w:style>
   <w:style w:type="paragraph" w:customStyle="1" w:styleId="zCDBLinie2">
     <w:name w:val="z_CDB_Linie2"/>
-    <w:basedOn w:val="Normal"/>
+    <w:basedOn w:val="Standard"/>
     <w:rsid w:val="00723223"/>
     <w:pPr>
       <w:pBdr>
@@ -20256,12 +20154,12 @@
   </w:style>
   <w:style w:type="paragraph" w:customStyle="1" w:styleId="zCDBHierarchie">
     <w:name w:val="z_CDB_Hierarchie"/>
-    <w:basedOn w:val="Header"/>
+    <w:basedOn w:val="Kopfzeile"/>
     <w:rsid w:val="00723223"/>
   </w:style>
   <w:style w:type="paragraph" w:customStyle="1" w:styleId="zCDBRefKlassifizierungsvermerk">
     <w:name w:val="z_CDB_Ref_Klassifizierungsvermerk"/>
-    <w:basedOn w:val="Normal"/>
+    <w:basedOn w:val="Standard"/>
     <w:rsid w:val="00723223"/>
     <w:pPr>
       <w:spacing w:line="200" w:lineRule="exact"/>
@@ -20273,8 +20171,8 @@
   </w:style>
   <w:style w:type="paragraph" w:customStyle="1" w:styleId="zCDBRef">
     <w:name w:val="z_CDB_Ref"/>
-    <w:basedOn w:val="Normal"/>
-    <w:next w:val="Normal"/>
+    <w:basedOn w:val="Standard"/>
+    <w:next w:val="Standard"/>
     <w:rsid w:val="00723223"/>
     <w:pPr>
       <w:spacing w:line="200" w:lineRule="exact"/>
@@ -20295,7 +20193,7 @@
   </w:style>
   <w:style w:type="paragraph" w:customStyle="1" w:styleId="zCDBRefProtokoll">
     <w:name w:val="z_CDB_Ref_Protokoll"/>
-    <w:basedOn w:val="Normal"/>
+    <w:basedOn w:val="Standard"/>
     <w:rsid w:val="00723223"/>
     <w:pPr>
       <w:spacing w:after="260"/>
@@ -20306,7 +20204,7 @@
   </w:style>
   <w:style w:type="paragraph" w:customStyle="1" w:styleId="aTraktNum1EFD">
     <w:name w:val="_a_Trakt_Num1_EFD"/>
-    <w:basedOn w:val="Heading1"/>
+    <w:basedOn w:val="berschrift1"/>
     <w:next w:val="TextCDB"/>
     <w:semiHidden/>
     <w:qFormat/>
@@ -20325,7 +20223,7 @@
   </w:style>
   <w:style w:type="paragraph" w:customStyle="1" w:styleId="TextCDB">
     <w:name w:val="Text_CDB"/>
-    <w:basedOn w:val="Normal"/>
+    <w:basedOn w:val="Standard"/>
     <w:qFormat/>
     <w:rsid w:val="00100639"/>
     <w:pPr>
@@ -20395,7 +20293,7 @@
   </w:style>
   <w:style w:type="paragraph" w:customStyle="1" w:styleId="bTrakt1EFD">
     <w:name w:val="_b_Trakt1_EFD"/>
-    <w:basedOn w:val="Heading1"/>
+    <w:basedOn w:val="berschrift1"/>
     <w:next w:val="TextCDB"/>
     <w:semiHidden/>
     <w:qFormat/>
@@ -20445,16 +20343,16 @@
   </w:style>
   <w:style w:type="paragraph" w:customStyle="1" w:styleId="ZFormFeldCDB">
     <w:name w:val="Z_Form_Feld_CDB"/>
-    <w:basedOn w:val="Normal"/>
+    <w:basedOn w:val="Standard"/>
     <w:rsid w:val="00723223"/>
     <w:rPr>
       <w:sz w:val="15"/>
     </w:rPr>
   </w:style>
-  <w:style w:type="paragraph" w:styleId="TOC1">
+  <w:style w:type="paragraph" w:styleId="Verzeichnis1">
     <w:name w:val="toc 1"/>
-    <w:basedOn w:val="Normal"/>
-    <w:next w:val="Normal"/>
+    <w:basedOn w:val="Standard"/>
+    <w:next w:val="Standard"/>
     <w:autoRedefine/>
     <w:uiPriority w:val="39"/>
     <w:rsid w:val="002A772C"/>
@@ -20481,7 +20379,7 @@
   </w:style>
   <w:style w:type="paragraph" w:customStyle="1" w:styleId="TabellentextCDB">
     <w:name w:val="Tabellentext_CDB"/>
-    <w:basedOn w:val="Normal"/>
+    <w:basedOn w:val="Standard"/>
     <w:rsid w:val="003B0963"/>
     <w:pPr>
       <w:spacing w:before="40" w:after="80"/>
@@ -20492,9 +20390,9 @@
       <w:lang w:eastAsia="de-DE"/>
     </w:rPr>
   </w:style>
-  <w:style w:type="paragraph" w:styleId="Caption">
+  <w:style w:type="paragraph" w:styleId="Beschriftung">
     <w:name w:val="caption"/>
-    <w:basedOn w:val="Normal"/>
+    <w:basedOn w:val="Standard"/>
     <w:next w:val="TextCDB"/>
     <w:rsid w:val="00723223"/>
     <w:pPr>
@@ -20507,20 +20405,20 @@
       <w:szCs w:val="18"/>
     </w:rPr>
   </w:style>
-  <w:style w:type="paragraph" w:styleId="FootnoteText">
+  <w:style w:type="paragraph" w:styleId="Funotentext">
     <w:name w:val="footnote text"/>
-    <w:basedOn w:val="Normal"/>
-    <w:link w:val="FootnoteTextChar"/>
+    <w:basedOn w:val="Standard"/>
+    <w:link w:val="FunotentextZchn"/>
     <w:uiPriority w:val="99"/>
     <w:rsid w:val="00723223"/>
     <w:rPr>
       <w:sz w:val="18"/>
     </w:rPr>
   </w:style>
-  <w:style w:type="paragraph" w:styleId="TOC2">
+  <w:style w:type="paragraph" w:styleId="Verzeichnis2">
     <w:name w:val="toc 2"/>
-    <w:basedOn w:val="Normal"/>
-    <w:next w:val="Normal"/>
+    <w:basedOn w:val="Standard"/>
+    <w:next w:val="Standard"/>
     <w:autoRedefine/>
     <w:uiPriority w:val="39"/>
     <w:rsid w:val="003B0963"/>
@@ -20536,10 +20434,10 @@
       <w:lang w:eastAsia="de-DE"/>
     </w:rPr>
   </w:style>
-  <w:style w:type="paragraph" w:styleId="TOC3">
+  <w:style w:type="paragraph" w:styleId="Verzeichnis3">
     <w:name w:val="toc 3"/>
-    <w:basedOn w:val="Normal"/>
-    <w:next w:val="Normal"/>
+    <w:basedOn w:val="Standard"/>
+    <w:next w:val="Standard"/>
     <w:autoRedefine/>
     <w:uiPriority w:val="39"/>
     <w:rsid w:val="003B0963"/>
@@ -20556,10 +20454,10 @@
       <w:lang w:eastAsia="de-DE"/>
     </w:rPr>
   </w:style>
-  <w:style w:type="paragraph" w:styleId="TOC4">
+  <w:style w:type="paragraph" w:styleId="Verzeichnis4">
     <w:name w:val="toc 4"/>
-    <w:basedOn w:val="Normal"/>
-    <w:next w:val="Normal"/>
+    <w:basedOn w:val="Standard"/>
+    <w:next w:val="Standard"/>
     <w:autoRedefine/>
     <w:uiPriority w:val="39"/>
     <w:rsid w:val="003B0963"/>
@@ -20575,9 +20473,9 @@
       <w:lang w:eastAsia="de-DE"/>
     </w:rPr>
   </w:style>
-  <w:style w:type="table" w:styleId="TableGrid">
+  <w:style w:type="table" w:styleId="Tabellenraster">
     <w:name w:val="Table Grid"/>
-    <w:basedOn w:val="TableNormal"/>
+    <w:basedOn w:val="NormaleTabelle"/>
     <w:uiPriority w:val="59"/>
     <w:rsid w:val="00723223"/>
     <w:pPr>
@@ -20596,7 +20494,7 @@
   </w:style>
   <w:style w:type="paragraph" w:customStyle="1" w:styleId="Einzug1CDB">
     <w:name w:val="Einzug 1_CDB"/>
-    <w:basedOn w:val="Normal"/>
+    <w:basedOn w:val="Standard"/>
     <w:rsid w:val="003B0963"/>
     <w:pPr>
       <w:tabs>
@@ -20612,7 +20510,7 @@
   </w:style>
   <w:style w:type="paragraph" w:customStyle="1" w:styleId="Einzug2CDB">
     <w:name w:val="Einzug 2_CDB"/>
-    <w:basedOn w:val="Normal"/>
+    <w:basedOn w:val="Standard"/>
     <w:rsid w:val="003B0963"/>
     <w:pPr>
       <w:tabs>
@@ -20628,7 +20526,7 @@
   </w:style>
   <w:style w:type="paragraph" w:customStyle="1" w:styleId="Einzug3CDB">
     <w:name w:val="Einzug 3_CDB"/>
-    <w:basedOn w:val="Normal"/>
+    <w:basedOn w:val="Standard"/>
     <w:rsid w:val="003B0963"/>
     <w:pPr>
       <w:tabs>
@@ -20644,7 +20542,7 @@
   </w:style>
   <w:style w:type="paragraph" w:customStyle="1" w:styleId="Aufzhlung1CDB">
     <w:name w:val="Aufzählung 1_CDB"/>
-    <w:basedOn w:val="Normal"/>
+    <w:basedOn w:val="Standard"/>
     <w:link w:val="Aufzhlung1CDBCar"/>
     <w:rsid w:val="003B0963"/>
     <w:pPr>
@@ -20660,7 +20558,7 @@
   </w:style>
   <w:style w:type="paragraph" w:customStyle="1" w:styleId="Aufzhlung2CDB">
     <w:name w:val="Aufzählung 2_CDB"/>
-    <w:basedOn w:val="Normal"/>
+    <w:basedOn w:val="Standard"/>
     <w:rsid w:val="003B0963"/>
     <w:pPr>
       <w:numPr>
@@ -20675,7 +20573,7 @@
   </w:style>
   <w:style w:type="paragraph" w:customStyle="1" w:styleId="Aufzhlung3CDB">
     <w:name w:val="Aufzählung 3_CDB"/>
-    <w:basedOn w:val="Normal"/>
+    <w:basedOn w:val="Standard"/>
     <w:rsid w:val="003B0963"/>
     <w:pPr>
       <w:numPr>
@@ -20690,7 +20588,7 @@
   </w:style>
   <w:style w:type="paragraph" w:customStyle="1" w:styleId="Aufzhlunga1CDB">
     <w:name w:val="Aufzählung a1_CDB"/>
-    <w:basedOn w:val="Normal"/>
+    <w:basedOn w:val="Standard"/>
     <w:rsid w:val="003B0963"/>
     <w:pPr>
       <w:numPr>
@@ -20705,7 +20603,7 @@
   </w:style>
   <w:style w:type="paragraph" w:customStyle="1" w:styleId="Aufzhlunga2CDB">
     <w:name w:val="Aufzählung a2_CDB"/>
-    <w:basedOn w:val="Normal"/>
+    <w:basedOn w:val="Standard"/>
     <w:rsid w:val="003B0963"/>
     <w:pPr>
       <w:numPr>
@@ -20720,7 +20618,7 @@
   </w:style>
   <w:style w:type="paragraph" w:customStyle="1" w:styleId="Aufzhlunga3CDB">
     <w:name w:val="Aufzählung a3_CDB"/>
-    <w:basedOn w:val="Normal"/>
+    <w:basedOn w:val="Standard"/>
     <w:rsid w:val="003B0963"/>
     <w:pPr>
       <w:numPr>
@@ -20735,7 +20633,7 @@
   </w:style>
   <w:style w:type="paragraph" w:customStyle="1" w:styleId="AufzhlungNumm1CDB">
     <w:name w:val="Aufzählung Numm 1_CDB"/>
-    <w:basedOn w:val="Normal"/>
+    <w:basedOn w:val="Standard"/>
     <w:link w:val="AufzhlungNumm1CDBCar"/>
     <w:rsid w:val="000F6299"/>
     <w:pPr>
@@ -20751,7 +20649,7 @@
   </w:style>
   <w:style w:type="paragraph" w:customStyle="1" w:styleId="AufzhlungNumm2CDB">
     <w:name w:val="Aufzählung Numm 2_CDB"/>
-    <w:basedOn w:val="Normal"/>
+    <w:basedOn w:val="Standard"/>
     <w:rsid w:val="003B0963"/>
     <w:pPr>
       <w:numPr>
@@ -20766,7 +20664,7 @@
   </w:style>
   <w:style w:type="paragraph" w:customStyle="1" w:styleId="AufzhlungNumm3CDB">
     <w:name w:val="Aufzählung Numm 3_CDB"/>
-    <w:basedOn w:val="Normal"/>
+    <w:basedOn w:val="Standard"/>
     <w:rsid w:val="003B0963"/>
     <w:pPr>
       <w:numPr>
@@ -20781,20 +20679,20 @@
   </w:style>
   <w:style w:type="paragraph" w:customStyle="1" w:styleId="CDBHierarchie">
     <w:name w:val="CDB_Hierarchie"/>
-    <w:basedOn w:val="Header"/>
+    <w:basedOn w:val="Kopfzeile"/>
     <w:semiHidden/>
     <w:rsid w:val="00701177"/>
   </w:style>
   <w:style w:type="paragraph" w:customStyle="1" w:styleId="Zweittrakt">
     <w:name w:val="Zweittrakt"/>
-    <w:basedOn w:val="Normal"/>
-    <w:next w:val="BodyText"/>
+    <w:basedOn w:val="Standard"/>
+    <w:next w:val="Textkrper"/>
     <w:rsid w:val="00D622D0"/>
   </w:style>
-  <w:style w:type="paragraph" w:styleId="BodyText">
+  <w:style w:type="paragraph" w:styleId="Textkrper">
     <w:name w:val="Body Text"/>
     <w:next w:val="Zweittrakt"/>
-    <w:link w:val="BodyTextChar"/>
+    <w:link w:val="TextkrperZchn"/>
     <w:uiPriority w:val="99"/>
     <w:semiHidden/>
     <w:unhideWhenUsed/>
@@ -20807,9 +20705,9 @@
       <w:sz w:val="22"/>
     </w:rPr>
   </w:style>
-  <w:style w:type="character" w:customStyle="1" w:styleId="BodyTextChar">
-    <w:name w:val="Body Text Char"/>
-    <w:link w:val="BodyText"/>
+  <w:style w:type="character" w:customStyle="1" w:styleId="TextkrperZchn">
+    <w:name w:val="Textkörper Zchn"/>
+    <w:link w:val="Textkrper"/>
     <w:uiPriority w:val="99"/>
     <w:semiHidden/>
     <w:rsid w:val="00D622D0"/>
@@ -20819,7 +20717,7 @@
       <w:lang w:bidi="ar-SA"/>
     </w:rPr>
   </w:style>
-  <w:style w:type="character" w:styleId="FootnoteReference">
+  <w:style w:type="character" w:styleId="Funotenzeichen">
     <w:name w:val="footnote reference"/>
     <w:uiPriority w:val="99"/>
     <w:unhideWhenUsed/>
@@ -20880,7 +20778,7 @@
   </w:style>
   <w:style w:type="paragraph" w:customStyle="1" w:styleId="InhaltsverzeichnisCDB">
     <w:name w:val="Inhaltsverzeichnis_CDB"/>
-    <w:basedOn w:val="Normal"/>
+    <w:basedOn w:val="Standard"/>
     <w:next w:val="TextCDB"/>
     <w:rsid w:val="003B0963"/>
     <w:pPr>
@@ -20895,7 +20793,7 @@
   </w:style>
   <w:style w:type="paragraph" w:customStyle="1" w:styleId="TabellentitelCDB">
     <w:name w:val="Tabellentitel_CDB"/>
-    <w:basedOn w:val="Normal"/>
+    <w:basedOn w:val="Standard"/>
     <w:next w:val="TabellentextCDB"/>
     <w:rsid w:val="003B0963"/>
     <w:pPr>
@@ -20909,7 +20807,7 @@
   </w:style>
   <w:style w:type="paragraph" w:customStyle="1" w:styleId="TextZwischentitelCDB">
     <w:name w:val="Text_Zwischentitel_CDB"/>
-    <w:basedOn w:val="Normal"/>
+    <w:basedOn w:val="Standard"/>
     <w:next w:val="TextCDB"/>
     <w:rsid w:val="003B0963"/>
     <w:pPr>
@@ -20924,7 +20822,7 @@
   </w:style>
   <w:style w:type="paragraph" w:customStyle="1" w:styleId="berschriftohneNrCDB">
     <w:name w:val="Überschrift_ohne Nr_CDB"/>
-    <w:basedOn w:val="Normal"/>
+    <w:basedOn w:val="Standard"/>
     <w:next w:val="TextCDB"/>
     <w:rsid w:val="003B0963"/>
     <w:pPr>
@@ -20938,10 +20836,10 @@
       <w:lang w:eastAsia="de-DE"/>
     </w:rPr>
   </w:style>
-  <w:style w:type="paragraph" w:styleId="TOC5">
+  <w:style w:type="paragraph" w:styleId="Verzeichnis5">
     <w:name w:val="toc 5"/>
-    <w:basedOn w:val="Normal"/>
-    <w:next w:val="Normal"/>
+    <w:basedOn w:val="Standard"/>
+    <w:next w:val="Standard"/>
     <w:autoRedefine/>
     <w:uiPriority w:val="39"/>
     <w:rsid w:val="003B0963"/>
@@ -20957,10 +20855,10 @@
       <w:lang w:eastAsia="de-DE"/>
     </w:rPr>
   </w:style>
-  <w:style w:type="paragraph" w:styleId="TOC6">
+  <w:style w:type="paragraph" w:styleId="Verzeichnis6">
     <w:name w:val="toc 6"/>
-    <w:basedOn w:val="Normal"/>
-    <w:next w:val="Normal"/>
+    <w:basedOn w:val="Standard"/>
+    <w:next w:val="Standard"/>
     <w:autoRedefine/>
     <w:uiPriority w:val="39"/>
     <w:rsid w:val="003B0963"/>
@@ -20976,10 +20874,10 @@
       <w:lang w:eastAsia="de-DE"/>
     </w:rPr>
   </w:style>
-  <w:style w:type="paragraph" w:styleId="TOC7">
+  <w:style w:type="paragraph" w:styleId="Verzeichnis7">
     <w:name w:val="toc 7"/>
-    <w:basedOn w:val="Normal"/>
-    <w:next w:val="Normal"/>
+    <w:basedOn w:val="Standard"/>
+    <w:next w:val="Standard"/>
     <w:autoRedefine/>
     <w:uiPriority w:val="39"/>
     <w:rsid w:val="003B0963"/>
@@ -20996,10 +20894,10 @@
       <w:lang w:eastAsia="de-DE"/>
     </w:rPr>
   </w:style>
-  <w:style w:type="paragraph" w:styleId="TOC8">
+  <w:style w:type="paragraph" w:styleId="Verzeichnis8">
     <w:name w:val="toc 8"/>
-    <w:basedOn w:val="Normal"/>
-    <w:next w:val="Normal"/>
+    <w:basedOn w:val="Standard"/>
+    <w:next w:val="Standard"/>
     <w:autoRedefine/>
     <w:uiPriority w:val="39"/>
     <w:rsid w:val="003B0963"/>
@@ -21015,10 +20913,10 @@
       <w:lang w:eastAsia="de-DE"/>
     </w:rPr>
   </w:style>
-  <w:style w:type="paragraph" w:styleId="TOC9">
+  <w:style w:type="paragraph" w:styleId="Verzeichnis9">
     <w:name w:val="toc 9"/>
-    <w:basedOn w:val="Normal"/>
-    <w:next w:val="Normal"/>
+    <w:basedOn w:val="Standard"/>
+    <w:next w:val="Standard"/>
     <w:autoRedefine/>
     <w:uiPriority w:val="39"/>
     <w:rsid w:val="003B0963"/>
@@ -21034,17 +20932,17 @@
       <w:lang w:eastAsia="de-DE"/>
     </w:rPr>
   </w:style>
-  <w:style w:type="character" w:styleId="PageNumber">
+  <w:style w:type="character" w:styleId="Seitenzahl">
     <w:name w:val="page number"/>
-    <w:basedOn w:val="DefaultParagraphFont"/>
+    <w:basedOn w:val="Absatz-Standardschriftart"/>
     <w:uiPriority w:val="99"/>
     <w:semiHidden/>
     <w:unhideWhenUsed/>
     <w:rsid w:val="00EF0475"/>
   </w:style>
-  <w:style w:type="table" w:styleId="LightList-Accent3">
+  <w:style w:type="table" w:styleId="HelleListe-Akzent3">
     <w:name w:val="Light List Accent 3"/>
-    <w:basedOn w:val="TableNormal"/>
+    <w:basedOn w:val="NormaleTabelle"/>
     <w:uiPriority w:val="61"/>
     <w:rsid w:val="00C94AB1"/>
     <w:tblPr>
@@ -21307,10 +21205,10 @@
       <w:szCs w:val="20"/>
     </w:rPr>
   </w:style>
-  <w:style w:type="character" w:customStyle="1" w:styleId="HeaderChar">
-    <w:name w:val="Header Char"/>
-    <w:basedOn w:val="DefaultParagraphFont"/>
-    <w:link w:val="Header"/>
+  <w:style w:type="character" w:customStyle="1" w:styleId="KopfzeileZchn">
+    <w:name w:val="Kopfzeile Zchn"/>
+    <w:basedOn w:val="Absatz-Standardschriftart"/>
+    <w:link w:val="Kopfzeile"/>
     <w:uiPriority w:val="99"/>
     <w:rsid w:val="00731107"/>
     <w:rPr>
@@ -21321,8 +21219,8 @@
   </w:style>
   <w:style w:type="paragraph" w:customStyle="1" w:styleId="Kopfzeile2Departement">
     <w:name w:val="Kopfzeile2Departement"/>
-    <w:basedOn w:val="Normal"/>
-    <w:next w:val="Normal"/>
+    <w:basedOn w:val="Standard"/>
+    <w:next w:val="Standard"/>
     <w:rsid w:val="00731107"/>
     <w:pPr>
       <w:widowControl w:val="0"/>
@@ -21336,10 +21234,10 @@
       <w:lang w:eastAsia="en-US"/>
     </w:rPr>
   </w:style>
-  <w:style w:type="paragraph" w:styleId="BalloonText">
+  <w:style w:type="paragraph" w:styleId="Sprechblasentext">
     <w:name w:val="Balloon Text"/>
-    <w:basedOn w:val="Normal"/>
-    <w:link w:val="BalloonTextChar"/>
+    <w:basedOn w:val="Standard"/>
+    <w:link w:val="SprechblasentextZchn"/>
     <w:uiPriority w:val="99"/>
     <w:semiHidden/>
     <w:unhideWhenUsed/>
@@ -21353,10 +21251,10 @@
       <w:szCs w:val="16"/>
     </w:rPr>
   </w:style>
-  <w:style w:type="character" w:customStyle="1" w:styleId="BalloonTextChar">
-    <w:name w:val="Balloon Text Char"/>
-    <w:basedOn w:val="DefaultParagraphFont"/>
-    <w:link w:val="BalloonText"/>
+  <w:style w:type="character" w:customStyle="1" w:styleId="SprechblasentextZchn">
+    <w:name w:val="Sprechblasentext Zchn"/>
+    <w:basedOn w:val="Absatz-Standardschriftart"/>
+    <w:link w:val="Sprechblasentext"/>
     <w:uiPriority w:val="99"/>
     <w:semiHidden/>
     <w:rsid w:val="00A1429D"/>
@@ -21366,9 +21264,9 @@
       <w:szCs w:val="16"/>
     </w:rPr>
   </w:style>
-  <w:style w:type="character" w:styleId="CommentReference">
+  <w:style w:type="character" w:styleId="Kommentarzeichen">
     <w:name w:val="annotation reference"/>
-    <w:basedOn w:val="DefaultParagraphFont"/>
+    <w:basedOn w:val="Absatz-Standardschriftart"/>
     <w:uiPriority w:val="99"/>
     <w:semiHidden/>
     <w:unhideWhenUsed/>
@@ -21378,10 +21276,10 @@
       <w:szCs w:val="16"/>
     </w:rPr>
   </w:style>
-  <w:style w:type="paragraph" w:styleId="CommentText">
+  <w:style w:type="paragraph" w:styleId="Kommentartext">
     <w:name w:val="annotation text"/>
-    <w:basedOn w:val="Normal"/>
-    <w:link w:val="CommentTextChar"/>
+    <w:basedOn w:val="Standard"/>
+    <w:link w:val="KommentartextZchn"/>
     <w:uiPriority w:val="99"/>
     <w:unhideWhenUsed/>
     <w:rsid w:val="00BD7FE7"/>
@@ -21392,21 +21290,21 @@
       <w:sz w:val="20"/>
     </w:rPr>
   </w:style>
-  <w:style w:type="character" w:customStyle="1" w:styleId="CommentTextChar">
-    <w:name w:val="Comment Text Char"/>
-    <w:basedOn w:val="DefaultParagraphFont"/>
-    <w:link w:val="CommentText"/>
+  <w:style w:type="character" w:customStyle="1" w:styleId="KommentartextZchn">
+    <w:name w:val="Kommentartext Zchn"/>
+    <w:basedOn w:val="Absatz-Standardschriftart"/>
+    <w:link w:val="Kommentartext"/>
     <w:uiPriority w:val="99"/>
     <w:rsid w:val="00BD7FE7"/>
     <w:rPr>
       <w:rFonts w:ascii="Arial" w:hAnsi="Arial"/>
     </w:rPr>
   </w:style>
-  <w:style w:type="paragraph" w:styleId="CommentSubject">
+  <w:style w:type="paragraph" w:styleId="Kommentarthema">
     <w:name w:val="annotation subject"/>
-    <w:basedOn w:val="CommentText"/>
-    <w:next w:val="CommentText"/>
-    <w:link w:val="CommentSubjectChar"/>
+    <w:basedOn w:val="Kommentartext"/>
+    <w:next w:val="Kommentartext"/>
+    <w:link w:val="KommentarthemaZchn"/>
     <w:uiPriority w:val="99"/>
     <w:semiHidden/>
     <w:unhideWhenUsed/>
@@ -21416,10 +21314,10 @@
       <w:bCs/>
     </w:rPr>
   </w:style>
-  <w:style w:type="character" w:customStyle="1" w:styleId="CommentSubjectChar">
-    <w:name w:val="Comment Subject Char"/>
-    <w:basedOn w:val="CommentTextChar"/>
-    <w:link w:val="CommentSubject"/>
+  <w:style w:type="character" w:customStyle="1" w:styleId="KommentarthemaZchn">
+    <w:name w:val="Kommentarthema Zchn"/>
+    <w:basedOn w:val="KommentartextZchn"/>
+    <w:link w:val="Kommentarthema"/>
     <w:uiPriority w:val="99"/>
     <w:semiHidden/>
     <w:rsid w:val="00BD7FE7"/>
@@ -21429,9 +21327,9 @@
       <w:bCs/>
     </w:rPr>
   </w:style>
-  <w:style w:type="paragraph" w:styleId="NormalIndent">
+  <w:style w:type="paragraph" w:styleId="Standardeinzug">
     <w:name w:val="Normal Indent"/>
-    <w:basedOn w:val="Normal"/>
+    <w:basedOn w:val="Standard"/>
     <w:autoRedefine/>
     <w:rsid w:val="00BD7FE7"/>
     <w:pPr>
@@ -21446,7 +21344,7 @@
   </w:style>
   <w:style w:type="paragraph" w:customStyle="1" w:styleId="Auffhrungszeichen1">
     <w:name w:val="Aufführungszeichen 1"/>
-    <w:basedOn w:val="Normal"/>
+    <w:basedOn w:val="Standard"/>
     <w:rsid w:val="00BD7FE7"/>
     <w:pPr>
       <w:numPr>
@@ -21465,9 +21363,9 @@
       <w:lang w:eastAsia="de-DE"/>
     </w:rPr>
   </w:style>
-  <w:style w:type="character" w:styleId="FollowedHyperlink">
+  <w:style w:type="character" w:styleId="BesuchterLink">
     <w:name w:val="FollowedHyperlink"/>
-    <w:basedOn w:val="DefaultParagraphFont"/>
+    <w:basedOn w:val="Absatz-Standardschriftart"/>
     <w:uiPriority w:val="99"/>
     <w:semiHidden/>
     <w:unhideWhenUsed/>
@@ -21479,7 +21377,7 @@
   </w:style>
   <w:style w:type="table" w:customStyle="1" w:styleId="Tabelle">
     <w:name w:val="Tabelle"/>
-    <w:basedOn w:val="TableNormal"/>
+    <w:basedOn w:val="NormaleTabelle"/>
     <w:uiPriority w:val="99"/>
     <w:qFormat/>
     <w:rsid w:val="00C56F1F"/>
@@ -21513,9 +21411,9 @@
       </w:tcPr>
     </w:tblStylePr>
   </w:style>
-  <w:style w:type="paragraph" w:styleId="NormalWeb">
+  <w:style w:type="paragraph" w:styleId="StandardWeb">
     <w:name w:val="Normal (Web)"/>
-    <w:basedOn w:val="Normal"/>
+    <w:basedOn w:val="Standard"/>
     <w:uiPriority w:val="99"/>
     <w:semiHidden/>
     <w:unhideWhenUsed/>
@@ -21529,7 +21427,7 @@
       <w:szCs w:val="24"/>
     </w:rPr>
   </w:style>
-  <w:style w:type="paragraph" w:styleId="Revision">
+  <w:style w:type="paragraph" w:styleId="berarbeitung">
     <w:name w:val="Revision"/>
     <w:hidden/>
     <w:uiPriority w:val="99"/>
@@ -21540,9 +21438,9 @@
       <w:sz w:val="22"/>
     </w:rPr>
   </w:style>
-  <w:style w:type="character" w:styleId="PlaceholderText">
+  <w:style w:type="character" w:styleId="Platzhaltertext">
     <w:name w:val="Placeholder Text"/>
-    <w:basedOn w:val="DefaultParagraphFont"/>
+    <w:basedOn w:val="Absatz-Standardschriftart"/>
     <w:uiPriority w:val="99"/>
     <w:semiHidden/>
     <w:rsid w:val="00292EBB"/>
@@ -21550,9 +21448,9 @@
       <w:color w:val="808080"/>
     </w:rPr>
   </w:style>
-  <w:style w:type="paragraph" w:styleId="ListParagraph">
+  <w:style w:type="paragraph" w:styleId="Listenabsatz">
     <w:name w:val="List Paragraph"/>
-    <w:basedOn w:val="Normal"/>
+    <w:basedOn w:val="Standard"/>
     <w:uiPriority w:val="34"/>
     <w:qFormat/>
     <w:rsid w:val="006C3D2F"/>
@@ -21561,10 +21459,10 @@
       <w:contextualSpacing/>
     </w:pPr>
   </w:style>
-  <w:style w:type="character" w:customStyle="1" w:styleId="FootnoteTextChar">
-    <w:name w:val="Footnote Text Char"/>
-    <w:basedOn w:val="DefaultParagraphFont"/>
-    <w:link w:val="FootnoteText"/>
+  <w:style w:type="character" w:customStyle="1" w:styleId="FunotentextZchn">
+    <w:name w:val="Fußnotentext Zchn"/>
+    <w:basedOn w:val="Absatz-Standardschriftart"/>
+    <w:link w:val="Funotentext"/>
     <w:uiPriority w:val="99"/>
     <w:rsid w:val="00120B0C"/>
     <w:rPr>
@@ -21574,7 +21472,7 @@
   </w:style>
   <w:style w:type="paragraph" w:customStyle="1" w:styleId="TabTxt">
     <w:name w:val="TabTxt"/>
-    <w:basedOn w:val="Normal"/>
+    <w:basedOn w:val="Standard"/>
     <w:qFormat/>
     <w:rsid w:val="00C13E2F"/>
     <w:pPr>
@@ -21593,7 +21491,7 @@
   </w:style>
   <w:style w:type="table" w:customStyle="1" w:styleId="BerichtGS-UVEK">
     <w:name w:val="Bericht GS-UVEK"/>
-    <w:basedOn w:val="TableNormal"/>
+    <w:basedOn w:val="NormaleTabelle"/>
     <w:uiPriority w:val="99"/>
     <w:rsid w:val="00C13E2F"/>
     <w:rPr>
@@ -21659,7 +21557,7 @@
   </w:style>
   <w:style w:type="paragraph" w:customStyle="1" w:styleId="TabTitel">
     <w:name w:val="TabTitel"/>
-    <w:basedOn w:val="Normal"/>
+    <w:basedOn w:val="Standard"/>
     <w:qFormat/>
     <w:rsid w:val="00C13E2F"/>
     <w:pPr>
@@ -21672,7 +21570,7 @@
   </w:style>
   <w:style w:type="table" w:customStyle="1" w:styleId="Gitternetztabelle4Akzent11">
     <w:name w:val="Gitternetztabelle 4 – Akzent 11"/>
-    <w:basedOn w:val="TableNormal"/>
+    <w:basedOn w:val="NormaleTabelle"/>
     <w:uiPriority w:val="49"/>
     <w:rsid w:val="003D41BD"/>
     <w:tblPr>
@@ -21743,9 +21641,9 @@
       </w:tcPr>
     </w:tblStylePr>
   </w:style>
-  <w:style w:type="character" w:styleId="Emphasis">
+  <w:style w:type="character" w:styleId="Hervorhebung">
     <w:name w:val="Emphasis"/>
-    <w:basedOn w:val="DefaultParagraphFont"/>
+    <w:basedOn w:val="Absatz-Standardschriftart"/>
     <w:uiPriority w:val="20"/>
     <w:qFormat/>
     <w:rsid w:val="009A5FE7"/>
@@ -21754,10 +21652,10 @@
       <w:iCs/>
     </w:rPr>
   </w:style>
-  <w:style w:type="character" w:customStyle="1" w:styleId="Heading3Char">
-    <w:name w:val="Heading 3 Char"/>
-    <w:basedOn w:val="DefaultParagraphFont"/>
-    <w:link w:val="Heading3"/>
+  <w:style w:type="character" w:customStyle="1" w:styleId="berschrift3Zchn">
+    <w:name w:val="Überschrift 3 Zchn"/>
+    <w:basedOn w:val="Absatz-Standardschriftart"/>
+    <w:link w:val="berschrift3"/>
     <w:rsid w:val="00123A5D"/>
     <w:rPr>
       <w:rFonts w:ascii="Arial" w:hAnsi="Arial" w:cs="Arial"/>
@@ -21767,10 +21665,10 @@
       <w:lang w:eastAsia="de-DE"/>
     </w:rPr>
   </w:style>
-  <w:style w:type="paragraph" w:styleId="TOCHeading">
+  <w:style w:type="paragraph" w:styleId="Inhaltsverzeichnisberschrift">
     <w:name w:val="TOC Heading"/>
-    <w:basedOn w:val="Heading1"/>
-    <w:next w:val="Normal"/>
+    <w:basedOn w:val="berschrift1"/>
+    <w:next w:val="Standard"/>
     <w:uiPriority w:val="39"/>
     <w:unhideWhenUsed/>
     <w:qFormat/>
@@ -21796,17 +21694,17 @@
   </w:style>
   <w:style w:type="character" w:customStyle="1" w:styleId="boclistcommandtext">
     <w:name w:val="boclistcommandtext"/>
-    <w:basedOn w:val="DefaultParagraphFont"/>
+    <w:basedOn w:val="Absatz-Standardschriftart"/>
     <w:rsid w:val="0016105E"/>
   </w:style>
   <w:style w:type="character" w:customStyle="1" w:styleId="content3">
     <w:name w:val="content3"/>
-    <w:basedOn w:val="DefaultParagraphFont"/>
+    <w:basedOn w:val="Absatz-Standardschriftart"/>
     <w:rsid w:val="003B5EAA"/>
   </w:style>
   <w:style w:type="character" w:customStyle="1" w:styleId="dragsource">
     <w:name w:val="dragsource"/>
-    <w:basedOn w:val="DefaultParagraphFont"/>
+    <w:basedOn w:val="Absatz-Standardschriftart"/>
     <w:rsid w:val="000F75DD"/>
   </w:style>
 </w:styles>
@@ -22096,21 +21994,12 @@
 </file>
 
 <file path=customXml/item1.xml><?xml version="1.0" encoding="utf-8"?>
-<?mso-contentType ?>
-<FormTemplates xmlns="http://schemas.microsoft.com/sharepoint/v3/contenttype/forms">
-  <Display>DocumentLibraryForm</Display>
-  <Edit>DocumentLibraryForm</Edit>
-  <New>DocumentLibraryForm</New>
-</FormTemplates>
-</file>
-
-<file path=customXml/item2.xml><?xml version="1.0" encoding="utf-8"?>
 <p:properties xmlns:p="http://schemas.microsoft.com/office/2006/metadata/properties" xmlns:xsi="http://www.w3.org/2001/XMLSchema-instance">
   <documentManagement/>
 </p:properties>
 </file>
 
-<file path=customXml/item3.xml><?xml version="1.0" encoding="utf-8"?>
+<file path=customXml/item2.xml><?xml version="1.0" encoding="utf-8"?>
 <ct:contentTypeSchema xmlns:ct="http://schemas.microsoft.com/office/2006/metadata/contentType" xmlns:ma="http://schemas.microsoft.com/office/2006/metadata/properties/metaAttributes" ct:_="" ma:_="" ma:contentTypeName="Dokument" ma:contentTypeID="0x010100F1E0D88C09CF674D9A50E507F8E0AF45" ma:contentTypeVersion="0" ma:contentTypeDescription="Ein neues Dokument erstellen." ma:contentTypeScope="" ma:versionID="b68c5682ffba90b49cc20ac162f7a7cf">
   <xsd:schema xmlns:xsd="http://www.w3.org/2001/XMLSchema" xmlns:xs="http://www.w3.org/2001/XMLSchema" xmlns:p="http://schemas.microsoft.com/office/2006/metadata/properties" targetNamespace="http://schemas.microsoft.com/office/2006/metadata/properties" ma:root="true" ma:fieldsID="b4f5dc90cf06628c3b90945c8266c24d">
     <xsd:element name="properties">
@@ -22224,19 +22113,20 @@
 </ct:contentTypeSchema>
 </file>
 
+<file path=customXml/item3.xml><?xml version="1.0" encoding="utf-8"?>
+<?mso-contentType ?>
+<FormTemplates xmlns="http://schemas.microsoft.com/sharepoint/v3/contenttype/forms">
+  <Display>DocumentLibraryForm</Display>
+  <Edit>DocumentLibraryForm</Edit>
+  <New>DocumentLibraryForm</New>
+</FormTemplates>
+</file>
+
 <file path=customXml/item4.xml><?xml version="1.0" encoding="utf-8"?>
 <b:Sources xmlns:b="http://schemas.openxmlformats.org/officeDocument/2006/bibliography" xmlns="http://schemas.openxmlformats.org/officeDocument/2006/bibliography" SelectedStyle="\APA.XSL" StyleName="APA"/>
 </file>
 
 <file path=customXml/itemProps1.xml><?xml version="1.0" encoding="utf-8"?>
-<ds:datastoreItem xmlns:ds="http://schemas.openxmlformats.org/officeDocument/2006/customXml" ds:itemID="{78A8D38A-36A9-493A-9BCA-8B43BECD1E26}">
-  <ds:schemaRefs>
-    <ds:schemaRef ds:uri="http://schemas.microsoft.com/sharepoint/v3/contenttype/forms"/>
-  </ds:schemaRefs>
-</ds:datastoreItem>
-</file>
-
-<file path=customXml/itemProps2.xml><?xml version="1.0" encoding="utf-8"?>
 <ds:datastoreItem xmlns:ds="http://schemas.openxmlformats.org/officeDocument/2006/customXml" ds:itemID="{F1184041-EA85-4A05-A624-08C86AB4A665}">
   <ds:schemaRefs>
     <ds:schemaRef ds:uri="http://schemas.microsoft.com/office/2006/metadata/properties"/>
@@ -22244,7 +22134,7 @@
 </ds:datastoreItem>
 </file>
 
-<file path=customXml/itemProps3.xml><?xml version="1.0" encoding="utf-8"?>
+<file path=customXml/itemProps2.xml><?xml version="1.0" encoding="utf-8"?>
 <ds:datastoreItem xmlns:ds="http://schemas.openxmlformats.org/officeDocument/2006/customXml" ds:itemID="{2835E4F5-9ABE-4C44-990D-71B27D2545A1}">
   <ds:schemaRefs>
     <ds:schemaRef ds:uri="http://schemas.microsoft.com/office/2006/metadata/contentType"/>
@@ -22260,8 +22150,16 @@
 </ds:datastoreItem>
 </file>
 
+<file path=customXml/itemProps3.xml><?xml version="1.0" encoding="utf-8"?>
+<ds:datastoreItem xmlns:ds="http://schemas.openxmlformats.org/officeDocument/2006/customXml" ds:itemID="{78A8D38A-36A9-493A-9BCA-8B43BECD1E26}">
+  <ds:schemaRefs>
+    <ds:schemaRef ds:uri="http://schemas.microsoft.com/sharepoint/v3/contenttype/forms"/>
+  </ds:schemaRefs>
+</ds:datastoreItem>
+</file>
+
 <file path=customXml/itemProps4.xml><?xml version="1.0" encoding="utf-8"?>
-<ds:datastoreItem xmlns:ds="http://schemas.openxmlformats.org/officeDocument/2006/customXml" ds:itemID="{FF2A6287-7DF0-49EC-ADB6-028F50CF7C7C}">
+<ds:datastoreItem xmlns:ds="http://schemas.openxmlformats.org/officeDocument/2006/customXml" ds:itemID="{21ECD087-91F1-4009-9BE9-185E59C6C976}">
   <ds:schemaRefs>
     <ds:schemaRef ds:uri="http://schemas.openxmlformats.org/officeDocument/2006/bibliography"/>
   </ds:schemaRefs>

</xml_diff>